<commit_message>
Pitch shifting and character acceleration over time
</commit_message>
<xml_diff>
--- a/Daniel Holmes - AP Technical Design Document.docx
+++ b/Daniel Holmes - AP Technical Design Document.docx
@@ -364,7 +364,6 @@
                                   <w:dataBinding w:prefixMappings="xmlns:ns0='http://purl.org/dc/elements/1.1/' xmlns:ns1='http://schemas.openxmlformats.org/package/2006/metadata/core-properties' " w:xpath="/ns1:coreProperties[1]/ns0:creator[1]" w:storeItemID="{6C3C8BC8-F283-45AE-878A-BAB7291924A1}"/>
                                   <w:text/>
                                 </w:sdtPr>
-                                <w:sdtEndPr/>
                                 <w:sdtContent>
                                   <w:p>
                                     <w:pPr>
@@ -410,7 +409,6 @@
                                     <w:dataBinding w:prefixMappings="xmlns:ns0='http://schemas.microsoft.com/office/2006/coverPageProps' " w:xpath="/ns0:CoverPageProperties[1]/ns0:CompanyEmail[1]" w:storeItemID="{55AF091B-3C7A-41E3-B477-F2FDAA23CFDA}"/>
                                     <w:text/>
                                   </w:sdtPr>
-                                  <w:sdtEndPr/>
                                   <w:sdtContent>
                                     <w:r>
                                       <w:rPr>
@@ -465,7 +463,6 @@
                             <w:dataBinding w:prefixMappings="xmlns:ns0='http://purl.org/dc/elements/1.1/' xmlns:ns1='http://schemas.openxmlformats.org/package/2006/metadata/core-properties' " w:xpath="/ns1:coreProperties[1]/ns0:creator[1]" w:storeItemID="{6C3C8BC8-F283-45AE-878A-BAB7291924A1}"/>
                             <w:text/>
                           </w:sdtPr>
-                          <w:sdtEndPr/>
                           <w:sdtContent>
                             <w:p>
                               <w:pPr>
@@ -511,7 +508,6 @@
                               <w:dataBinding w:prefixMappings="xmlns:ns0='http://schemas.microsoft.com/office/2006/coverPageProps' " w:xpath="/ns0:CoverPageProperties[1]/ns0:CompanyEmail[1]" w:storeItemID="{55AF091B-3C7A-41E3-B477-F2FDAA23CFDA}"/>
                               <w:text/>
                             </w:sdtPr>
-                            <w:sdtEndPr/>
                             <w:sdtContent>
                               <w:r>
                                 <w:rPr>
@@ -627,7 +623,6 @@
                                   <w:dataBinding w:prefixMappings="xmlns:ns0='http://schemas.microsoft.com/office/2006/coverPageProps' " w:xpath="/ns0:CoverPageProperties[1]/ns0:Abstract[1]" w:storeItemID="{55AF091B-3C7A-41E3-B477-F2FDAA23CFDA}"/>
                                   <w:text w:multiLine="1"/>
                                 </w:sdtPr>
-                                <w:sdtEndPr/>
                                 <w:sdtContent>
                                   <w:p>
                                     <w:pPr>
@@ -763,7 +758,6 @@
                             <w:dataBinding w:prefixMappings="xmlns:ns0='http://schemas.microsoft.com/office/2006/coverPageProps' " w:xpath="/ns0:CoverPageProperties[1]/ns0:Abstract[1]" w:storeItemID="{55AF091B-3C7A-41E3-B477-F2FDAA23CFDA}"/>
                             <w:text w:multiLine="1"/>
                           </w:sdtPr>
-                          <w:sdtEndPr/>
                           <w:sdtContent>
                             <w:p>
                               <w:pPr>
@@ -967,7 +961,6 @@
                                   <w:dataBinding w:prefixMappings="xmlns:ns0='http://purl.org/dc/elements/1.1/' xmlns:ns1='http://schemas.openxmlformats.org/package/2006/metadata/core-properties' " w:xpath="/ns1:coreProperties[1]/ns0:subject[1]" w:storeItemID="{6C3C8BC8-F283-45AE-878A-BAB7291924A1}"/>
                                   <w:text/>
                                 </w:sdtPr>
-                                <w:sdtEndPr/>
                                 <w:sdtContent>
                                   <w:p>
                                     <w:pPr>
@@ -1085,7 +1078,6 @@
                             <w:dataBinding w:prefixMappings="xmlns:ns0='http://purl.org/dc/elements/1.1/' xmlns:ns1='http://schemas.openxmlformats.org/package/2006/metadata/core-properties' " w:xpath="/ns1:coreProperties[1]/ns0:subject[1]" w:storeItemID="{6C3C8BC8-F283-45AE-878A-BAB7291924A1}"/>
                             <w:text/>
                           </w:sdtPr>
-                          <w:sdtEndPr/>
                           <w:sdtContent>
                             <w:p>
                               <w:pPr>
@@ -1169,7 +1161,6 @@
           <w:docPartUnique/>
         </w:docPartObj>
       </w:sdtPr>
-      <w:sdtEndPr/>
       <w:sdtContent>
         <w:p>
           <w:pPr>
@@ -2034,6 +2025,11 @@
       </w:r>
     </w:p>
     <w:p>
+      <w:r>
+        <w:t>UE – Unreal Engine</w:t>
+      </w:r>
+    </w:p>
+    <w:p>
       <w:pPr>
         <w:pStyle w:val="Heading1"/>
       </w:pPr>
@@ -2085,6 +2081,282 @@
         <w:t xml:space="preserve"> system would hopefully be able to produce results akin to how musical scores were used in Charlie Chaplin’s silent films, where the score would seemingly respond to the movement of the actors, therefore leading to their movements establishing the tone of the film. The system I would create would ideally do this dynamically, making the player and their character a ‘conductor’ to the games’ soundtrack.</w:t>
       </w:r>
     </w:p>
+    <w:p>
+      <w:pPr>
+        <w:pStyle w:val="Heading1"/>
+      </w:pPr>
+      <w:bookmarkStart w:id="2" w:name="_Toc255115390"/>
+      <w:r>
+        <w:t>Introduction</w:t>
+      </w:r>
+      <w:bookmarkEnd w:id="2"/>
+      <w:r>
+        <w:t xml:space="preserve"> </w:t>
+      </w:r>
+    </w:p>
+    <w:p>
+      <w:r>
+        <w:t>A</w:t>
+      </w:r>
+      <w:r>
+        <w:t xml:space="preserve"> description of the </w:t>
+      </w:r>
+      <w:r>
+        <w:t>s</w:t>
+      </w:r>
+      <w:r>
+        <w:t>ystem</w:t>
+      </w:r>
+      <w:r>
+        <w:t xml:space="preserve"> or tool</w:t>
+      </w:r>
+      <w:r>
+        <w:t xml:space="preserve"> you are proposing.</w:t>
+      </w:r>
+    </w:p>
+    <w:p>
+      <w:r>
+        <w:t xml:space="preserve">The system I will create directly translates player movement into audio feedback, specifically musical feedback, making the motion of the player character control the frequency, pitch, volume etc. of the musical score within the game. The more fluid the motion of the player character, the greater level of musical fidelity they will be able to produce, with each limb of the player character controlling a musical instrument/instrument group within the games’ ‘orchestra’, effectively making the player the ’conductor’ of said orchestra. The more fluid the motion of the player </w:t>
+      </w:r>
+      <w:r>
+        <w:t>character and its individual body parts, the</w:t>
+      </w:r>
+      <w:r>
+        <w:t xml:space="preserve"> more harmonic each of the different instruments/instrument groups will become. This system will of course work best with a game that gives players directly control over the individual limbs of their character, so a game akin to QWOP, Human: Fall Flat or Octodad</w:t>
+      </w:r>
+      <w:r>
+        <w:t>: Dadliest Catch</w:t>
+      </w:r>
+      <w:r>
+        <w:t xml:space="preserve"> would likely work best for utilising this system.</w:t>
+      </w:r>
+      <w:r>
+        <w:t xml:space="preserve"> The potential for this system to support a game that plays into slapstick comedy is also evident by both the games listed previous, all of which feature some form of slapstick comedy element, as well as the systems inspiration from Charlie Chaplin films, which are mainly slapstick comedy.</w:t>
+      </w:r>
+    </w:p>
+    <w:p>
+      <w:pPr>
+        <w:pStyle w:val="Heading1"/>
+      </w:pPr>
+      <w:bookmarkStart w:id="3" w:name="_Toc964702881"/>
+      <w:r>
+        <w:t>List of Features</w:t>
+      </w:r>
+      <w:bookmarkEnd w:id="3"/>
+    </w:p>
+    <w:p>
+      <w:r>
+        <w:t xml:space="preserve">What features must the </w:t>
+      </w:r>
+      <w:r>
+        <w:t>system</w:t>
+      </w:r>
+      <w:r>
+        <w:t>/tool</w:t>
+      </w:r>
+      <w:r>
+        <w:t xml:space="preserve"> have? </w:t>
+      </w:r>
+    </w:p>
+    <w:p>
+      <w:r>
+        <w:t xml:space="preserve">The ‘Player Movement Conductor’ system must be able to take in motion data from as many motion sources on the player as possible, with the system taking in multiple different data points indicating current motion of a particular body part of the player character. Any value from the player character should be able to control any aspect of the audio playback, be that volume, frequency, pitch, distortion, etc., but the system itself will recommend to developers what values should be used to control </w:t>
+      </w:r>
+      <w:r>
+        <w:t>what variable of the audio. To give an example, the inertia of a specific limb may be best suited for distorting the waveform that is being played as a result of that limbs motion, so the system will by default recommend that value be used to control level of distortion.</w:t>
+      </w:r>
+    </w:p>
+    <w:p>
+      <w:pPr>
+        <w:pStyle w:val="Heading1"/>
+      </w:pPr>
+      <w:bookmarkStart w:id="4" w:name="_Toc1814877451"/>
+      <w:r>
+        <w:lastRenderedPageBreak/>
+        <w:t>High Level Diagrams</w:t>
+      </w:r>
+      <w:r>
+        <w:t xml:space="preserve"> (if any / delete as appropriate)</w:t>
+      </w:r>
+      <w:bookmarkEnd w:id="4"/>
+    </w:p>
+    <w:p>
+      <w:r>
+        <w:t xml:space="preserve">Any documentation to support the development process for the </w:t>
+      </w:r>
+      <w:r>
+        <w:t>system</w:t>
+      </w:r>
+      <w:r>
+        <w:t>. UML</w:t>
+      </w:r>
+      <w:r>
+        <w:t xml:space="preserve">, etc. </w:t>
+      </w:r>
+    </w:p>
+    <w:p>
+      <w:pPr>
+        <w:pStyle w:val="Heading1"/>
+      </w:pPr>
+      <w:bookmarkStart w:id="5" w:name="_Toc1487671019"/>
+      <w:r>
+        <w:t>Engine</w:t>
+      </w:r>
+      <w:r>
+        <w:t xml:space="preserve"> Requirements</w:t>
+      </w:r>
+      <w:bookmarkEnd w:id="5"/>
+    </w:p>
+    <w:p>
+      <w:r>
+        <w:t xml:space="preserve">Engine </w:t>
+      </w:r>
+      <w:r>
+        <w:t>needed</w:t>
+      </w:r>
+      <w:r>
+        <w:t xml:space="preserve"> </w:t>
+      </w:r>
+      <w:r>
+        <w:t>and minimum version</w:t>
+      </w:r>
+      <w:r>
+        <w:t xml:space="preserve"> (if/as appropriate)</w:t>
+      </w:r>
+      <w:r>
+        <w:t>. (UE5.2.1)</w:t>
+      </w:r>
+    </w:p>
+    <w:p>
+      <w:r>
+        <w:t>This system will be built in MetaSounds, so the Engine needed will be Unreal Engine. The minimum version of said engine will be UE5.2.1.</w:t>
+      </w:r>
+    </w:p>
+    <w:p>
+      <w:pPr>
+        <w:pStyle w:val="Heading1"/>
+      </w:pPr>
+      <w:bookmarkStart w:id="6" w:name="_Toc1169767951"/>
+      <w:r>
+        <w:t>Audio and Visual Requirements</w:t>
+      </w:r>
+      <w:bookmarkEnd w:id="6"/>
+    </w:p>
+    <w:p>
+      <w:r>
+        <w:t>Headphones? Speakers? Needs a screen or a projector? Or an audio only game?</w:t>
+      </w:r>
+    </w:p>
+    <w:p>
+      <w:r>
+        <w:t>Both headphones and speakers will be usable with this system, and some form of screen/computer will be needed to run the Unreal Engine project the system is within. Since the output of the audio is driven by controlling a character, direct input from the user will be needed for any sound to be produced.</w:t>
+      </w:r>
+    </w:p>
+    <w:p>
+      <w:pPr>
+        <w:pStyle w:val="Heading1"/>
+      </w:pPr>
+      <w:bookmarkStart w:id="7" w:name="_Toc58364022"/>
+      <w:r>
+        <w:t>User Setup Guide</w:t>
+      </w:r>
+      <w:bookmarkEnd w:id="7"/>
+    </w:p>
+    <w:p>
+      <w:r>
+        <w:t xml:space="preserve">How to setup the </w:t>
+      </w:r>
+      <w:r>
+        <w:t xml:space="preserve">tool/system, including how to setup the </w:t>
+      </w:r>
+      <w:r>
+        <w:t>game engine</w:t>
+      </w:r>
+      <w:r>
+        <w:t xml:space="preserve"> to accommodate the tool/</w:t>
+      </w:r>
+      <w:r>
+        <w:t>system</w:t>
+      </w:r>
+      <w:r>
+        <w:t xml:space="preserve"> process</w:t>
+      </w:r>
+      <w:r>
+        <w:t xml:space="preserve"> (if appropriate)</w:t>
+      </w:r>
+      <w:r>
+        <w:t>.</w:t>
+      </w:r>
+      <w:r>
+        <w:t xml:space="preserve"> All sections are a user setup guide and how to use them.</w:t>
+      </w:r>
+    </w:p>
+    <w:p>
+      <w:pPr>
+        <w:pStyle w:val="Heading1"/>
+      </w:pPr>
+      <w:bookmarkStart w:id="8" w:name="_Toc2004942755"/>
+      <w:r>
+        <w:t>UI</w:t>
+      </w:r>
+      <w:r>
+        <w:t xml:space="preserve"> of the </w:t>
+      </w:r>
+      <w:r>
+        <w:t>System</w:t>
+      </w:r>
+      <w:r>
+        <w:t>/Tool</w:t>
+      </w:r>
+      <w:bookmarkEnd w:id="8"/>
+    </w:p>
+    <w:p>
+      <w:r>
+        <w:t xml:space="preserve">The UI of the </w:t>
+      </w:r>
+      <w:r>
+        <w:t>system/tool.</w:t>
+      </w:r>
+    </w:p>
+    <w:p>
+      <w:r>
+        <w:t>Since this tool is built using UE 5’s MetaSounds system, the UI of the tool is essentially the UI of MetaSounds itself, and utilises the gizmos offered for audio control found within MetaSounds itself.</w:t>
+      </w:r>
+    </w:p>
+    <w:p>
+      <w:pPr>
+        <w:pStyle w:val="Heading1"/>
+      </w:pPr>
+      <w:bookmarkStart w:id="9" w:name="_Toc103954349"/>
+      <w:r>
+        <w:t>External Library Dependenc</w:t>
+      </w:r>
+      <w:r>
+        <w:t>ies</w:t>
+      </w:r>
+      <w:bookmarkEnd w:id="9"/>
+      <w:r>
+        <w:t xml:space="preserve"> </w:t>
+      </w:r>
+    </w:p>
+    <w:p>
+      <w:r>
+        <w:t xml:space="preserve">List </w:t>
+      </w:r>
+      <w:r>
+        <w:t xml:space="preserve">all </w:t>
+      </w:r>
+      <w:r>
+        <w:t>o</w:t>
+      </w:r>
+      <w:r>
+        <w:t>f any libraries needed</w:t>
+      </w:r>
+      <w:r>
+        <w:t>.</w:t>
+      </w:r>
+    </w:p>
+    <w:p/>
     <w:p>
       <w:hyperlink r:id="rId14" w:history="1">
         <w:r>
@@ -2134,320 +2406,6 @@
           <w:t>https://ieeexplore.ieee.org/document/9053376</w:t>
         </w:r>
       </w:hyperlink>
-    </w:p>
-    <w:p>
-      <w:pPr>
-        <w:rPr>
-          <w:highlight w:val="yellow"/>
-        </w:rPr>
-      </w:pPr>
-    </w:p>
-    <w:p>
-      <w:pPr>
-        <w:pStyle w:val="Heading1"/>
-      </w:pPr>
-      <w:bookmarkStart w:id="2" w:name="_Toc255115390"/>
-      <w:r>
-        <w:t>Introduction</w:t>
-      </w:r>
-      <w:bookmarkEnd w:id="2"/>
-      <w:r>
-        <w:t xml:space="preserve"> </w:t>
-      </w:r>
-    </w:p>
-    <w:p>
-      <w:r>
-        <w:t>A</w:t>
-      </w:r>
-      <w:r>
-        <w:t xml:space="preserve"> description of the </w:t>
-      </w:r>
-      <w:r>
-        <w:t>s</w:t>
-      </w:r>
-      <w:r>
-        <w:t>ystem</w:t>
-      </w:r>
-      <w:r>
-        <w:t xml:space="preserve"> or tool</w:t>
-      </w:r>
-      <w:r>
-        <w:t xml:space="preserve"> you are proposing.</w:t>
-      </w:r>
-    </w:p>
-    <w:p>
-      <w:r>
-        <w:t xml:space="preserve">The system I will create directly translates player movement into audio feedback, specifically musical feedback, making the motion of the player character control the frequency, pitch, volume etc. of the musical score within the game. The more fluid the motion of the player character, the greater level of musical fidelity they will be able to produce, with each limb of the player character controlling a musical instrument/instrument group within the games’ ‘orchestra’, effectively making the player the ’conductor’ of said orchestra. The more fluid the motion of the player </w:t>
-      </w:r>
-      <w:r>
-        <w:t>character and its individual body parts, the</w:t>
-      </w:r>
-      <w:r>
-        <w:t xml:space="preserve"> more harmonic each of the different instruments/instrument groups will become. This system will of course work best with a game that gives players directly control over the individual limbs of their character, so a game akin to QWOP, Human: Fall Flat or </w:t>
-      </w:r>
-      <w:proofErr w:type="spellStart"/>
-      <w:r>
-        <w:t>Octodad</w:t>
-      </w:r>
-      <w:proofErr w:type="spellEnd"/>
-      <w:r>
-        <w:t xml:space="preserve">: </w:t>
-      </w:r>
-      <w:proofErr w:type="spellStart"/>
-      <w:r>
-        <w:t>Dadliest</w:t>
-      </w:r>
-      <w:proofErr w:type="spellEnd"/>
-      <w:r>
-        <w:t xml:space="preserve"> Catch</w:t>
-      </w:r>
-      <w:r>
-        <w:t xml:space="preserve"> would likely work best for utilising this system.</w:t>
-      </w:r>
-      <w:r>
-        <w:t xml:space="preserve"> The potential for this system to support a game that plays into slapstick comedy is also evident by both the games listed previous, all of which feature some form of slapstick comedy element, as well as the systems inspiration from Charlie Chaplin films, which are mainly slapstick comedy.</w:t>
-      </w:r>
-    </w:p>
-    <w:p>
-      <w:pPr>
-        <w:pStyle w:val="Heading1"/>
-      </w:pPr>
-      <w:bookmarkStart w:id="3" w:name="_Toc964702881"/>
-      <w:r>
-        <w:lastRenderedPageBreak/>
-        <w:t>List of Features</w:t>
-      </w:r>
-      <w:bookmarkEnd w:id="3"/>
-    </w:p>
-    <w:p>
-      <w:r>
-        <w:t xml:space="preserve">What features must the </w:t>
-      </w:r>
-      <w:r>
-        <w:t>system</w:t>
-      </w:r>
-      <w:r>
-        <w:t>/tool</w:t>
-      </w:r>
-      <w:r>
-        <w:t xml:space="preserve"> have? </w:t>
-      </w:r>
-    </w:p>
-    <w:p>
-      <w:r>
-        <w:t xml:space="preserve">The ‘Player Movement Conductor’ system must be able to take in motion data from as many motion sources on the player as possible, with the system taking in multiple different data points indicating current motion of a particular body part of the player character. Any value from the player character should be able to control any aspect of the audio playback, be that volume, frequency, pitch, distortion, etc., but the system itself will recommend to developers what values should be used to control </w:t>
-      </w:r>
-      <w:r>
-        <w:t xml:space="preserve">what variable of the audio. To give an example, the inertia of a specific limb may be best suited for distorting the waveform that is being played </w:t>
-      </w:r>
-      <w:proofErr w:type="gramStart"/>
-      <w:r>
-        <w:t>as a result of</w:t>
-      </w:r>
-      <w:proofErr w:type="gramEnd"/>
-      <w:r>
-        <w:t xml:space="preserve"> that limbs motion, so the system will by default recommend that value be used to control level of distortion.</w:t>
-      </w:r>
-    </w:p>
-    <w:p>
-      <w:pPr>
-        <w:pStyle w:val="Heading1"/>
-      </w:pPr>
-      <w:bookmarkStart w:id="4" w:name="_Toc1814877451"/>
-      <w:r>
-        <w:t>High Level Diagrams</w:t>
-      </w:r>
-      <w:r>
-        <w:t xml:space="preserve"> (if any / delete as appropriate)</w:t>
-      </w:r>
-      <w:bookmarkEnd w:id="4"/>
-    </w:p>
-    <w:p>
-      <w:r>
-        <w:t xml:space="preserve">Any documentation to support the development process for the </w:t>
-      </w:r>
-      <w:r>
-        <w:t>system</w:t>
-      </w:r>
-      <w:r>
-        <w:t>. UML</w:t>
-      </w:r>
-      <w:r>
-        <w:t xml:space="preserve">, etc. </w:t>
-      </w:r>
-    </w:p>
-    <w:p>
-      <w:pPr>
-        <w:pStyle w:val="Heading1"/>
-      </w:pPr>
-      <w:bookmarkStart w:id="5" w:name="_Toc1487671019"/>
-      <w:r>
-        <w:t>Engine</w:t>
-      </w:r>
-      <w:r>
-        <w:t xml:space="preserve"> Requirements</w:t>
-      </w:r>
-      <w:bookmarkEnd w:id="5"/>
-    </w:p>
-    <w:p>
-      <w:r>
-        <w:t xml:space="preserve">Engine </w:t>
-      </w:r>
-      <w:r>
-        <w:t>needed</w:t>
-      </w:r>
-      <w:r>
-        <w:t xml:space="preserve"> </w:t>
-      </w:r>
-      <w:r>
-        <w:t>and minimum version</w:t>
-      </w:r>
-      <w:r>
-        <w:t xml:space="preserve"> (if/as appropriate)</w:t>
-      </w:r>
-      <w:r>
-        <w:t>. (UE5.2.1)</w:t>
-      </w:r>
-    </w:p>
-    <w:p>
-      <w:r>
-        <w:t xml:space="preserve">This system will be built in </w:t>
-      </w:r>
-      <w:proofErr w:type="spellStart"/>
-      <w:r>
-        <w:t>MetaSounds</w:t>
-      </w:r>
-      <w:proofErr w:type="spellEnd"/>
-      <w:r>
-        <w:t>, so the Engine needed will be Unreal Engine. The minimum version of said engine will be UE5.2.1.</w:t>
-      </w:r>
-    </w:p>
-    <w:p>
-      <w:pPr>
-        <w:pStyle w:val="Heading1"/>
-      </w:pPr>
-      <w:bookmarkStart w:id="6" w:name="_Toc1169767951"/>
-      <w:r>
-        <w:t>Audio and Visual Requirements</w:t>
-      </w:r>
-      <w:bookmarkEnd w:id="6"/>
-    </w:p>
-    <w:p>
-      <w:r>
-        <w:t xml:space="preserve">Headphones? Speakers? Needs a screen or a </w:t>
-      </w:r>
-      <w:proofErr w:type="gramStart"/>
-      <w:r>
-        <w:t>projector?</w:t>
-      </w:r>
-      <w:proofErr w:type="gramEnd"/>
-      <w:r>
-        <w:t xml:space="preserve"> Or an audio only game?</w:t>
-      </w:r>
-    </w:p>
-    <w:p>
-      <w:pPr>
-        <w:pStyle w:val="Heading1"/>
-      </w:pPr>
-      <w:bookmarkStart w:id="7" w:name="_Toc58364022"/>
-      <w:r>
-        <w:t>User Setup Guide</w:t>
-      </w:r>
-      <w:bookmarkEnd w:id="7"/>
-    </w:p>
-    <w:p>
-      <w:r>
-        <w:t xml:space="preserve">How to setup the </w:t>
-      </w:r>
-      <w:r>
-        <w:t xml:space="preserve">tool/system, including how to setup the </w:t>
-      </w:r>
-      <w:r>
-        <w:t>game engine</w:t>
-      </w:r>
-      <w:r>
-        <w:t xml:space="preserve"> to accommodate the tool/</w:t>
-      </w:r>
-      <w:r>
-        <w:t>system</w:t>
-      </w:r>
-      <w:r>
-        <w:t xml:space="preserve"> process</w:t>
-      </w:r>
-      <w:r>
-        <w:t xml:space="preserve"> (if appropriate)</w:t>
-      </w:r>
-      <w:r>
-        <w:t>.</w:t>
-      </w:r>
-      <w:r>
-        <w:t xml:space="preserve"> All sections are a user setup guide and how to use them.</w:t>
-      </w:r>
-    </w:p>
-    <w:p>
-      <w:pPr>
-        <w:pStyle w:val="Heading1"/>
-      </w:pPr>
-      <w:bookmarkStart w:id="8" w:name="_Toc2004942755"/>
-      <w:r>
-        <w:t>UI</w:t>
-      </w:r>
-      <w:r>
-        <w:t xml:space="preserve"> of the </w:t>
-      </w:r>
-      <w:r>
-        <w:t>System</w:t>
-      </w:r>
-      <w:r>
-        <w:t>/Tool</w:t>
-      </w:r>
-      <w:bookmarkEnd w:id="8"/>
-    </w:p>
-    <w:p>
-      <w:r>
-        <w:t xml:space="preserve">The UI of the </w:t>
-      </w:r>
-      <w:r>
-        <w:t>system/tool.</w:t>
-      </w:r>
-    </w:p>
-    <w:p>
-      <w:pPr>
-        <w:pStyle w:val="Heading1"/>
-      </w:pPr>
-      <w:bookmarkStart w:id="9" w:name="_Toc103954349"/>
-      <w:r>
-        <w:t>External Library Dependenc</w:t>
-      </w:r>
-      <w:r>
-        <w:t>ies</w:t>
-      </w:r>
-      <w:bookmarkEnd w:id="9"/>
-      <w:r>
-        <w:t xml:space="preserve"> </w:t>
-      </w:r>
-    </w:p>
-    <w:p>
-      <w:r>
-        <w:t xml:space="preserve">List </w:t>
-      </w:r>
-      <w:proofErr w:type="gramStart"/>
-      <w:r>
-        <w:t xml:space="preserve">all </w:t>
-      </w:r>
-      <w:r>
-        <w:t>o</w:t>
-      </w:r>
-      <w:r>
-        <w:t>f</w:t>
-      </w:r>
-      <w:proofErr w:type="gramEnd"/>
-      <w:r>
-        <w:t xml:space="preserve"> any libraries needed</w:t>
-      </w:r>
-      <w:r>
-        <w:t>.</w:t>
-      </w:r>
     </w:p>
     <w:p/>
     <w:p/>
@@ -2458,7 +2416,6 @@
     <w:p/>
     <w:p/>
     <w:p/>
-    <w:p/>
     <w:p>
       <w:pPr>
         <w:pStyle w:val="Heading1"/>
@@ -2517,15 +2474,7 @@
         <w:t>a clearly descriptive</w:t>
       </w:r>
       <w:r>
-        <w:t xml:space="preserve"> </w:t>
-      </w:r>
-      <w:proofErr w:type="gramStart"/>
-      <w:r>
-        <w:t>title</w:t>
-      </w:r>
-      <w:proofErr w:type="gramEnd"/>
-      <w:r>
-        <w:t xml:space="preserve"> </w:t>
+        <w:t xml:space="preserve"> title </w:t>
       </w:r>
     </w:p>
     <w:p>
@@ -2719,13 +2668,8 @@
         <w:t>ality</w:t>
       </w:r>
       <w:r>
-        <w:t xml:space="preserve"> </w:t>
-      </w:r>
-      <w:proofErr w:type="gramStart"/>
-      <w:r>
-        <w:t>achieved</w:t>
-      </w:r>
-      <w:proofErr w:type="gramEnd"/>
+        <w:t xml:space="preserve"> achieved</w:t>
+      </w:r>
     </w:p>
     <w:p>
       <w:pPr>
@@ -2776,6 +2720,49 @@
       </w:r>
     </w:p>
     <w:p>
+      <w:r>
+        <w:t>Prototype 1 – posted February 11</w:t>
+      </w:r>
+      <w:r>
+        <w:rPr>
+          <w:vertAlign w:val="superscript"/>
+        </w:rPr>
+        <w:t>th</w:t>
+      </w:r>
+      <w:r>
+        <w:t>, 2024.</w:t>
+      </w:r>
+    </w:p>
+    <w:p>
+      <w:r>
+        <w:t xml:space="preserve">Link to posts: </w:t>
+      </w:r>
+      <w:hyperlink r:id="rId19" w:history="1">
+        <w:r>
+          <w:rPr>
+            <w:rStyle w:val="Hyperlink"/>
+          </w:rPr>
+          <w:t>https://digitalacademy.staffs.ac.uk/forum/index.php?/topic/63079-holmes-daniel-h011646k/&amp;do=findComment&amp;comment=853997</w:t>
+        </w:r>
+      </w:hyperlink>
+      <w:r>
+        <w:t xml:space="preserve">, </w:t>
+      </w:r>
+      <w:hyperlink r:id="rId20" w:history="1">
+        <w:r>
+          <w:rPr>
+            <w:rStyle w:val="Hyperlink"/>
+          </w:rPr>
+          <w:t>https://digitalacademy.staffs.ac.uk/forum/index.php?/topic/63079-holmes-daniel-h011646k/&amp;do=findComment&amp;comment=855137</w:t>
+        </w:r>
+      </w:hyperlink>
+      <w:r>
+        <w:t xml:space="preserve"> </w:t>
+      </w:r>
+    </w:p>
+    <w:p/>
+    <w:p/>
+    <w:p>
       <w:pPr>
         <w:pStyle w:val="Heading1"/>
       </w:pPr>
@@ -2798,6 +2785,7 @@
     </w:p>
     <w:p>
       <w:r>
+        <w:lastRenderedPageBreak/>
         <w:t>Link to post.</w:t>
       </w:r>
     </w:p>
@@ -2855,13 +2843,8 @@
         <w:t>”</w:t>
       </w:r>
       <w:r>
-        <w:t xml:space="preserve"> or “Polished </w:t>
-      </w:r>
-      <w:proofErr w:type="gramStart"/>
-      <w:r>
-        <w:t>Tool”</w:t>
-      </w:r>
-      <w:proofErr w:type="gramEnd"/>
+        <w:t xml:space="preserve"> or “Polished Tool”</w:t>
+      </w:r>
     </w:p>
     <w:p>
       <w:pPr>
@@ -2920,7 +2903,6 @@
         </w:numPr>
       </w:pPr>
       <w:r>
-        <w:lastRenderedPageBreak/>
         <w:t>Show the system requirements for your system</w:t>
       </w:r>
       <w:r>
@@ -3326,23 +3308,7 @@
     </w:p>
     <w:p>
       <w:r>
-        <w:t xml:space="preserve">Trefts, K. &amp; </w:t>
-      </w:r>
-      <w:proofErr w:type="spellStart"/>
-      <w:r>
-        <w:t>Blaksee</w:t>
-      </w:r>
-      <w:proofErr w:type="spellEnd"/>
-      <w:r>
-        <w:t xml:space="preserve">, S. (2000). Did you hear the one about Boolean </w:t>
-      </w:r>
-      <w:proofErr w:type="gramStart"/>
-      <w:r>
-        <w:t>operators</w:t>
-      </w:r>
-      <w:proofErr w:type="gramEnd"/>
-      <w:r>
-        <w:t>? Incorporating comedy into library</w:t>
+        <w:t>Trefts, K. &amp; Blaksee, S. (2000). Did you hear the one about Boolean operators? Incorporating comedy into library</w:t>
       </w:r>
       <w:r>
         <w:t xml:space="preserve"> </w:t>
@@ -3368,28 +3334,12 @@
     </w:p>
     <w:p>
       <w:r>
-        <w:t xml:space="preserve">(Trefts &amp; </w:t>
-      </w:r>
-      <w:proofErr w:type="spellStart"/>
-      <w:r>
-        <w:t>Blaksee</w:t>
-      </w:r>
-      <w:proofErr w:type="spellEnd"/>
-      <w:r>
-        <w:t xml:space="preserve"> 2000)</w:t>
-      </w:r>
-    </w:p>
-    <w:p>
-      <w:r>
-        <w:t xml:space="preserve">This supports Trefts &amp; </w:t>
-      </w:r>
-      <w:proofErr w:type="spellStart"/>
-      <w:r>
-        <w:t>Blaksee’s</w:t>
-      </w:r>
-      <w:proofErr w:type="spellEnd"/>
-      <w:r>
-        <w:t xml:space="preserve"> (2000) evidence that……</w:t>
+        <w:t>(Trefts &amp; Blaksee 2000)</w:t>
+      </w:r>
+    </w:p>
+    <w:p>
+      <w:r>
+        <w:t>This supports Trefts &amp; Blaksee’s (2000) evidence that……</w:t>
       </w:r>
       <w:r>
         <w:br/>
@@ -3474,7 +3424,7 @@
       <w:bookmarkEnd w:id="18"/>
     </w:p>
     <w:sectPr>
-      <w:footerReference w:type="default" r:id="rId19"/>
+      <w:footerReference w:type="default" r:id="rId21"/>
       <w:pgSz w:w="11906" w:h="16838"/>
       <w:pgMar w:top="1440" w:right="1440" w:bottom="1440" w:left="1440" w:header="708" w:footer="708" w:gutter="0"/>
       <w:pgNumType w:start="0"/>

</xml_diff>

<commit_message>
Wave variants of Modulator and LFO patches, additional template sources, additions to TDD
</commit_message>
<xml_diff>
--- a/Daniel Holmes - AP Technical Design Document.docx
+++ b/Daniel Holmes - AP Technical Design Document.docx
@@ -640,63 +640,7 @@
                                         <w:sz w:val="20"/>
                                         <w:szCs w:val="20"/>
                                       </w:rPr>
-                                      <w:t>Summary of your</w:t>
-                                    </w:r>
-                                    <w:r>
-                                      <w:rPr>
-                                        <w:color w:val="595959" w:themeColor="text1" w:themeTint="A6"/>
-                                        <w:sz w:val="20"/>
-                                        <w:szCs w:val="20"/>
-                                      </w:rPr>
-                                      <w:t xml:space="preserve"> </w:t>
-                                    </w:r>
-                                    <w:r>
-                                      <w:rPr>
-                                        <w:color w:val="595959" w:themeColor="text1" w:themeTint="A6"/>
-                                        <w:sz w:val="20"/>
-                                        <w:szCs w:val="20"/>
-                                      </w:rPr>
-                                      <w:t>system</w:t>
-                                    </w:r>
-                                    <w:r>
-                                      <w:rPr>
-                                        <w:color w:val="595959" w:themeColor="text1" w:themeTint="A6"/>
-                                        <w:sz w:val="20"/>
-                                        <w:szCs w:val="20"/>
-                                      </w:rPr>
-                                      <w:t>/tool</w:t>
-                                    </w:r>
-                                    <w:r>
-                                      <w:rPr>
-                                        <w:color w:val="595959" w:themeColor="text1" w:themeTint="A6"/>
-                                        <w:sz w:val="20"/>
-                                        <w:szCs w:val="20"/>
-                                      </w:rPr>
-                                      <w:t>, target</w:t>
-                                    </w:r>
-                                    <w:r>
-                                      <w:rPr>
-                                        <w:color w:val="595959" w:themeColor="text1" w:themeTint="A6"/>
-                                        <w:sz w:val="20"/>
-                                        <w:szCs w:val="20"/>
-                                      </w:rPr>
-                                      <w:t>ed purpose</w:t>
-                                    </w:r>
-                                    <w:r>
-                                      <w:rPr>
-                                        <w:color w:val="595959" w:themeColor="text1" w:themeTint="A6"/>
-                                        <w:sz w:val="20"/>
-                                        <w:szCs w:val="20"/>
-                                      </w:rPr>
-                                      <w:t>, and main features</w:t>
-                                    </w:r>
-                                    <w:r>
-                                      <w:rPr>
-                                        <w:color w:val="595959" w:themeColor="text1" w:themeTint="A6"/>
-                                        <w:sz w:val="20"/>
-                                        <w:szCs w:val="20"/>
-                                      </w:rPr>
-                                      <w:t>.</w:t>
+                                      <w:t xml:space="preserve">The player movement conductor system is a system that is designed to translate the motion of a player character into audio response from the games’ soundtrack. The more fluid the motion of the player character, the greater the fluidity, audibility and complexity of the sound produced. This system is designed to work best with physics-driven character movement, with each limb controlling one instrument/instrument group that makes up the background music. </w:t>
                                     </w:r>
                                   </w:p>
                                 </w:sdtContent>
@@ -723,7 +667,11 @@
               </mc:Choice>
               <mc:Fallback>
                 <w:pict>
-                  <v:shape w14:anchorId="1787CBFD" id="Text Box 153" o:spid="_x0000_s1027" type="#_x0000_t202" style="position:absolute;margin-left:0;margin-top:0;width:8in;height:79.5pt;z-index:251658242;visibility:visible;mso-wrap-style:square;mso-width-percent:941;mso-height-percent:100;mso-top-percent:700;mso-wrap-distance-left:9pt;mso-wrap-distance-top:0;mso-wrap-distance-right:9pt;mso-wrap-distance-bottom:0;mso-position-horizontal:center;mso-position-horizontal-relative:page;mso-position-vertical-relative:page;mso-width-percent:941;mso-height-percent:100;mso-top-percent:700;mso-width-relative:page;mso-height-relative:page;v-text-anchor:top" o:gfxdata="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" filled="f" stroked="f" strokeweight=".5pt">
+                  <v:shapetype w14:anchorId="1787CBFD" id="_x0000_t202" coordsize="21600,21600" o:spt="202" path="m,l,21600r21600,l21600,xe">
+                    <v:stroke joinstyle="miter"/>
+                    <v:path gradientshapeok="t" o:connecttype="rect"/>
+                  </v:shapetype>
+                  <v:shape id="Text Box 153" o:spid="_x0000_s1027" type="#_x0000_t202" style="position:absolute;margin-left:0;margin-top:0;width:8in;height:79.5pt;z-index:251658242;visibility:visible;mso-wrap-style:square;mso-width-percent:941;mso-height-percent:100;mso-top-percent:700;mso-wrap-distance-left:9pt;mso-wrap-distance-top:0;mso-wrap-distance-right:9pt;mso-wrap-distance-bottom:0;mso-position-horizontal:center;mso-position-horizontal-relative:page;mso-position-vertical-relative:page;mso-width-percent:941;mso-height-percent:100;mso-top-percent:700;mso-width-relative:page;mso-height-relative:page;v-text-anchor:top" o:gfxdata="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" filled="f" stroked="f" strokeweight=".5pt">
                     <v:textbox style="mso-fit-shape-to-text:t" inset="126pt,0,54pt,0">
                       <w:txbxContent>
                         <w:p>
@@ -775,63 +723,7 @@
                                   <w:sz w:val="20"/>
                                   <w:szCs w:val="20"/>
                                 </w:rPr>
-                                <w:t>Summary of your</w:t>
-                              </w:r>
-                              <w:r>
-                                <w:rPr>
-                                  <w:color w:val="595959" w:themeColor="text1" w:themeTint="A6"/>
-                                  <w:sz w:val="20"/>
-                                  <w:szCs w:val="20"/>
-                                </w:rPr>
-                                <w:t xml:space="preserve"> </w:t>
-                              </w:r>
-                              <w:r>
-                                <w:rPr>
-                                  <w:color w:val="595959" w:themeColor="text1" w:themeTint="A6"/>
-                                  <w:sz w:val="20"/>
-                                  <w:szCs w:val="20"/>
-                                </w:rPr>
-                                <w:t>system</w:t>
-                              </w:r>
-                              <w:r>
-                                <w:rPr>
-                                  <w:color w:val="595959" w:themeColor="text1" w:themeTint="A6"/>
-                                  <w:sz w:val="20"/>
-                                  <w:szCs w:val="20"/>
-                                </w:rPr>
-                                <w:t>/tool</w:t>
-                              </w:r>
-                              <w:r>
-                                <w:rPr>
-                                  <w:color w:val="595959" w:themeColor="text1" w:themeTint="A6"/>
-                                  <w:sz w:val="20"/>
-                                  <w:szCs w:val="20"/>
-                                </w:rPr>
-                                <w:t>, target</w:t>
-                              </w:r>
-                              <w:r>
-                                <w:rPr>
-                                  <w:color w:val="595959" w:themeColor="text1" w:themeTint="A6"/>
-                                  <w:sz w:val="20"/>
-                                  <w:szCs w:val="20"/>
-                                </w:rPr>
-                                <w:t>ed purpose</w:t>
-                              </w:r>
-                              <w:r>
-                                <w:rPr>
-                                  <w:color w:val="595959" w:themeColor="text1" w:themeTint="A6"/>
-                                  <w:sz w:val="20"/>
-                                  <w:szCs w:val="20"/>
-                                </w:rPr>
-                                <w:t>, and main features</w:t>
-                              </w:r>
-                              <w:r>
-                                <w:rPr>
-                                  <w:color w:val="595959" w:themeColor="text1" w:themeTint="A6"/>
-                                  <w:sz w:val="20"/>
-                                  <w:szCs w:val="20"/>
-                                </w:rPr>
-                                <w:t>.</w:t>
+                                <w:t xml:space="preserve">The player movement conductor system is a system that is designed to translate the motion of a player character into audio response from the games’ soundtrack. The more fluid the motion of the player character, the greater the fluidity, audibility and complexity of the sound produced. This system is designed to work best with physics-driven character movement, with each limb controlling one instrument/instrument group that makes up the background music. </w:t>
                               </w:r>
                             </w:p>
                           </w:sdtContent>
@@ -1174,12 +1066,14 @@
           <w:pPr>
             <w:pStyle w:val="TOC1"/>
             <w:tabs>
-              <w:tab w:val="right" w:leader="dot" w:pos="9015"/>
+              <w:tab w:val="right" w:leader="dot" w:pos="9016"/>
             </w:tabs>
             <w:rPr>
-              <w:rStyle w:val="Hyperlink"/>
+              <w:rFonts w:eastAsiaTheme="minorEastAsia"/>
               <w:noProof/>
               <w:kern w:val="2"/>
+              <w:sz w:val="24"/>
+              <w:szCs w:val="24"/>
               <w:lang w:eastAsia="en-GB"/>
               <w14:ligatures w14:val="standardContextual"/>
             </w:rPr>
@@ -1193,32 +1087,60 @@
           <w:r>
             <w:fldChar w:fldCharType="separate"/>
           </w:r>
-          <w:hyperlink w:anchor="_Toc188217905">
+          <w:hyperlink w:anchor="_Toc160112957" w:history="1">
             <w:r>
               <w:rPr>
                 <w:rStyle w:val="Hyperlink"/>
+                <w:noProof/>
               </w:rPr>
               <w:t>Glossary</w:t>
             </w:r>
             <w:r>
+              <w:rPr>
+                <w:noProof/>
+                <w:webHidden/>
+              </w:rPr>
               <w:tab/>
             </w:r>
             <w:r>
+              <w:rPr>
+                <w:noProof/>
+                <w:webHidden/>
+              </w:rPr>
               <w:fldChar w:fldCharType="begin"/>
             </w:r>
             <w:r>
-              <w:instrText>PAGEREF _Toc188217905 \h</w:instrText>
-            </w:r>
-            <w:r>
+              <w:rPr>
+                <w:noProof/>
+                <w:webHidden/>
+              </w:rPr>
+              <w:instrText xml:space="preserve"> PAGEREF _Toc160112957 \h </w:instrText>
+            </w:r>
+            <w:r>
+              <w:rPr>
+                <w:noProof/>
+                <w:webHidden/>
+              </w:rPr>
+            </w:r>
+            <w:r>
+              <w:rPr>
+                <w:noProof/>
+                <w:webHidden/>
+              </w:rPr>
               <w:fldChar w:fldCharType="separate"/>
             </w:r>
             <w:r>
               <w:rPr>
-                <w:rStyle w:val="Hyperlink"/>
-              </w:rPr>
-              <w:t>2</w:t>
-            </w:r>
-            <w:r>
+                <w:noProof/>
+                <w:webHidden/>
+              </w:rPr>
+              <w:t>1</w:t>
+            </w:r>
+            <w:r>
+              <w:rPr>
+                <w:noProof/>
+                <w:webHidden/>
+              </w:rPr>
               <w:fldChar w:fldCharType="end"/>
             </w:r>
           </w:hyperlink>
@@ -1227,42 +1149,72 @@
           <w:pPr>
             <w:pStyle w:val="TOC1"/>
             <w:tabs>
-              <w:tab w:val="right" w:leader="dot" w:pos="9015"/>
+              <w:tab w:val="right" w:leader="dot" w:pos="9016"/>
             </w:tabs>
             <w:rPr>
-              <w:rStyle w:val="Hyperlink"/>
+              <w:rFonts w:eastAsiaTheme="minorEastAsia"/>
               <w:noProof/>
               <w:kern w:val="2"/>
+              <w:sz w:val="24"/>
+              <w:szCs w:val="24"/>
               <w:lang w:eastAsia="en-GB"/>
               <w14:ligatures w14:val="standardContextual"/>
             </w:rPr>
           </w:pPr>
-          <w:hyperlink w:anchor="_Toc765644251">
+          <w:hyperlink w:anchor="_Toc160112958" w:history="1">
             <w:r>
               <w:rPr>
                 <w:rStyle w:val="Hyperlink"/>
+                <w:noProof/>
               </w:rPr>
               <w:t>Problem</w:t>
             </w:r>
             <w:r>
+              <w:rPr>
+                <w:noProof/>
+                <w:webHidden/>
+              </w:rPr>
               <w:tab/>
             </w:r>
             <w:r>
+              <w:rPr>
+                <w:noProof/>
+                <w:webHidden/>
+              </w:rPr>
               <w:fldChar w:fldCharType="begin"/>
             </w:r>
             <w:r>
-              <w:instrText>PAGEREF _Toc765644251 \h</w:instrText>
-            </w:r>
-            <w:r>
+              <w:rPr>
+                <w:noProof/>
+                <w:webHidden/>
+              </w:rPr>
+              <w:instrText xml:space="preserve"> PAGEREF _Toc160112958 \h </w:instrText>
+            </w:r>
+            <w:r>
+              <w:rPr>
+                <w:noProof/>
+                <w:webHidden/>
+              </w:rPr>
+            </w:r>
+            <w:r>
+              <w:rPr>
+                <w:noProof/>
+                <w:webHidden/>
+              </w:rPr>
               <w:fldChar w:fldCharType="separate"/>
             </w:r>
             <w:r>
               <w:rPr>
-                <w:rStyle w:val="Hyperlink"/>
+                <w:noProof/>
+                <w:webHidden/>
               </w:rPr>
               <w:t>2</w:t>
             </w:r>
             <w:r>
+              <w:rPr>
+                <w:noProof/>
+                <w:webHidden/>
+              </w:rPr>
               <w:fldChar w:fldCharType="end"/>
             </w:r>
           </w:hyperlink>
@@ -1271,42 +1223,72 @@
           <w:pPr>
             <w:pStyle w:val="TOC1"/>
             <w:tabs>
-              <w:tab w:val="right" w:leader="dot" w:pos="9015"/>
+              <w:tab w:val="right" w:leader="dot" w:pos="9016"/>
             </w:tabs>
             <w:rPr>
-              <w:rStyle w:val="Hyperlink"/>
+              <w:rFonts w:eastAsiaTheme="minorEastAsia"/>
               <w:noProof/>
               <w:kern w:val="2"/>
+              <w:sz w:val="24"/>
+              <w:szCs w:val="24"/>
               <w:lang w:eastAsia="en-GB"/>
               <w14:ligatures w14:val="standardContextual"/>
             </w:rPr>
           </w:pPr>
-          <w:hyperlink w:anchor="_Toc255115390">
+          <w:hyperlink w:anchor="_Toc160112959" w:history="1">
             <w:r>
               <w:rPr>
                 <w:rStyle w:val="Hyperlink"/>
+                <w:noProof/>
               </w:rPr>
               <w:t>Introduction</w:t>
             </w:r>
             <w:r>
+              <w:rPr>
+                <w:noProof/>
+                <w:webHidden/>
+              </w:rPr>
               <w:tab/>
             </w:r>
             <w:r>
+              <w:rPr>
+                <w:noProof/>
+                <w:webHidden/>
+              </w:rPr>
               <w:fldChar w:fldCharType="begin"/>
             </w:r>
             <w:r>
-              <w:instrText>PAGEREF _Toc255115390 \h</w:instrText>
-            </w:r>
-            <w:r>
+              <w:rPr>
+                <w:noProof/>
+                <w:webHidden/>
+              </w:rPr>
+              <w:instrText xml:space="preserve"> PAGEREF _Toc160112959 \h </w:instrText>
+            </w:r>
+            <w:r>
+              <w:rPr>
+                <w:noProof/>
+                <w:webHidden/>
+              </w:rPr>
+            </w:r>
+            <w:r>
+              <w:rPr>
+                <w:noProof/>
+                <w:webHidden/>
+              </w:rPr>
               <w:fldChar w:fldCharType="separate"/>
             </w:r>
             <w:r>
               <w:rPr>
-                <w:rStyle w:val="Hyperlink"/>
-              </w:rPr>
-              <w:t>3</w:t>
-            </w:r>
-            <w:r>
+                <w:noProof/>
+                <w:webHidden/>
+              </w:rPr>
+              <w:t>2</w:t>
+            </w:r>
+            <w:r>
+              <w:rPr>
+                <w:noProof/>
+                <w:webHidden/>
+              </w:rPr>
               <w:fldChar w:fldCharType="end"/>
             </w:r>
           </w:hyperlink>
@@ -1315,42 +1297,72 @@
           <w:pPr>
             <w:pStyle w:val="TOC1"/>
             <w:tabs>
-              <w:tab w:val="right" w:leader="dot" w:pos="9015"/>
+              <w:tab w:val="right" w:leader="dot" w:pos="9016"/>
             </w:tabs>
             <w:rPr>
-              <w:rStyle w:val="Hyperlink"/>
+              <w:rFonts w:eastAsiaTheme="minorEastAsia"/>
               <w:noProof/>
               <w:kern w:val="2"/>
+              <w:sz w:val="24"/>
+              <w:szCs w:val="24"/>
               <w:lang w:eastAsia="en-GB"/>
               <w14:ligatures w14:val="standardContextual"/>
             </w:rPr>
           </w:pPr>
-          <w:hyperlink w:anchor="_Toc964702881">
+          <w:hyperlink w:anchor="_Toc160112960" w:history="1">
             <w:r>
               <w:rPr>
                 <w:rStyle w:val="Hyperlink"/>
+                <w:noProof/>
               </w:rPr>
               <w:t>List of Features</w:t>
             </w:r>
             <w:r>
+              <w:rPr>
+                <w:noProof/>
+                <w:webHidden/>
+              </w:rPr>
               <w:tab/>
             </w:r>
             <w:r>
+              <w:rPr>
+                <w:noProof/>
+                <w:webHidden/>
+              </w:rPr>
               <w:fldChar w:fldCharType="begin"/>
             </w:r>
             <w:r>
-              <w:instrText>PAGEREF _Toc964702881 \h</w:instrText>
-            </w:r>
-            <w:r>
+              <w:rPr>
+                <w:noProof/>
+                <w:webHidden/>
+              </w:rPr>
+              <w:instrText xml:space="preserve"> PAGEREF _Toc160112960 \h </w:instrText>
+            </w:r>
+            <w:r>
+              <w:rPr>
+                <w:noProof/>
+                <w:webHidden/>
+              </w:rPr>
+            </w:r>
+            <w:r>
+              <w:rPr>
+                <w:noProof/>
+                <w:webHidden/>
+              </w:rPr>
               <w:fldChar w:fldCharType="separate"/>
             </w:r>
             <w:r>
               <w:rPr>
-                <w:rStyle w:val="Hyperlink"/>
+                <w:noProof/>
+                <w:webHidden/>
               </w:rPr>
               <w:t>3</w:t>
             </w:r>
             <w:r>
+              <w:rPr>
+                <w:noProof/>
+                <w:webHidden/>
+              </w:rPr>
               <w:fldChar w:fldCharType="end"/>
             </w:r>
           </w:hyperlink>
@@ -1359,42 +1371,72 @@
           <w:pPr>
             <w:pStyle w:val="TOC1"/>
             <w:tabs>
-              <w:tab w:val="right" w:leader="dot" w:pos="9015"/>
+              <w:tab w:val="right" w:leader="dot" w:pos="9016"/>
             </w:tabs>
             <w:rPr>
-              <w:rStyle w:val="Hyperlink"/>
+              <w:rFonts w:eastAsiaTheme="minorEastAsia"/>
               <w:noProof/>
               <w:kern w:val="2"/>
+              <w:sz w:val="24"/>
+              <w:szCs w:val="24"/>
               <w:lang w:eastAsia="en-GB"/>
               <w14:ligatures w14:val="standardContextual"/>
             </w:rPr>
           </w:pPr>
-          <w:hyperlink w:anchor="_Toc1814877451">
+          <w:hyperlink w:anchor="_Toc160112961" w:history="1">
             <w:r>
               <w:rPr>
                 <w:rStyle w:val="Hyperlink"/>
-              </w:rPr>
-              <w:t>High Level Diagrams (if any / delete as appropriate)</w:t>
-            </w:r>
-            <w:r>
+                <w:noProof/>
+              </w:rPr>
+              <w:t>Engine Requirements</w:t>
+            </w:r>
+            <w:r>
+              <w:rPr>
+                <w:noProof/>
+                <w:webHidden/>
+              </w:rPr>
               <w:tab/>
             </w:r>
             <w:r>
+              <w:rPr>
+                <w:noProof/>
+                <w:webHidden/>
+              </w:rPr>
               <w:fldChar w:fldCharType="begin"/>
             </w:r>
             <w:r>
-              <w:instrText>PAGEREF _Toc1814877451 \h</w:instrText>
-            </w:r>
-            <w:r>
+              <w:rPr>
+                <w:noProof/>
+                <w:webHidden/>
+              </w:rPr>
+              <w:instrText xml:space="preserve"> PAGEREF _Toc160112961 \h </w:instrText>
+            </w:r>
+            <w:r>
+              <w:rPr>
+                <w:noProof/>
+                <w:webHidden/>
+              </w:rPr>
+            </w:r>
+            <w:r>
+              <w:rPr>
+                <w:noProof/>
+                <w:webHidden/>
+              </w:rPr>
               <w:fldChar w:fldCharType="separate"/>
             </w:r>
             <w:r>
               <w:rPr>
-                <w:rStyle w:val="Hyperlink"/>
+                <w:noProof/>
+                <w:webHidden/>
               </w:rPr>
               <w:t>3</w:t>
             </w:r>
             <w:r>
+              <w:rPr>
+                <w:noProof/>
+                <w:webHidden/>
+              </w:rPr>
               <w:fldChar w:fldCharType="end"/>
             </w:r>
           </w:hyperlink>
@@ -1403,42 +1445,72 @@
           <w:pPr>
             <w:pStyle w:val="TOC1"/>
             <w:tabs>
-              <w:tab w:val="right" w:leader="dot" w:pos="9015"/>
+              <w:tab w:val="right" w:leader="dot" w:pos="9016"/>
             </w:tabs>
             <w:rPr>
-              <w:rStyle w:val="Hyperlink"/>
+              <w:rFonts w:eastAsiaTheme="minorEastAsia"/>
               <w:noProof/>
               <w:kern w:val="2"/>
+              <w:sz w:val="24"/>
+              <w:szCs w:val="24"/>
               <w:lang w:eastAsia="en-GB"/>
               <w14:ligatures w14:val="standardContextual"/>
             </w:rPr>
           </w:pPr>
-          <w:hyperlink w:anchor="_Toc1487671019">
+          <w:hyperlink w:anchor="_Toc160112962" w:history="1">
             <w:r>
               <w:rPr>
                 <w:rStyle w:val="Hyperlink"/>
-              </w:rPr>
-              <w:t>Engine Requirements</w:t>
-            </w:r>
-            <w:r>
+                <w:noProof/>
+              </w:rPr>
+              <w:t>Audio and Visual Requirements</w:t>
+            </w:r>
+            <w:r>
+              <w:rPr>
+                <w:noProof/>
+                <w:webHidden/>
+              </w:rPr>
               <w:tab/>
             </w:r>
             <w:r>
+              <w:rPr>
+                <w:noProof/>
+                <w:webHidden/>
+              </w:rPr>
               <w:fldChar w:fldCharType="begin"/>
             </w:r>
             <w:r>
-              <w:instrText>PAGEREF _Toc1487671019 \h</w:instrText>
-            </w:r>
-            <w:r>
+              <w:rPr>
+                <w:noProof/>
+                <w:webHidden/>
+              </w:rPr>
+              <w:instrText xml:space="preserve"> PAGEREF _Toc160112962 \h </w:instrText>
+            </w:r>
+            <w:r>
+              <w:rPr>
+                <w:noProof/>
+                <w:webHidden/>
+              </w:rPr>
+            </w:r>
+            <w:r>
+              <w:rPr>
+                <w:noProof/>
+                <w:webHidden/>
+              </w:rPr>
               <w:fldChar w:fldCharType="separate"/>
             </w:r>
             <w:r>
               <w:rPr>
-                <w:rStyle w:val="Hyperlink"/>
+                <w:noProof/>
+                <w:webHidden/>
               </w:rPr>
               <w:t>3</w:t>
             </w:r>
             <w:r>
+              <w:rPr>
+                <w:noProof/>
+                <w:webHidden/>
+              </w:rPr>
               <w:fldChar w:fldCharType="end"/>
             </w:r>
           </w:hyperlink>
@@ -1447,42 +1519,72 @@
           <w:pPr>
             <w:pStyle w:val="TOC1"/>
             <w:tabs>
-              <w:tab w:val="right" w:leader="dot" w:pos="9015"/>
+              <w:tab w:val="right" w:leader="dot" w:pos="9016"/>
             </w:tabs>
             <w:rPr>
-              <w:rStyle w:val="Hyperlink"/>
+              <w:rFonts w:eastAsiaTheme="minorEastAsia"/>
               <w:noProof/>
               <w:kern w:val="2"/>
+              <w:sz w:val="24"/>
+              <w:szCs w:val="24"/>
               <w:lang w:eastAsia="en-GB"/>
               <w14:ligatures w14:val="standardContextual"/>
             </w:rPr>
           </w:pPr>
-          <w:hyperlink w:anchor="_Toc1169767951">
+          <w:hyperlink w:anchor="_Toc160112963" w:history="1">
             <w:r>
               <w:rPr>
                 <w:rStyle w:val="Hyperlink"/>
-              </w:rPr>
-              <w:t>Audio and Visual Requirements</w:t>
-            </w:r>
-            <w:r>
+                <w:noProof/>
+              </w:rPr>
+              <w:t>User Setup Guide</w:t>
+            </w:r>
+            <w:r>
+              <w:rPr>
+                <w:noProof/>
+                <w:webHidden/>
+              </w:rPr>
               <w:tab/>
             </w:r>
             <w:r>
+              <w:rPr>
+                <w:noProof/>
+                <w:webHidden/>
+              </w:rPr>
               <w:fldChar w:fldCharType="begin"/>
             </w:r>
             <w:r>
-              <w:instrText>PAGEREF _Toc1169767951 \h</w:instrText>
-            </w:r>
-            <w:r>
+              <w:rPr>
+                <w:noProof/>
+                <w:webHidden/>
+              </w:rPr>
+              <w:instrText xml:space="preserve"> PAGEREF _Toc160112963 \h </w:instrText>
+            </w:r>
+            <w:r>
+              <w:rPr>
+                <w:noProof/>
+                <w:webHidden/>
+              </w:rPr>
+            </w:r>
+            <w:r>
+              <w:rPr>
+                <w:noProof/>
+                <w:webHidden/>
+              </w:rPr>
               <w:fldChar w:fldCharType="separate"/>
             </w:r>
             <w:r>
               <w:rPr>
-                <w:rStyle w:val="Hyperlink"/>
+                <w:noProof/>
+                <w:webHidden/>
               </w:rPr>
               <w:t>3</w:t>
             </w:r>
             <w:r>
+              <w:rPr>
+                <w:noProof/>
+                <w:webHidden/>
+              </w:rPr>
               <w:fldChar w:fldCharType="end"/>
             </w:r>
           </w:hyperlink>
@@ -1491,42 +1593,72 @@
           <w:pPr>
             <w:pStyle w:val="TOC1"/>
             <w:tabs>
-              <w:tab w:val="right" w:leader="dot" w:pos="9015"/>
+              <w:tab w:val="right" w:leader="dot" w:pos="9016"/>
             </w:tabs>
             <w:rPr>
-              <w:rStyle w:val="Hyperlink"/>
+              <w:rFonts w:eastAsiaTheme="minorEastAsia"/>
               <w:noProof/>
               <w:kern w:val="2"/>
+              <w:sz w:val="24"/>
+              <w:szCs w:val="24"/>
               <w:lang w:eastAsia="en-GB"/>
               <w14:ligatures w14:val="standardContextual"/>
             </w:rPr>
           </w:pPr>
-          <w:hyperlink w:anchor="_Toc58364022">
+          <w:hyperlink w:anchor="_Toc160112964" w:history="1">
             <w:r>
               <w:rPr>
                 <w:rStyle w:val="Hyperlink"/>
-              </w:rPr>
-              <w:t>User Setup Guide</w:t>
-            </w:r>
-            <w:r>
+                <w:noProof/>
+              </w:rPr>
+              <w:t>UI of the System/Tool</w:t>
+            </w:r>
+            <w:r>
+              <w:rPr>
+                <w:noProof/>
+                <w:webHidden/>
+              </w:rPr>
               <w:tab/>
             </w:r>
             <w:r>
+              <w:rPr>
+                <w:noProof/>
+                <w:webHidden/>
+              </w:rPr>
               <w:fldChar w:fldCharType="begin"/>
             </w:r>
             <w:r>
-              <w:instrText>PAGEREF _Toc58364022 \h</w:instrText>
-            </w:r>
-            <w:r>
+              <w:rPr>
+                <w:noProof/>
+                <w:webHidden/>
+              </w:rPr>
+              <w:instrText xml:space="preserve"> PAGEREF _Toc160112964 \h </w:instrText>
+            </w:r>
+            <w:r>
+              <w:rPr>
+                <w:noProof/>
+                <w:webHidden/>
+              </w:rPr>
+            </w:r>
+            <w:r>
+              <w:rPr>
+                <w:noProof/>
+                <w:webHidden/>
+              </w:rPr>
               <w:fldChar w:fldCharType="separate"/>
             </w:r>
             <w:r>
               <w:rPr>
-                <w:rStyle w:val="Hyperlink"/>
+                <w:noProof/>
+                <w:webHidden/>
               </w:rPr>
               <w:t>3</w:t>
             </w:r>
             <w:r>
+              <w:rPr>
+                <w:noProof/>
+                <w:webHidden/>
+              </w:rPr>
               <w:fldChar w:fldCharType="end"/>
             </w:r>
           </w:hyperlink>
@@ -1535,42 +1667,72 @@
           <w:pPr>
             <w:pStyle w:val="TOC1"/>
             <w:tabs>
-              <w:tab w:val="right" w:leader="dot" w:pos="9015"/>
+              <w:tab w:val="right" w:leader="dot" w:pos="9016"/>
             </w:tabs>
             <w:rPr>
-              <w:rStyle w:val="Hyperlink"/>
+              <w:rFonts w:eastAsiaTheme="minorEastAsia"/>
               <w:noProof/>
               <w:kern w:val="2"/>
+              <w:sz w:val="24"/>
+              <w:szCs w:val="24"/>
               <w:lang w:eastAsia="en-GB"/>
               <w14:ligatures w14:val="standardContextual"/>
             </w:rPr>
           </w:pPr>
-          <w:hyperlink w:anchor="_Toc2004942755">
+          <w:hyperlink w:anchor="_Toc160112965" w:history="1">
             <w:r>
               <w:rPr>
                 <w:rStyle w:val="Hyperlink"/>
-              </w:rPr>
-              <w:t>UI of the System/Tool</w:t>
-            </w:r>
-            <w:r>
+                <w:noProof/>
+              </w:rPr>
+              <w:t>Prototypes</w:t>
+            </w:r>
+            <w:r>
+              <w:rPr>
+                <w:noProof/>
+                <w:webHidden/>
+              </w:rPr>
               <w:tab/>
             </w:r>
             <w:r>
+              <w:rPr>
+                <w:noProof/>
+                <w:webHidden/>
+              </w:rPr>
               <w:fldChar w:fldCharType="begin"/>
             </w:r>
             <w:r>
-              <w:instrText>PAGEREF _Toc2004942755 \h</w:instrText>
-            </w:r>
-            <w:r>
+              <w:rPr>
+                <w:noProof/>
+                <w:webHidden/>
+              </w:rPr>
+              <w:instrText xml:space="preserve"> PAGEREF _Toc160112965 \h </w:instrText>
+            </w:r>
+            <w:r>
+              <w:rPr>
+                <w:noProof/>
+                <w:webHidden/>
+              </w:rPr>
+            </w:r>
+            <w:r>
+              <w:rPr>
+                <w:noProof/>
+                <w:webHidden/>
+              </w:rPr>
               <w:fldChar w:fldCharType="separate"/>
             </w:r>
             <w:r>
               <w:rPr>
-                <w:rStyle w:val="Hyperlink"/>
+                <w:noProof/>
+                <w:webHidden/>
               </w:rPr>
               <w:t>3</w:t>
             </w:r>
             <w:r>
+              <w:rPr>
+                <w:noProof/>
+                <w:webHidden/>
+              </w:rPr>
               <w:fldChar w:fldCharType="end"/>
             </w:r>
           </w:hyperlink>
@@ -1579,42 +1741,72 @@
           <w:pPr>
             <w:pStyle w:val="TOC1"/>
             <w:tabs>
-              <w:tab w:val="right" w:leader="dot" w:pos="9015"/>
+              <w:tab w:val="right" w:leader="dot" w:pos="9016"/>
             </w:tabs>
             <w:rPr>
-              <w:rStyle w:val="Hyperlink"/>
+              <w:rFonts w:eastAsiaTheme="minorEastAsia"/>
               <w:noProof/>
               <w:kern w:val="2"/>
+              <w:sz w:val="24"/>
+              <w:szCs w:val="24"/>
               <w:lang w:eastAsia="en-GB"/>
               <w14:ligatures w14:val="standardContextual"/>
             </w:rPr>
           </w:pPr>
-          <w:hyperlink w:anchor="_Toc103954349">
+          <w:hyperlink w:anchor="_Toc160112966" w:history="1">
             <w:r>
               <w:rPr>
                 <w:rStyle w:val="Hyperlink"/>
-              </w:rPr>
-              <w:t>External Library Dependencies</w:t>
-            </w:r>
-            <w:r>
+                <w:noProof/>
+              </w:rPr>
+              <w:t>Polished System/Tool</w:t>
+            </w:r>
+            <w:r>
+              <w:rPr>
+                <w:noProof/>
+                <w:webHidden/>
+              </w:rPr>
               <w:tab/>
             </w:r>
             <w:r>
+              <w:rPr>
+                <w:noProof/>
+                <w:webHidden/>
+              </w:rPr>
               <w:fldChar w:fldCharType="begin"/>
             </w:r>
             <w:r>
-              <w:instrText>PAGEREF _Toc103954349 \h</w:instrText>
-            </w:r>
-            <w:r>
+              <w:rPr>
+                <w:noProof/>
+                <w:webHidden/>
+              </w:rPr>
+              <w:instrText xml:space="preserve"> PAGEREF _Toc160112966 \h </w:instrText>
+            </w:r>
+            <w:r>
+              <w:rPr>
+                <w:noProof/>
+                <w:webHidden/>
+              </w:rPr>
+            </w:r>
+            <w:r>
+              <w:rPr>
+                <w:noProof/>
+                <w:webHidden/>
+              </w:rPr>
               <w:fldChar w:fldCharType="separate"/>
             </w:r>
             <w:r>
               <w:rPr>
-                <w:rStyle w:val="Hyperlink"/>
-              </w:rPr>
-              <w:t>3</w:t>
-            </w:r>
-            <w:r>
+                <w:noProof/>
+                <w:webHidden/>
+              </w:rPr>
+              <w:t>4</w:t>
+            </w:r>
+            <w:r>
+              <w:rPr>
+                <w:noProof/>
+                <w:webHidden/>
+              </w:rPr>
               <w:fldChar w:fldCharType="end"/>
             </w:r>
           </w:hyperlink>
@@ -1623,42 +1815,72 @@
           <w:pPr>
             <w:pStyle w:val="TOC1"/>
             <w:tabs>
-              <w:tab w:val="right" w:leader="dot" w:pos="9015"/>
+              <w:tab w:val="right" w:leader="dot" w:pos="9016"/>
             </w:tabs>
             <w:rPr>
-              <w:rStyle w:val="Hyperlink"/>
+              <w:rFonts w:eastAsiaTheme="minorEastAsia"/>
               <w:noProof/>
               <w:kern w:val="2"/>
+              <w:sz w:val="24"/>
+              <w:szCs w:val="24"/>
               <w:lang w:eastAsia="en-GB"/>
               <w14:ligatures w14:val="standardContextual"/>
             </w:rPr>
           </w:pPr>
-          <w:hyperlink w:anchor="_Toc1477735967">
+          <w:hyperlink w:anchor="_Toc160112967" w:history="1">
             <w:r>
               <w:rPr>
                 <w:rStyle w:val="Hyperlink"/>
-              </w:rPr>
-              <w:t>Preparatory and Developmental Work</w:t>
-            </w:r>
-            <w:r>
+                <w:noProof/>
+              </w:rPr>
+              <w:t>Add more headers if/as appropriate. Make sure it is clear how to use your system or tool.</w:t>
+            </w:r>
+            <w:r>
+              <w:rPr>
+                <w:noProof/>
+                <w:webHidden/>
+              </w:rPr>
               <w:tab/>
             </w:r>
             <w:r>
+              <w:rPr>
+                <w:noProof/>
+                <w:webHidden/>
+              </w:rPr>
               <w:fldChar w:fldCharType="begin"/>
             </w:r>
             <w:r>
-              <w:instrText>PAGEREF _Toc1477735967 \h</w:instrText>
-            </w:r>
-            <w:r>
+              <w:rPr>
+                <w:noProof/>
+                <w:webHidden/>
+              </w:rPr>
+              <w:instrText xml:space="preserve"> PAGEREF _Toc160112967 \h </w:instrText>
+            </w:r>
+            <w:r>
+              <w:rPr>
+                <w:noProof/>
+                <w:webHidden/>
+              </w:rPr>
+            </w:r>
+            <w:r>
+              <w:rPr>
+                <w:noProof/>
+                <w:webHidden/>
+              </w:rPr>
               <w:fldChar w:fldCharType="separate"/>
             </w:r>
             <w:r>
               <w:rPr>
-                <w:rStyle w:val="Hyperlink"/>
-              </w:rPr>
-              <w:t>3</w:t>
-            </w:r>
-            <w:r>
+                <w:noProof/>
+                <w:webHidden/>
+              </w:rPr>
+              <w:t>4</w:t>
+            </w:r>
+            <w:r>
+              <w:rPr>
+                <w:noProof/>
+                <w:webHidden/>
+              </w:rPr>
               <w:fldChar w:fldCharType="end"/>
             </w:r>
           </w:hyperlink>
@@ -1667,42 +1889,72 @@
           <w:pPr>
             <w:pStyle w:val="TOC1"/>
             <w:tabs>
-              <w:tab w:val="right" w:leader="dot" w:pos="9015"/>
+              <w:tab w:val="right" w:leader="dot" w:pos="9016"/>
             </w:tabs>
             <w:rPr>
-              <w:rStyle w:val="Hyperlink"/>
+              <w:rFonts w:eastAsiaTheme="minorEastAsia"/>
               <w:noProof/>
               <w:kern w:val="2"/>
+              <w:sz w:val="24"/>
+              <w:szCs w:val="24"/>
               <w:lang w:eastAsia="en-GB"/>
               <w14:ligatures w14:val="standardContextual"/>
             </w:rPr>
           </w:pPr>
-          <w:hyperlink w:anchor="_Toc713043002">
+          <w:hyperlink w:anchor="_Toc160112968" w:history="1">
             <w:r>
               <w:rPr>
                 <w:rStyle w:val="Hyperlink"/>
-              </w:rPr>
-              <w:t>Prototypes</w:t>
-            </w:r>
-            <w:r>
+                <w:noProof/>
+              </w:rPr>
+              <w:t>Bibliography</w:t>
+            </w:r>
+            <w:r>
+              <w:rPr>
+                <w:noProof/>
+                <w:webHidden/>
+              </w:rPr>
               <w:tab/>
             </w:r>
             <w:r>
+              <w:rPr>
+                <w:noProof/>
+                <w:webHidden/>
+              </w:rPr>
               <w:fldChar w:fldCharType="begin"/>
             </w:r>
             <w:r>
-              <w:instrText>PAGEREF _Toc713043002 \h</w:instrText>
-            </w:r>
-            <w:r>
+              <w:rPr>
+                <w:noProof/>
+                <w:webHidden/>
+              </w:rPr>
+              <w:instrText xml:space="preserve"> PAGEREF _Toc160112968 \h </w:instrText>
+            </w:r>
+            <w:r>
+              <w:rPr>
+                <w:noProof/>
+                <w:webHidden/>
+              </w:rPr>
+            </w:r>
+            <w:r>
+              <w:rPr>
+                <w:noProof/>
+                <w:webHidden/>
+              </w:rPr>
               <w:fldChar w:fldCharType="separate"/>
             </w:r>
             <w:r>
               <w:rPr>
-                <w:rStyle w:val="Hyperlink"/>
-              </w:rPr>
-              <w:t>4</w:t>
-            </w:r>
-            <w:r>
+                <w:noProof/>
+                <w:webHidden/>
+              </w:rPr>
+              <w:t>5</w:t>
+            </w:r>
+            <w:r>
+              <w:rPr>
+                <w:noProof/>
+                <w:webHidden/>
+              </w:rPr>
               <w:fldChar w:fldCharType="end"/>
             </w:r>
           </w:hyperlink>
@@ -1711,174 +1963,220 @@
           <w:pPr>
             <w:pStyle w:val="TOC1"/>
             <w:tabs>
-              <w:tab w:val="right" w:leader="dot" w:pos="9015"/>
+              <w:tab w:val="right" w:leader="dot" w:pos="9016"/>
             </w:tabs>
             <w:rPr>
-              <w:rStyle w:val="Hyperlink"/>
+              <w:rFonts w:eastAsiaTheme="minorEastAsia"/>
               <w:noProof/>
               <w:kern w:val="2"/>
+              <w:sz w:val="24"/>
+              <w:szCs w:val="24"/>
               <w:lang w:eastAsia="en-GB"/>
               <w14:ligatures w14:val="standardContextual"/>
             </w:rPr>
           </w:pPr>
-          <w:hyperlink w:anchor="_Toc1367870726">
+          <w:hyperlink w:anchor="_Toc160112969" w:history="1">
             <w:r>
               <w:rPr>
                 <w:rStyle w:val="Hyperlink"/>
-              </w:rPr>
-              <w:t>Polished System/Tool</w:t>
-            </w:r>
-            <w:r>
+                <w:noProof/>
+              </w:rPr>
+              <w:t>Appendices</w:t>
+            </w:r>
+            <w:r>
+              <w:rPr>
+                <w:noProof/>
+                <w:webHidden/>
+              </w:rPr>
               <w:tab/>
             </w:r>
             <w:r>
+              <w:rPr>
+                <w:noProof/>
+                <w:webHidden/>
+              </w:rPr>
               <w:fldChar w:fldCharType="begin"/>
             </w:r>
             <w:r>
-              <w:instrText>PAGEREF _Toc1367870726 \h</w:instrText>
-            </w:r>
-            <w:r>
+              <w:rPr>
+                <w:noProof/>
+                <w:webHidden/>
+              </w:rPr>
+              <w:instrText xml:space="preserve"> PAGEREF _Toc160112969 \h </w:instrText>
+            </w:r>
+            <w:r>
+              <w:rPr>
+                <w:noProof/>
+                <w:webHidden/>
+              </w:rPr>
+            </w:r>
+            <w:r>
+              <w:rPr>
+                <w:noProof/>
+                <w:webHidden/>
+              </w:rPr>
               <w:fldChar w:fldCharType="separate"/>
             </w:r>
             <w:r>
               <w:rPr>
-                <w:rStyle w:val="Hyperlink"/>
-              </w:rPr>
-              <w:t>4</w:t>
-            </w:r>
-            <w:r>
+                <w:noProof/>
+                <w:webHidden/>
+              </w:rPr>
+              <w:t>6</w:t>
+            </w:r>
+            <w:r>
+              <w:rPr>
+                <w:noProof/>
+                <w:webHidden/>
+              </w:rPr>
               <w:fldChar w:fldCharType="end"/>
             </w:r>
           </w:hyperlink>
         </w:p>
         <w:p>
           <w:pPr>
-            <w:pStyle w:val="TOC1"/>
+            <w:pStyle w:val="TOC2"/>
             <w:tabs>
-              <w:tab w:val="right" w:leader="dot" w:pos="9015"/>
+              <w:tab w:val="right" w:leader="dot" w:pos="9016"/>
             </w:tabs>
             <w:rPr>
-              <w:rStyle w:val="Hyperlink"/>
+              <w:rFonts w:eastAsiaTheme="minorEastAsia"/>
               <w:noProof/>
               <w:kern w:val="2"/>
+              <w:sz w:val="24"/>
+              <w:szCs w:val="24"/>
               <w:lang w:eastAsia="en-GB"/>
               <w14:ligatures w14:val="standardContextual"/>
             </w:rPr>
           </w:pPr>
-          <w:hyperlink w:anchor="_Toc1088214335">
+          <w:hyperlink w:anchor="_Toc160112970" w:history="1">
             <w:r>
               <w:rPr>
                 <w:rStyle w:val="Hyperlink"/>
-              </w:rPr>
-              <w:t>Add more headers if/as appropriate. Make sure it is clear how to use your system or tool.</w:t>
-            </w:r>
-            <w:r>
+                <w:noProof/>
+              </w:rPr>
+              <w:t>Appendix 1: Title</w:t>
+            </w:r>
+            <w:r>
+              <w:rPr>
+                <w:noProof/>
+                <w:webHidden/>
+              </w:rPr>
               <w:tab/>
             </w:r>
             <w:r>
+              <w:rPr>
+                <w:noProof/>
+                <w:webHidden/>
+              </w:rPr>
               <w:fldChar w:fldCharType="begin"/>
             </w:r>
             <w:r>
-              <w:instrText>PAGEREF _Toc1088214335 \h</w:instrText>
-            </w:r>
-            <w:r>
+              <w:rPr>
+                <w:noProof/>
+                <w:webHidden/>
+              </w:rPr>
+              <w:instrText xml:space="preserve"> PAGEREF _Toc160112970 \h </w:instrText>
+            </w:r>
+            <w:r>
+              <w:rPr>
+                <w:noProof/>
+                <w:webHidden/>
+              </w:rPr>
+            </w:r>
+            <w:r>
+              <w:rPr>
+                <w:noProof/>
+                <w:webHidden/>
+              </w:rPr>
               <w:fldChar w:fldCharType="separate"/>
             </w:r>
             <w:r>
               <w:rPr>
-                <w:rStyle w:val="Hyperlink"/>
-              </w:rPr>
-              <w:t>5</w:t>
-            </w:r>
-            <w:r>
+                <w:noProof/>
+                <w:webHidden/>
+              </w:rPr>
+              <w:t>6</w:t>
+            </w:r>
+            <w:r>
+              <w:rPr>
+                <w:noProof/>
+                <w:webHidden/>
+              </w:rPr>
               <w:fldChar w:fldCharType="end"/>
             </w:r>
           </w:hyperlink>
         </w:p>
         <w:p>
           <w:pPr>
-            <w:pStyle w:val="TOC1"/>
+            <w:pStyle w:val="TOC2"/>
             <w:tabs>
-              <w:tab w:val="right" w:leader="dot" w:pos="9015"/>
+              <w:tab w:val="right" w:leader="dot" w:pos="9016"/>
             </w:tabs>
             <w:rPr>
-              <w:rStyle w:val="Hyperlink"/>
+              <w:rFonts w:eastAsiaTheme="minorEastAsia"/>
               <w:noProof/>
               <w:kern w:val="2"/>
+              <w:sz w:val="24"/>
+              <w:szCs w:val="24"/>
               <w:lang w:eastAsia="en-GB"/>
               <w14:ligatures w14:val="standardContextual"/>
             </w:rPr>
           </w:pPr>
-          <w:hyperlink w:anchor="_Toc1573849287">
+          <w:hyperlink w:anchor="_Toc160112971" w:history="1">
             <w:r>
               <w:rPr>
                 <w:rStyle w:val="Hyperlink"/>
-              </w:rPr>
-              <w:t>Bibliography</w:t>
-            </w:r>
-            <w:r>
+                <w:noProof/>
+              </w:rPr>
+              <w:t>Appendix 2: Title</w:t>
+            </w:r>
+            <w:r>
+              <w:rPr>
+                <w:noProof/>
+                <w:webHidden/>
+              </w:rPr>
               <w:tab/>
             </w:r>
             <w:r>
+              <w:rPr>
+                <w:noProof/>
+                <w:webHidden/>
+              </w:rPr>
               <w:fldChar w:fldCharType="begin"/>
             </w:r>
             <w:r>
-              <w:instrText>PAGEREF _Toc1573849287 \h</w:instrText>
-            </w:r>
-            <w:r>
+              <w:rPr>
+                <w:noProof/>
+                <w:webHidden/>
+              </w:rPr>
+              <w:instrText xml:space="preserve"> PAGEREF _Toc160112971 \h </w:instrText>
+            </w:r>
+            <w:r>
+              <w:rPr>
+                <w:noProof/>
+                <w:webHidden/>
+              </w:rPr>
+            </w:r>
+            <w:r>
+              <w:rPr>
+                <w:noProof/>
+                <w:webHidden/>
+              </w:rPr>
               <w:fldChar w:fldCharType="separate"/>
             </w:r>
             <w:r>
               <w:rPr>
-                <w:rStyle w:val="Hyperlink"/>
-              </w:rPr>
-              <w:t>5</w:t>
-            </w:r>
-            <w:r>
-              <w:fldChar w:fldCharType="end"/>
-            </w:r>
-          </w:hyperlink>
-        </w:p>
-        <w:p>
-          <w:pPr>
-            <w:pStyle w:val="TOC1"/>
-            <w:tabs>
-              <w:tab w:val="right" w:leader="dot" w:pos="9015"/>
-            </w:tabs>
-            <w:rPr>
-              <w:rStyle w:val="Hyperlink"/>
-              <w:noProof/>
-              <w:kern w:val="2"/>
-              <w:lang w:eastAsia="en-GB"/>
-              <w14:ligatures w14:val="standardContextual"/>
-            </w:rPr>
-          </w:pPr>
-          <w:hyperlink w:anchor="_Toc444575448">
-            <w:r>
-              <w:rPr>
-                <w:rStyle w:val="Hyperlink"/>
-              </w:rPr>
-              <w:t>Appendices</w:t>
-            </w:r>
-            <w:r>
-              <w:tab/>
-            </w:r>
-            <w:r>
-              <w:fldChar w:fldCharType="begin"/>
-            </w:r>
-            <w:r>
-              <w:instrText>PAGEREF _Toc444575448 \h</w:instrText>
-            </w:r>
-            <w:r>
-              <w:fldChar w:fldCharType="separate"/>
-            </w:r>
-            <w:r>
-              <w:rPr>
-                <w:rStyle w:val="Hyperlink"/>
+                <w:noProof/>
+                <w:webHidden/>
               </w:rPr>
               <w:t>6</w:t>
             </w:r>
             <w:r>
+              <w:rPr>
+                <w:noProof/>
+                <w:webHidden/>
+              </w:rPr>
               <w:fldChar w:fldCharType="end"/>
             </w:r>
           </w:hyperlink>
@@ -1897,79 +2195,6 @@
               <w14:ligatures w14:val="standardContextual"/>
             </w:rPr>
           </w:pPr>
-          <w:hyperlink w:anchor="_Toc1043715767">
-            <w:r>
-              <w:rPr>
-                <w:rStyle w:val="Hyperlink"/>
-              </w:rPr>
-              <w:t>Appendix 1: Title</w:t>
-            </w:r>
-            <w:r>
-              <w:tab/>
-            </w:r>
-            <w:r>
-              <w:fldChar w:fldCharType="begin"/>
-            </w:r>
-            <w:r>
-              <w:instrText>PAGEREF _Toc1043715767 \h</w:instrText>
-            </w:r>
-            <w:r>
-              <w:fldChar w:fldCharType="separate"/>
-            </w:r>
-            <w:r>
-              <w:rPr>
-                <w:rStyle w:val="Hyperlink"/>
-              </w:rPr>
-              <w:t>7</w:t>
-            </w:r>
-            <w:r>
-              <w:fldChar w:fldCharType="end"/>
-            </w:r>
-          </w:hyperlink>
-        </w:p>
-        <w:p>
-          <w:pPr>
-            <w:pStyle w:val="TOC2"/>
-            <w:tabs>
-              <w:tab w:val="right" w:leader="dot" w:pos="9015"/>
-            </w:tabs>
-            <w:rPr>
-              <w:rStyle w:val="Hyperlink"/>
-              <w:noProof/>
-              <w:kern w:val="2"/>
-              <w:lang w:eastAsia="en-GB"/>
-              <w14:ligatures w14:val="standardContextual"/>
-            </w:rPr>
-          </w:pPr>
-          <w:hyperlink w:anchor="_Toc1474887301">
-            <w:r>
-              <w:rPr>
-                <w:rStyle w:val="Hyperlink"/>
-              </w:rPr>
-              <w:t>Appendix 2: Title</w:t>
-            </w:r>
-            <w:r>
-              <w:tab/>
-            </w:r>
-            <w:r>
-              <w:fldChar w:fldCharType="begin"/>
-            </w:r>
-            <w:r>
-              <w:instrText>PAGEREF _Toc1474887301 \h</w:instrText>
-            </w:r>
-            <w:r>
-              <w:fldChar w:fldCharType="separate"/>
-            </w:r>
-            <w:r>
-              <w:rPr>
-                <w:rStyle w:val="Hyperlink"/>
-              </w:rPr>
-              <w:t>7</w:t>
-            </w:r>
-            <w:r>
-              <w:fldChar w:fldCharType="end"/>
-            </w:r>
-          </w:hyperlink>
           <w:r>
             <w:fldChar w:fldCharType="end"/>
           </w:r>
@@ -1982,7 +2207,7 @@
       <w:pPr>
         <w:pStyle w:val="Heading1"/>
       </w:pPr>
-      <w:bookmarkStart w:id="0" w:name="_Toc188217905"/>
+      <w:bookmarkStart w:id="0" w:name="_Toc160112957"/>
       <w:r>
         <w:t>Glossary</w:t>
       </w:r>
@@ -1992,56 +2217,23 @@
       </w:r>
     </w:p>
     <w:p>
-      <w:pPr>
-        <w:rPr>
-          <w:i/>
-          <w:iCs/>
-          <w:color w:val="FF0000"/>
-        </w:rPr>
-      </w:pPr>
-      <w:r>
-        <w:rPr>
-          <w:i/>
-          <w:iCs/>
-          <w:color w:val="FF0000"/>
-        </w:rPr>
-        <w:t xml:space="preserve">Abbreviation followed by </w:t>
-      </w:r>
-      <w:r>
-        <w:rPr>
-          <w:i/>
-          <w:iCs/>
-          <w:color w:val="FF0000"/>
-        </w:rPr>
-        <w:t xml:space="preserve">the wording. </w:t>
+      <w:r>
+        <w:t>UE – Unreal Engine</w:t>
       </w:r>
     </w:p>
     <w:p>
-      <w:r>
-        <w:t xml:space="preserve">e.g. </w:t>
-      </w:r>
-      <w:r>
-        <w:t>CPU – Computer Processing Unit</w:t>
+      <w:pPr>
+        <w:pStyle w:val="Heading1"/>
+      </w:pPr>
+      <w:r>
+        <w:br w:type="page"/>
       </w:r>
     </w:p>
     <w:p>
-      <w:r>
-        <w:t>UE – Unreal Engine</w:t>
-      </w:r>
-    </w:p>
-    <w:p>
       <w:pPr>
         <w:pStyle w:val="Heading1"/>
       </w:pPr>
-      <w:r>
-        <w:br w:type="page"/>
-      </w:r>
-    </w:p>
-    <w:p>
-      <w:pPr>
-        <w:pStyle w:val="Heading1"/>
-      </w:pPr>
-      <w:bookmarkStart w:id="1" w:name="_Toc765644251"/>
+      <w:bookmarkStart w:id="1" w:name="_Toc160112958"/>
       <w:r>
         <w:lastRenderedPageBreak/>
         <w:t>Problem</w:t>
@@ -2050,108 +2242,85 @@
     </w:p>
     <w:p>
       <w:r>
-        <w:t xml:space="preserve">A description of the problem you are addressing. This should include any relevant existing work in the area. e.g. X </w:t>
-      </w:r>
-      <w:r>
-        <w:t xml:space="preserve">(reference) </w:t>
-      </w:r>
-      <w:r>
-        <w:t>and Y</w:t>
-      </w:r>
-      <w:r>
-        <w:t xml:space="preserve"> (reference)</w:t>
-      </w:r>
-      <w:r>
-        <w:t xml:space="preserve"> are currently existing tools/systems that do Z, but they are limited in terms of…</w:t>
-      </w:r>
-      <w:r>
-        <w:t xml:space="preserve"> </w:t>
+        <w:t xml:space="preserve">Musical scores in games are often set in stone, perhaps with set triggers within the game that cause certain tracks from the score to play at certain moments, but no fluidity of the score beyond that. This creates a very static soundscape concerning when tone is changed and what kind of tone is portrayed to the player at specific points, with little of the player’s actions affecting what kind of music is played and, more importantly, how that music is played and how it may contradict with the actions taken by the player. Particularly in cases where the music is attempting to create a dramatic or tense tone, but the player character is just stood still with no response to this change in tone, can ruin immersion. </w:t>
       </w:r>
     </w:p>
     <w:p>
       <w:r>
-        <w:t xml:space="preserve">Musical scores in games are often set in stone, perhaps with set triggers within the game that cause certain tracks from the score to play at certain moments, but no fluidity of the score beyond that. This creates a very static soundscape concerning when tone is changed and what kind of tone is portrayed to the player at specific points, with little of the player’s actions affecting what kind of music is played and, more importantly, how that music is played and how it may contradict with the actions taken by the player. Particularly in cases where the music is attempting to create a dramatic or tense tone, but the player character is just stood still with no response to this change in tone, can ruin immersion. </w:t>
+        <w:t>This is the problem I will be trying to solve, through the creation of a music system that reacts directly to the movement of the player character. This</w:t>
+      </w:r>
+      <w:r>
+        <w:t xml:space="preserve"> system would hopefully be able to produce results akin to how musical scores were used in Charlie Chaplin’s silent films, where the score would seemingly respond to the movement of the actors, therefore leading to their movements establishing the tone of the film. The system I would create would ideally do this dynamically, making the player and their character a ‘conductor’ to the games’ soundtrack.</w:t>
       </w:r>
     </w:p>
     <w:p>
-      <w:r>
-        <w:t>This is the problem I will be trying to solve, through the creation of a music system that reacts directly to the movement of the player character. This</w:t>
-      </w:r>
-      <w:r>
-        <w:t xml:space="preserve"> system would hopefully be able to produce results akin to how musical scores were used in Charlie Chaplin’s silent films, where the score would seemingly respond to the movement of the actors, therefore leading to their movements establishing the tone of the film. The system I would create would ideally do this dynamically, making the player and their character a ‘conductor’ to the games’ soundtrack.</w:t>
+      <w:pPr>
+        <w:pStyle w:val="Heading1"/>
+      </w:pPr>
+      <w:bookmarkStart w:id="2" w:name="_Toc160112959"/>
+      <w:r>
+        <w:t>Introduction</w:t>
+      </w:r>
+      <w:bookmarkEnd w:id="2"/>
+      <w:r>
+        <w:t xml:space="preserve"> </w:t>
       </w:r>
     </w:p>
     <w:p>
-      <w:pPr>
-        <w:pStyle w:val="Heading1"/>
-      </w:pPr>
-      <w:bookmarkStart w:id="2" w:name="_Toc255115390"/>
-      <w:r>
-        <w:t>Introduction</w:t>
-      </w:r>
-      <w:bookmarkEnd w:id="2"/>
-      <w:r>
-        <w:t xml:space="preserve"> </w:t>
+      <w:r>
+        <w:t xml:space="preserve">The system I will create directly translates player movement into audio feedback, specifically musical feedback, making the motion of the player character control the frequency, pitch, volume etc. of the musical score within the game. The more fluid the motion of the player character, the greater level of musical fidelity they will be able to produce, with each limb of the player character controlling a musical instrument/instrument group within the games’ ‘orchestra’, effectively making the player the ’conductor’ of said orchestra. The more fluid the motion of the player </w:t>
+      </w:r>
+      <w:r>
+        <w:t>character and its individual body parts, the</w:t>
+      </w:r>
+      <w:r>
+        <w:t xml:space="preserve"> more harmonic each of the different instruments/instrument groups will become. This system will of course work best with a game that gives players directly control over the individual limbs of their character, so a game akin to QWOP, Human: Fall Flat or </w:t>
+      </w:r>
+      <w:proofErr w:type="spellStart"/>
+      <w:r>
+        <w:t>Octodad</w:t>
+      </w:r>
+      <w:proofErr w:type="spellEnd"/>
+      <w:r>
+        <w:t xml:space="preserve">: </w:t>
+      </w:r>
+      <w:proofErr w:type="spellStart"/>
+      <w:r>
+        <w:t>Dadliest</w:t>
+      </w:r>
+      <w:proofErr w:type="spellEnd"/>
+      <w:r>
+        <w:t xml:space="preserve"> Catch</w:t>
+      </w:r>
+      <w:r>
+        <w:t xml:space="preserve"> would likely work best for utilising this system.</w:t>
+      </w:r>
+      <w:r>
+        <w:t xml:space="preserve"> The potential for this system to support a game that plays into slapstick comedy is also evident by both the games listed previous, all of which feature some form of slapstick comedy element, as well as the systems inspiration from Charlie Chaplin films, which are mainly slapstick comedy.</w:t>
       </w:r>
     </w:p>
     <w:p>
       <w:r>
-        <w:t>A</w:t>
-      </w:r>
-      <w:r>
-        <w:t xml:space="preserve"> description of the </w:t>
-      </w:r>
-      <w:r>
-        <w:t>s</w:t>
-      </w:r>
-      <w:r>
-        <w:t>ystem</w:t>
-      </w:r>
-      <w:r>
-        <w:t xml:space="preserve"> or tool</w:t>
-      </w:r>
-      <w:r>
-        <w:t xml:space="preserve"> you are proposing.</w:t>
+        <w:t>This kind of adaptive m</w:t>
+      </w:r>
+      <w:r>
+        <w:t>usic system in response to player input is likely best paralleled to the music system found within the game “Ape Out”. This system is discussed in “Algorithms, apes and improv: the new world of reactive game music” by Will Betts (2019), in which the role of the music in the game is described as ‘fundamentally different from the role of music in [play along] rhythm games. Rhythm games ask you to pay attention to the music, whereas with Ape Out, the music is paying attention to you, the player.’ This is exactly what I want my system to do, albeit looking at different actions from the player to produce audio response than the actions Ape Out is looking for, the principle of the system is the same.</w:t>
       </w:r>
     </w:p>
     <w:p>
       <w:r>
-        <w:t xml:space="preserve">The system I will create directly translates player movement into audio feedback, specifically musical feedback, making the motion of the player character control the frequency, pitch, volume etc. of the musical score within the game. The more fluid the motion of the player character, the greater level of musical fidelity they will be able to produce, with each limb of the player character controlling a musical instrument/instrument group within the games’ ‘orchestra’, effectively making the player the ’conductor’ of said orchestra. The more fluid the motion of the player </w:t>
-      </w:r>
-      <w:r>
-        <w:t>character and its individual body parts, the</w:t>
-      </w:r>
-      <w:r>
-        <w:t xml:space="preserve"> more harmonic each of the different instruments/instrument groups will become. This system will of course work best with a game that gives players directly control over the individual limbs of their character, so a game akin to QWOP, Human: Fall Flat or </w:t>
-      </w:r>
-      <w:proofErr w:type="spellStart"/>
-      <w:r>
-        <w:t>Octodad</w:t>
-      </w:r>
-      <w:proofErr w:type="spellEnd"/>
-      <w:r>
-        <w:t xml:space="preserve">: </w:t>
-      </w:r>
-      <w:proofErr w:type="spellStart"/>
-      <w:r>
-        <w:t>Dadliest</w:t>
-      </w:r>
-      <w:proofErr w:type="spellEnd"/>
-      <w:r>
-        <w:t xml:space="preserve"> Catch</w:t>
-      </w:r>
-      <w:r>
-        <w:t xml:space="preserve"> would likely work best for utilising this system.</w:t>
-      </w:r>
-      <w:r>
-        <w:t xml:space="preserve"> The potential for this system to support a game that plays into slapstick comedy is also evident by both the games listed previous, all of which feature some form of slapstick comedy element, as well as the systems inspiration from Charlie Chaplin films, which are mainly slapstick comedy.</w:t>
+        <w:t xml:space="preserve">It was also worth looking into responsive music systems outside of games, as David Rokeby’s ‘Very Nervous System’ (1986-1990) is somewhat akin to what I imagine a fully polished version of the system I plan to create would do. Rokeby’s system is essentially an instrument you play with your body, with specific motion from your arm’s, hands, legs etc. producing different audio responses. My system will likely do more on its end to produce a pleasant sound in response to fluid player character motion, as the control a player has over their character is nowhere near as precise as </w:t>
+      </w:r>
+      <w:r>
+        <w:lastRenderedPageBreak/>
+        <w:t>someone has over the motion of their own body, but the principle of sound response to motion remains the same.</w:t>
       </w:r>
     </w:p>
     <w:p>
       <w:pPr>
         <w:pStyle w:val="Heading1"/>
       </w:pPr>
-      <w:bookmarkStart w:id="3" w:name="_Toc964702881"/>
+      <w:bookmarkStart w:id="3" w:name="_Toc160112960"/>
       <w:r>
         <w:t>List of Features</w:t>
       </w:r>
@@ -2159,641 +2328,174 @@
     </w:p>
     <w:p>
       <w:r>
-        <w:t xml:space="preserve">What features must the </w:t>
-      </w:r>
-      <w:r>
-        <w:t>system</w:t>
-      </w:r>
-      <w:r>
-        <w:t>/tool</w:t>
-      </w:r>
-      <w:r>
-        <w:t xml:space="preserve"> have? </w:t>
+        <w:t xml:space="preserve">The ‘Player Movement Conductor’ system must be able to take in motion data from as many motion sources on the player as possible, with the system taking in multiple different data points indicating current motion of a particular body part of the player character. Any value from the player character should be able to control any aspect of the audio playback, be that volume, frequency, pitch, distortion, etc., but the system itself will recommend to developers what values should be used to control </w:t>
+      </w:r>
+      <w:r>
+        <w:t>what variable of the audio. To give an example, the inertia of a specific limb may be best suited for distorting the waveform that is being played as a result of that limbs motion, so the system will by default recommend that value be used to control level of distortion.</w:t>
       </w:r>
     </w:p>
     <w:p>
       <w:r>
-        <w:t xml:space="preserve">The ‘Player Movement Conductor’ system must be able to take in motion data from as many motion sources on the player as possible, with the system taking in multiple different data points indicating current motion of a particular body part of the player character. Any value from the player character should be able to control any aspect of the audio playback, be that volume, frequency, pitch, distortion, etc., but the system itself will recommend to developers what values should be used to control </w:t>
-      </w:r>
-      <w:r>
-        <w:t>what variable of the audio. To give an example, the inertia of a specific limb may be best suited for distorting the waveform that is being played as a result of that limbs motion, so the system will by default recommend that value be used to control level of distortion.</w:t>
+        <w:t xml:space="preserve">This system should also not be a black box, with developers able to look into and fully understand the inner workings of it so that they can make better use of it to achieve the reactive audio they want. Developer control over the audio produced is paramount, and whilst there will be a basic pre-made source within the system that developers can use if they don’t want to design their own, the system will also accommodate developers who do want to customise their own responsive music. </w:t>
       </w:r>
     </w:p>
     <w:p>
-      <w:r>
-        <w:lastRenderedPageBreak/>
-        <w:t xml:space="preserve">This system should also not be a black box, with developers able to look into and fully understand the inner workings of it so that they can make better use of it to achieve the reactive audio they want. Developer control over the audio produced is paramount, and whilst there will be a basic pre-made source within the system that developers can use if they don’t want to design their own, the system will also accommodate developers who do want to customise their own responsive music. </w:t>
-      </w:r>
-    </w:p>
-    <w:p>
       <w:pPr>
         <w:pStyle w:val="Heading1"/>
       </w:pPr>
-      <w:bookmarkStart w:id="4" w:name="_Toc1814877451"/>
-      <w:r>
-        <w:t>High Level Diagrams</w:t>
-      </w:r>
-      <w:r>
-        <w:t xml:space="preserve"> (if any / delete as appropriate)</w:t>
+      <w:bookmarkStart w:id="4" w:name="_Toc160112961"/>
+      <w:r>
+        <w:t>Engine</w:t>
+      </w:r>
+      <w:r>
+        <w:t xml:space="preserve"> Requirements</w:t>
       </w:r>
       <w:bookmarkEnd w:id="4"/>
     </w:p>
     <w:p>
       <w:r>
-        <w:t xml:space="preserve">Any documentation to support the development process for the </w:t>
-      </w:r>
-      <w:r>
-        <w:t>system</w:t>
-      </w:r>
-      <w:r>
-        <w:t>. UML</w:t>
-      </w:r>
-      <w:r>
-        <w:t xml:space="preserve">, etc. </w:t>
+        <w:t xml:space="preserve">This system will be built in </w:t>
+      </w:r>
+      <w:proofErr w:type="spellStart"/>
+      <w:r>
+        <w:t>MetaSounds</w:t>
+      </w:r>
+      <w:proofErr w:type="spellEnd"/>
+      <w:r>
+        <w:t>, so the Engine needed will be Unreal Engine. The minimum version of said engine will be UE5.2.1.</w:t>
       </w:r>
     </w:p>
     <w:p>
       <w:pPr>
         <w:pStyle w:val="Heading1"/>
       </w:pPr>
-      <w:bookmarkStart w:id="5" w:name="_Toc1487671019"/>
-      <w:r>
-        <w:t>Engine</w:t>
-      </w:r>
-      <w:r>
-        <w:t xml:space="preserve"> Requirements</w:t>
+      <w:bookmarkStart w:id="5" w:name="_Toc160112962"/>
+      <w:r>
+        <w:t>Audio and Visual Requirements</w:t>
       </w:r>
       <w:bookmarkEnd w:id="5"/>
     </w:p>
     <w:p>
       <w:r>
-        <w:t xml:space="preserve">Engine </w:t>
-      </w:r>
-      <w:r>
-        <w:t>needed</w:t>
-      </w:r>
-      <w:r>
-        <w:t xml:space="preserve"> </w:t>
-      </w:r>
-      <w:r>
-        <w:t>and minimum version</w:t>
-      </w:r>
-      <w:r>
-        <w:t xml:space="preserve"> (if/as appropriate)</w:t>
-      </w:r>
-      <w:r>
-        <w:t>. (UE5.2.1)</w:t>
+        <w:t>Both headphones and speakers will be usable with this system, and some form of screen/computer will be needed to run the Unreal Engine project the system is within. Since the output of the audio is driven by controlling a character, direct input from the user will be needed for any sound to be produced.</w:t>
       </w:r>
     </w:p>
     <w:p>
-      <w:r>
-        <w:t xml:space="preserve">This system will be built in </w:t>
-      </w:r>
-      <w:proofErr w:type="spellStart"/>
-      <w:r>
-        <w:t>MetaSounds</w:t>
-      </w:r>
-      <w:proofErr w:type="spellEnd"/>
-      <w:r>
-        <w:t>, so the Engine needed will be Unreal Engine. The minimum version of said engine will be UE5.2.1.</w:t>
-      </w:r>
-    </w:p>
-    <w:p>
       <w:pPr>
         <w:pStyle w:val="Heading1"/>
       </w:pPr>
-      <w:bookmarkStart w:id="6" w:name="_Toc1169767951"/>
-      <w:r>
-        <w:t>Audio and Visual Requirements</w:t>
+      <w:bookmarkStart w:id="6" w:name="_Toc160112963"/>
+      <w:r>
+        <w:t>User Setup Guide</w:t>
       </w:r>
       <w:bookmarkEnd w:id="6"/>
     </w:p>
     <w:p>
       <w:r>
-        <w:t xml:space="preserve">Headphones? Speakers? Needs a screen or a </w:t>
-      </w:r>
-      <w:proofErr w:type="gramStart"/>
-      <w:r>
-        <w:t>projector?</w:t>
-      </w:r>
-      <w:proofErr w:type="gramEnd"/>
-      <w:r>
-        <w:t xml:space="preserve"> Or an audio only game?</w:t>
+        <w:t xml:space="preserve">How to setup the </w:t>
+      </w:r>
+      <w:r>
+        <w:t xml:space="preserve">tool/system, including how to setup the </w:t>
+      </w:r>
+      <w:r>
+        <w:t>game engine</w:t>
+      </w:r>
+      <w:r>
+        <w:t xml:space="preserve"> to accommodate the tool/</w:t>
+      </w:r>
+      <w:r>
+        <w:t>system</w:t>
+      </w:r>
+      <w:r>
+        <w:t xml:space="preserve"> process</w:t>
+      </w:r>
+      <w:r>
+        <w:t xml:space="preserve"> (if appropriate)</w:t>
+      </w:r>
+      <w:r>
+        <w:t>.</w:t>
+      </w:r>
+      <w:r>
+        <w:t xml:space="preserve"> All sections are a user setup guide and how to use them.</w:t>
       </w:r>
     </w:p>
     <w:p>
-      <w:r>
-        <w:t>Both headphones and speakers will be usable with this system, and some form of screen/computer will be needed to run the Unreal Engine project the system is within. Since the output of the audio is driven by controlling a character, direct input from the user will be needed for any sound to be produced.</w:t>
+      <w:pPr>
+        <w:rPr>
+          <w:b/>
+          <w:bCs/>
+        </w:rPr>
+      </w:pPr>
+      <w:r>
+        <w:rPr>
+          <w:b/>
+          <w:bCs/>
+          <w:sz w:val="36"/>
+          <w:szCs w:val="36"/>
+        </w:rPr>
+        <w:t>DO THIS AT THE END</w:t>
       </w:r>
     </w:p>
     <w:p>
       <w:pPr>
         <w:pStyle w:val="Heading1"/>
       </w:pPr>
-      <w:bookmarkStart w:id="7" w:name="_Toc58364022"/>
-      <w:r>
-        <w:t>User Setup Guide</w:t>
+      <w:bookmarkStart w:id="7" w:name="_Toc160112964"/>
+      <w:r>
+        <w:t>UI</w:t>
+      </w:r>
+      <w:r>
+        <w:t xml:space="preserve"> of the </w:t>
+      </w:r>
+      <w:r>
+        <w:t>System</w:t>
+      </w:r>
+      <w:r>
+        <w:t>/Tool</w:t>
       </w:r>
       <w:bookmarkEnd w:id="7"/>
     </w:p>
     <w:p>
       <w:r>
-        <w:t xml:space="preserve">How to setup the </w:t>
-      </w:r>
-      <w:r>
-        <w:t xml:space="preserve">tool/system, including how to setup the </w:t>
-      </w:r>
-      <w:r>
-        <w:t>game engine</w:t>
-      </w:r>
-      <w:r>
-        <w:t xml:space="preserve"> to accommodate the tool/</w:t>
-      </w:r>
-      <w:r>
-        <w:t>system</w:t>
-      </w:r>
-      <w:r>
-        <w:t xml:space="preserve"> process</w:t>
-      </w:r>
-      <w:r>
-        <w:t xml:space="preserve"> (if appropriate)</w:t>
-      </w:r>
-      <w:r>
-        <w:t>.</w:t>
-      </w:r>
-      <w:r>
-        <w:t xml:space="preserve"> All sections are a user setup guide and how to use them.</w:t>
+        <w:t xml:space="preserve">Since this tool is built using UE 5’s </w:t>
+      </w:r>
+      <w:proofErr w:type="spellStart"/>
+      <w:r>
+        <w:t>MetaSounds</w:t>
+      </w:r>
+      <w:proofErr w:type="spellEnd"/>
+      <w:r>
+        <w:t xml:space="preserve"> system, the UI of the tool is essentially the UI of </w:t>
+      </w:r>
+      <w:proofErr w:type="spellStart"/>
+      <w:r>
+        <w:t>MetaSounds</w:t>
+      </w:r>
+      <w:proofErr w:type="spellEnd"/>
+      <w:r>
+        <w:t xml:space="preserve"> itself, and utilises the gizmos offered for audio control found within </w:t>
+      </w:r>
+      <w:proofErr w:type="spellStart"/>
+      <w:r>
+        <w:t>MetaSounds</w:t>
+      </w:r>
+      <w:proofErr w:type="spellEnd"/>
+      <w:r>
+        <w:t xml:space="preserve"> itself.</w:t>
       </w:r>
     </w:p>
     <w:p>
       <w:pPr>
         <w:pStyle w:val="Heading1"/>
       </w:pPr>
-      <w:bookmarkStart w:id="8" w:name="_Toc2004942755"/>
-      <w:r>
-        <w:t>UI</w:t>
-      </w:r>
-      <w:r>
-        <w:t xml:space="preserve"> of the </w:t>
-      </w:r>
-      <w:r>
-        <w:t>System</w:t>
-      </w:r>
-      <w:r>
-        <w:t>/Tool</w:t>
+      <w:bookmarkStart w:id="8" w:name="_Toc160112965"/>
+      <w:r>
+        <w:t>Prototype</w:t>
+      </w:r>
+      <w:r>
+        <w:t>s</w:t>
       </w:r>
       <w:bookmarkEnd w:id="8"/>
-    </w:p>
-    <w:p>
-      <w:r>
-        <w:t xml:space="preserve">The UI of the </w:t>
-      </w:r>
-      <w:r>
-        <w:t>system/tool.</w:t>
-      </w:r>
-    </w:p>
-    <w:p>
-      <w:r>
-        <w:t xml:space="preserve">Since this tool is built using UE 5’s </w:t>
-      </w:r>
-      <w:proofErr w:type="spellStart"/>
-      <w:r>
-        <w:t>MetaSounds</w:t>
-      </w:r>
-      <w:proofErr w:type="spellEnd"/>
-      <w:r>
-        <w:t xml:space="preserve"> system, the UI of the tool is essentially the UI of </w:t>
-      </w:r>
-      <w:proofErr w:type="spellStart"/>
-      <w:r>
-        <w:t>MetaSounds</w:t>
-      </w:r>
-      <w:proofErr w:type="spellEnd"/>
-      <w:r>
-        <w:t xml:space="preserve"> itself, and utilises the gizmos offered for audio control found within </w:t>
-      </w:r>
-      <w:proofErr w:type="spellStart"/>
-      <w:r>
-        <w:t>MetaSounds</w:t>
-      </w:r>
-      <w:proofErr w:type="spellEnd"/>
-      <w:r>
-        <w:t xml:space="preserve"> itself.</w:t>
-      </w:r>
-    </w:p>
-    <w:p>
-      <w:pPr>
-        <w:pStyle w:val="Heading1"/>
-      </w:pPr>
-      <w:bookmarkStart w:id="9" w:name="_Toc103954349"/>
-      <w:r>
-        <w:t>External Library Dependenc</w:t>
-      </w:r>
-      <w:r>
-        <w:t>ies</w:t>
-      </w:r>
-      <w:bookmarkEnd w:id="9"/>
-      <w:r>
-        <w:t xml:space="preserve"> </w:t>
-      </w:r>
-    </w:p>
-    <w:p>
-      <w:r>
-        <w:t xml:space="preserve">List </w:t>
-      </w:r>
-      <w:r>
-        <w:t xml:space="preserve">all </w:t>
-      </w:r>
-      <w:r>
-        <w:t>o</w:t>
-      </w:r>
-      <w:r>
-        <w:t>f any libraries needed</w:t>
-      </w:r>
-      <w:r>
-        <w:t>.</w:t>
-      </w:r>
-    </w:p>
-    <w:p/>
-    <w:p>
-      <w:hyperlink r:id="rId14" w:history="1">
-        <w:r>
-          <w:rPr>
-            <w:rStyle w:val="Hyperlink"/>
-          </w:rPr>
-          <w:t>https://ieeexplore.ieee.org/document/8683009</w:t>
-        </w:r>
-      </w:hyperlink>
-    </w:p>
-    <w:p>
-      <w:hyperlink r:id="rId15" w:history="1">
-        <w:r>
-          <w:rPr>
-            <w:rStyle w:val="Hyperlink"/>
-          </w:rPr>
-          <w:t>https://ieeexplore.ieee.org/document/6822534</w:t>
-        </w:r>
-      </w:hyperlink>
-    </w:p>
-    <w:p>
-      <w:hyperlink r:id="rId16" w:history="1">
-        <w:r>
-          <w:rPr>
-            <w:rStyle w:val="Hyperlink"/>
-          </w:rPr>
-          <w:t>https://ieeexplore.ieee.org/document/5759644</w:t>
-        </w:r>
-      </w:hyperlink>
-    </w:p>
-    <w:p>
-      <w:hyperlink r:id="rId17" w:history="1">
-        <w:r>
-          <w:rPr>
-            <w:rStyle w:val="Hyperlink"/>
-          </w:rPr>
-          <w:t>https://ieeexplore.ieee.org/document/7352357</w:t>
-        </w:r>
-      </w:hyperlink>
-    </w:p>
-    <w:p>
-      <w:hyperlink r:id="rId18" w:history="1">
-        <w:r>
-          <w:rPr>
-            <w:rStyle w:val="Hyperlink"/>
-          </w:rPr>
-          <w:t>https://ieeexplore.ieee.org/document/9053376</w:t>
-        </w:r>
-      </w:hyperlink>
-    </w:p>
-    <w:p/>
-    <w:p/>
-    <w:p/>
-    <w:p/>
-    <w:p/>
-    <w:p/>
-    <w:p/>
-    <w:p/>
-    <w:p/>
-    <w:p>
-      <w:pPr>
-        <w:pStyle w:val="Heading1"/>
-      </w:pPr>
-      <w:bookmarkStart w:id="10" w:name="_Toc1477735967"/>
-      <w:r>
-        <w:t>Preparatory and Developmental Work</w:t>
-      </w:r>
-      <w:bookmarkEnd w:id="10"/>
-    </w:p>
-    <w:p>
-      <w:r>
-        <w:t>Time and date of post</w:t>
-      </w:r>
-      <w:r>
-        <w:t>/s</w:t>
-      </w:r>
-      <w:r>
-        <w:t>.</w:t>
-      </w:r>
-    </w:p>
-    <w:p>
-      <w:r>
-        <w:t>Link</w:t>
-      </w:r>
-      <w:r>
-        <w:t>/s</w:t>
-      </w:r>
-      <w:r>
-        <w:t xml:space="preserve"> to post</w:t>
-      </w:r>
-      <w:r>
-        <w:t>/s</w:t>
-      </w:r>
-      <w:r>
-        <w:t>.</w:t>
-      </w:r>
-    </w:p>
-    <w:p>
-      <w:r>
-        <w:t xml:space="preserve">Include: </w:t>
-      </w:r>
-    </w:p>
-    <w:p>
-      <w:pPr>
-        <w:pStyle w:val="ListParagraph"/>
-        <w:numPr>
-          <w:ilvl w:val="0"/>
-          <w:numId w:val="17"/>
-        </w:numPr>
-      </w:pPr>
-      <w:r>
-        <w:t xml:space="preserve">Have </w:t>
-      </w:r>
-      <w:r>
-        <w:t>a clearly descriptive</w:t>
-      </w:r>
-      <w:r>
-        <w:t xml:space="preserve"> </w:t>
-      </w:r>
-      <w:proofErr w:type="gramStart"/>
-      <w:r>
-        <w:t>title</w:t>
-      </w:r>
-      <w:proofErr w:type="gramEnd"/>
-      <w:r>
-        <w:t xml:space="preserve"> </w:t>
-      </w:r>
-    </w:p>
-    <w:p>
-      <w:pPr>
-        <w:pStyle w:val="ListParagraph"/>
-        <w:numPr>
-          <w:ilvl w:val="0"/>
-          <w:numId w:val="17"/>
-        </w:numPr>
-      </w:pPr>
-      <w:r>
-        <w:t>Visual inspiration</w:t>
-      </w:r>
-    </w:p>
-    <w:p>
-      <w:pPr>
-        <w:pStyle w:val="ListParagraph"/>
-        <w:numPr>
-          <w:ilvl w:val="0"/>
-          <w:numId w:val="17"/>
-        </w:numPr>
-      </w:pPr>
-      <w:r>
-        <w:t>Technical inspiration</w:t>
-      </w:r>
-    </w:p>
-    <w:p>
-      <w:pPr>
-        <w:pStyle w:val="ListParagraph"/>
-        <w:numPr>
-          <w:ilvl w:val="0"/>
-          <w:numId w:val="17"/>
-        </w:numPr>
-      </w:pPr>
-      <w:r>
-        <w:t>UI inspiration</w:t>
-      </w:r>
-    </w:p>
-    <w:p>
-      <w:pPr>
-        <w:pStyle w:val="ListParagraph"/>
-        <w:numPr>
-          <w:ilvl w:val="0"/>
-          <w:numId w:val="17"/>
-        </w:numPr>
-      </w:pPr>
-      <w:r>
-        <w:t xml:space="preserve">Output </w:t>
-      </w:r>
-      <w:proofErr w:type="gramStart"/>
-      <w:r>
-        <w:t>inspiration</w:t>
-      </w:r>
-      <w:proofErr w:type="gramEnd"/>
-    </w:p>
-    <w:p>
-      <w:pPr>
-        <w:pStyle w:val="ListParagraph"/>
-        <w:numPr>
-          <w:ilvl w:val="0"/>
-          <w:numId w:val="17"/>
-        </w:numPr>
-      </w:pPr>
-      <w:r>
-        <w:t xml:space="preserve">Anything else you feel is beneficial to the way the system should look and its outputs. </w:t>
-      </w:r>
-    </w:p>
-    <w:p>
-      <w:pPr>
-        <w:pStyle w:val="ListParagraph"/>
-        <w:numPr>
-          <w:ilvl w:val="0"/>
-          <w:numId w:val="17"/>
-        </w:numPr>
-      </w:pPr>
-      <w:r>
-        <w:t>Images</w:t>
-      </w:r>
-    </w:p>
-    <w:p>
-      <w:pPr>
-        <w:pStyle w:val="ListParagraph"/>
-        <w:numPr>
-          <w:ilvl w:val="0"/>
-          <w:numId w:val="17"/>
-        </w:numPr>
-      </w:pPr>
-      <w:r>
-        <w:t>Videos</w:t>
-      </w:r>
-    </w:p>
-    <w:p/>
-    <w:p>
-      <w:pPr>
-        <w:pStyle w:val="Heading1"/>
-      </w:pPr>
-      <w:bookmarkStart w:id="11" w:name="_Toc713043002"/>
-      <w:r>
-        <w:t>Prototype</w:t>
-      </w:r>
-      <w:r>
-        <w:t>s</w:t>
-      </w:r>
-      <w:bookmarkEnd w:id="11"/>
-    </w:p>
-    <w:p>
-      <w:r>
-        <w:t>Time</w:t>
-      </w:r>
-      <w:r>
-        <w:t>/s</w:t>
-      </w:r>
-      <w:r>
-        <w:t xml:space="preserve"> and date</w:t>
-      </w:r>
-      <w:r>
-        <w:t>/s</w:t>
-      </w:r>
-      <w:r>
-        <w:t xml:space="preserve"> of post.</w:t>
-      </w:r>
-    </w:p>
-    <w:p>
-      <w:r>
-        <w:t>Link</w:t>
-      </w:r>
-      <w:r>
-        <w:t>/s</w:t>
-      </w:r>
-      <w:r>
-        <w:t xml:space="preserve"> to post</w:t>
-      </w:r>
-      <w:r>
-        <w:t>/s</w:t>
-      </w:r>
-      <w:r>
-        <w:t>.</w:t>
-      </w:r>
-    </w:p>
-    <w:p>
-      <w:r>
-        <w:t xml:space="preserve">Include: </w:t>
-      </w:r>
-    </w:p>
-    <w:p>
-      <w:pPr>
-        <w:pStyle w:val="ListParagraph"/>
-        <w:numPr>
-          <w:ilvl w:val="0"/>
-          <w:numId w:val="18"/>
-        </w:numPr>
-      </w:pPr>
-      <w:r>
-        <w:t>Have the title “Prototype</w:t>
-      </w:r>
-      <w:r>
-        <w:t xml:space="preserve"> 1</w:t>
-      </w:r>
-      <w:r>
-        <w:t>”</w:t>
-      </w:r>
-      <w:r>
-        <w:t>, “Prototype 2”, etc.</w:t>
-      </w:r>
-    </w:p>
-    <w:p>
-      <w:pPr>
-        <w:pStyle w:val="ListParagraph"/>
-        <w:numPr>
-          <w:ilvl w:val="0"/>
-          <w:numId w:val="18"/>
-        </w:numPr>
-      </w:pPr>
-      <w:r>
-        <w:t>Summary of the prototype</w:t>
-      </w:r>
-    </w:p>
-    <w:p>
-      <w:pPr>
-        <w:pStyle w:val="ListParagraph"/>
-        <w:numPr>
-          <w:ilvl w:val="0"/>
-          <w:numId w:val="18"/>
-        </w:numPr>
-      </w:pPr>
-      <w:r>
-        <w:t>Identify core system</w:t>
-      </w:r>
-      <w:r>
-        <w:t>/tool</w:t>
-      </w:r>
-      <w:r>
-        <w:t xml:space="preserve"> output/function</w:t>
-      </w:r>
-      <w:r>
-        <w:t>ality</w:t>
-      </w:r>
-      <w:r>
-        <w:t xml:space="preserve"> </w:t>
-      </w:r>
-      <w:proofErr w:type="gramStart"/>
-      <w:r>
-        <w:t>achieved</w:t>
-      </w:r>
-      <w:proofErr w:type="gramEnd"/>
-    </w:p>
-    <w:p>
-      <w:pPr>
-        <w:pStyle w:val="ListParagraph"/>
-        <w:numPr>
-          <w:ilvl w:val="0"/>
-          <w:numId w:val="18"/>
-        </w:numPr>
-      </w:pPr>
-      <w:r>
-        <w:t>Show the output at this stage.</w:t>
-      </w:r>
-    </w:p>
-    <w:p>
-      <w:pPr>
-        <w:pStyle w:val="ListParagraph"/>
-        <w:numPr>
-          <w:ilvl w:val="0"/>
-          <w:numId w:val="18"/>
-        </w:numPr>
-      </w:pPr>
-      <w:r>
-        <w:t>Images</w:t>
-      </w:r>
-    </w:p>
-    <w:p>
-      <w:pPr>
-        <w:pStyle w:val="ListParagraph"/>
-        <w:numPr>
-          <w:ilvl w:val="0"/>
-          <w:numId w:val="18"/>
-        </w:numPr>
-      </w:pPr>
-      <w:r>
-        <w:t>Video(s)</w:t>
-      </w:r>
-    </w:p>
-    <w:p>
-      <w:pPr>
-        <w:pStyle w:val="ListParagraph"/>
-        <w:numPr>
-          <w:ilvl w:val="0"/>
-          <w:numId w:val="18"/>
-        </w:numPr>
-      </w:pPr>
-      <w:r>
-        <w:t>Audio</w:t>
-      </w:r>
     </w:p>
     <w:p>
       <w:r>
@@ -2816,7 +2518,7 @@
       <w:r>
         <w:t xml:space="preserve"> </w:t>
       </w:r>
-      <w:hyperlink r:id="rId19" w:history="1">
+      <w:hyperlink r:id="rId14" w:history="1">
         <w:r>
           <w:rPr>
             <w:rStyle w:val="Hyperlink"/>
@@ -2847,7 +2549,7 @@
         <w:lastRenderedPageBreak/>
         <w:t xml:space="preserve">Link to Post: </w:t>
       </w:r>
-      <w:hyperlink r:id="rId20" w:history="1">
+      <w:hyperlink r:id="rId15" w:history="1">
         <w:r>
           <w:rPr>
             <w:rStyle w:val="Hyperlink"/>
@@ -2877,7 +2579,7 @@
       <w:r>
         <w:t xml:space="preserve">Link to Post: </w:t>
       </w:r>
-      <w:hyperlink r:id="rId21" w:history="1">
+      <w:hyperlink r:id="rId16" w:history="1">
         <w:r>
           <w:rPr>
             <w:rStyle w:val="Hyperlink"/>
@@ -2893,14 +2595,14 @@
       <w:pPr>
         <w:pStyle w:val="Heading1"/>
       </w:pPr>
-      <w:bookmarkStart w:id="12" w:name="_Toc1367870726"/>
+      <w:bookmarkStart w:id="9" w:name="_Toc160112966"/>
       <w:r>
         <w:t>Polished System</w:t>
       </w:r>
       <w:r>
         <w:t>/Tool</w:t>
       </w:r>
-      <w:bookmarkEnd w:id="12"/>
+      <w:bookmarkEnd w:id="9"/>
       <w:r>
         <w:t xml:space="preserve"> </w:t>
       </w:r>
@@ -2969,13 +2671,8 @@
         <w:t>”</w:t>
       </w:r>
       <w:r>
-        <w:t xml:space="preserve"> or “Polished </w:t>
-      </w:r>
-      <w:proofErr w:type="gramStart"/>
-      <w:r>
-        <w:t>Tool”</w:t>
-      </w:r>
-      <w:proofErr w:type="gramEnd"/>
+        <w:t xml:space="preserve"> or “Polished Tool”</w:t>
+      </w:r>
     </w:p>
     <w:p>
       <w:pPr>
@@ -3116,8 +2813,8 @@
           <w:color w:val="FF0000"/>
         </w:rPr>
       </w:pPr>
-      <w:bookmarkStart w:id="13" w:name="_Toc1088214335"/>
-      <w:bookmarkStart w:id="14" w:name="_Toc151547429"/>
+      <w:bookmarkStart w:id="10" w:name="_Toc151547429"/>
+      <w:bookmarkStart w:id="11" w:name="_Toc160112967"/>
       <w:r>
         <w:rPr>
           <w:color w:val="FF0000"/>
@@ -3142,14 +2839,14 @@
         </w:rPr>
         <w:t>Make sure it is clear how to use your system or tool.</w:t>
       </w:r>
-      <w:bookmarkEnd w:id="13"/>
+      <w:bookmarkEnd w:id="11"/>
       <w:r>
         <w:rPr>
           <w:color w:val="FF0000"/>
         </w:rPr>
         <w:t xml:space="preserve"> </w:t>
       </w:r>
-      <w:bookmarkEnd w:id="14"/>
+      <w:bookmarkEnd w:id="10"/>
     </w:p>
     <w:p>
       <w:pPr>
@@ -3177,344 +2874,43 @@
       <w:pPr>
         <w:pStyle w:val="Heading1"/>
       </w:pPr>
-      <w:bookmarkStart w:id="15" w:name="_Toc1573849287"/>
+      <w:bookmarkStart w:id="12" w:name="_Toc160112968"/>
       <w:r>
         <w:lastRenderedPageBreak/>
         <w:t>Bibliography</w:t>
       </w:r>
-      <w:bookmarkEnd w:id="15"/>
+      <w:bookmarkEnd w:id="12"/>
     </w:p>
     <w:p>
       <w:r>
-        <w:t xml:space="preserve">Harvard Referencing examples: </w:t>
+        <w:t xml:space="preserve">Music Tech, Betts, W. (2019), Algorithms, apes and improv: the new world of reactive game music [Online]. Available from: </w:t>
+      </w:r>
+      <w:hyperlink r:id="rId17" w:history="1">
+        <w:r>
+          <w:rPr>
+            <w:rStyle w:val="Hyperlink"/>
+          </w:rPr>
+          <w:t>https://musictech.com/features/interviews/ape-out-matt-boch-game-soundtrack/</w:t>
+        </w:r>
+      </w:hyperlink>
+      <w:r>
+        <w:t xml:space="preserve"> </w:t>
       </w:r>
     </w:p>
     <w:p>
-      <w:pPr>
-        <w:ind w:firstLine="720"/>
-        <w:rPr>
-          <w:u w:val="single"/>
-        </w:rPr>
-      </w:pPr>
-      <w:r>
-        <w:rPr>
-          <w:b/>
-          <w:bCs/>
-          <w:u w:val="single"/>
-        </w:rPr>
-        <w:t>Website</w:t>
-      </w:r>
-      <w:r>
-        <w:rPr>
-          <w:u w:val="single"/>
-        </w:rPr>
-        <w:t xml:space="preserve">: </w:t>
-      </w:r>
-    </w:p>
-    <w:p>
-      <w:pPr>
-        <w:rPr>
-          <w:b/>
-          <w:bCs/>
-        </w:rPr>
-      </w:pPr>
-      <w:r>
-        <w:rPr>
-          <w:b/>
-          <w:bCs/>
-        </w:rPr>
-        <w:t xml:space="preserve">Bibliography </w:t>
-      </w:r>
-      <w:r>
-        <w:rPr>
-          <w:b/>
-          <w:bCs/>
-        </w:rPr>
-        <w:t>format</w:t>
-      </w:r>
-      <w:r>
-        <w:rPr>
-          <w:b/>
-          <w:bCs/>
-        </w:rPr>
-        <w:t>:</w:t>
-      </w:r>
-    </w:p>
-    <w:p>
-      <w:r>
-        <w:t>BBC News (2008) Factory Gloom worst since 1980 [Online]. Available from: http://news.bbc.co.uk/1/hi/business/7681569.stm [Accessed: 21 October 2008]</w:t>
-      </w:r>
-    </w:p>
-    <w:p>
-      <w:pPr>
-        <w:rPr>
-          <w:b/>
-          <w:bCs/>
-        </w:rPr>
-      </w:pPr>
-      <w:r>
-        <w:rPr>
-          <w:b/>
-          <w:bCs/>
-        </w:rPr>
-        <w:t>In-text example:</w:t>
-      </w:r>
-    </w:p>
-    <w:p>
-      <w:r>
-        <w:t>(BBC News 2008)</w:t>
-      </w:r>
-      <w:r>
-        <w:br/>
-        <w:t>…as reported on BBC News (2008)</w:t>
-      </w:r>
-    </w:p>
-    <w:p>
-      <w:pPr>
-        <w:ind w:firstLine="720"/>
-        <w:rPr>
-          <w:u w:val="single"/>
-        </w:rPr>
-      </w:pPr>
-      <w:r>
-        <w:rPr>
-          <w:b/>
-          <w:bCs/>
-          <w:u w:val="single"/>
-        </w:rPr>
-        <w:t>Book</w:t>
-      </w:r>
-      <w:r>
-        <w:rPr>
-          <w:b/>
-          <w:bCs/>
-          <w:u w:val="single"/>
-        </w:rPr>
-        <w:t xml:space="preserve"> (1 Author)</w:t>
-      </w:r>
-      <w:r>
-        <w:rPr>
-          <w:u w:val="single"/>
-        </w:rPr>
-        <w:t xml:space="preserve">: </w:t>
-      </w:r>
-    </w:p>
-    <w:p>
-      <w:pPr>
-        <w:rPr>
-          <w:b/>
-          <w:bCs/>
-        </w:rPr>
-      </w:pPr>
-      <w:r>
-        <w:rPr>
-          <w:b/>
-          <w:bCs/>
-        </w:rPr>
-        <w:t xml:space="preserve">Bibliography </w:t>
-      </w:r>
-      <w:r>
-        <w:rPr>
-          <w:b/>
-          <w:bCs/>
-        </w:rPr>
-        <w:t>format</w:t>
-      </w:r>
-      <w:r>
-        <w:rPr>
-          <w:b/>
-          <w:bCs/>
-        </w:rPr>
-        <w:t>:</w:t>
-      </w:r>
-    </w:p>
-    <w:p>
-      <w:r>
-        <w:t>Neville, C. (2007). The Complete Guide to Referencing and Avoiding Plagiarism. Maidenhead: Open University Press</w:t>
-      </w:r>
-    </w:p>
-    <w:p>
-      <w:pPr>
-        <w:rPr>
-          <w:b/>
-          <w:bCs/>
-        </w:rPr>
-      </w:pPr>
-      <w:r>
-        <w:rPr>
-          <w:b/>
-          <w:bCs/>
-        </w:rPr>
-        <w:t>In</w:t>
-      </w:r>
-      <w:r>
-        <w:rPr>
-          <w:b/>
-          <w:bCs/>
-        </w:rPr>
-        <w:t>-</w:t>
-      </w:r>
-      <w:r>
-        <w:rPr>
-          <w:b/>
-          <w:bCs/>
-        </w:rPr>
-        <w:t>text</w:t>
-      </w:r>
-      <w:r>
-        <w:rPr>
-          <w:b/>
-          <w:bCs/>
-        </w:rPr>
-        <w:t xml:space="preserve"> example</w:t>
-      </w:r>
-      <w:r>
-        <w:rPr>
-          <w:b/>
-          <w:bCs/>
-        </w:rPr>
-        <w:t>:</w:t>
-      </w:r>
-    </w:p>
-    <w:p>
-      <w:r>
-        <w:t>(Neville, 2007)</w:t>
-      </w:r>
-      <w:r>
-        <w:br/>
-        <w:t>Neville (2007) commented that…</w:t>
-      </w:r>
-      <w:r>
-        <w:br/>
-        <w:t xml:space="preserve">“Direct quotations are placed in double quotations marks” (Author’s Surname, Year of Publication, p. – followed by page number – in brackets) </w:t>
-      </w:r>
-    </w:p>
-    <w:p>
-      <w:pPr>
-        <w:ind w:firstLine="720"/>
-      </w:pPr>
-      <w:r>
-        <w:rPr>
-          <w:b/>
-          <w:bCs/>
-          <w:u w:val="single"/>
-        </w:rPr>
-        <w:t>Journal</w:t>
-      </w:r>
-      <w:r>
-        <w:rPr>
-          <w:u w:val="single"/>
-        </w:rPr>
-        <w:t>:</w:t>
-      </w:r>
-    </w:p>
-    <w:p>
-      <w:pPr>
-        <w:rPr>
-          <w:b/>
-          <w:bCs/>
-        </w:rPr>
-      </w:pPr>
-      <w:r>
-        <w:rPr>
-          <w:b/>
-          <w:bCs/>
-        </w:rPr>
-        <w:t xml:space="preserve">Bibliography </w:t>
-      </w:r>
-      <w:r>
-        <w:rPr>
-          <w:b/>
-          <w:bCs/>
-        </w:rPr>
-        <w:t>format</w:t>
-      </w:r>
-      <w:r>
-        <w:rPr>
-          <w:b/>
-          <w:bCs/>
-        </w:rPr>
-        <w:t>:</w:t>
-      </w:r>
-    </w:p>
-    <w:p>
-      <w:r>
-        <w:t xml:space="preserve">Trefts, K. &amp; </w:t>
-      </w:r>
-      <w:proofErr w:type="spellStart"/>
-      <w:r>
-        <w:t>Blaksee</w:t>
-      </w:r>
-      <w:proofErr w:type="spellEnd"/>
-      <w:r>
-        <w:t xml:space="preserve">, S. (2000). Did you hear the one about Boolean </w:t>
-      </w:r>
-      <w:proofErr w:type="gramStart"/>
-      <w:r>
-        <w:t>operators</w:t>
-      </w:r>
-      <w:proofErr w:type="gramEnd"/>
-      <w:r>
-        <w:t>? Incorporating comedy into library</w:t>
-      </w:r>
+      <w:r>
+        <w:t xml:space="preserve">Rokeby, D. (1986-1990), Interactive Installations: Very Nervous System [Online]. Available from: </w:t>
+      </w:r>
+      <w:hyperlink r:id="rId18" w:history="1">
+        <w:r>
+          <w:rPr>
+            <w:rStyle w:val="Hyperlink"/>
+          </w:rPr>
+          <w:t>http://www.davidrokeby.com/vns.html</w:t>
+        </w:r>
+      </w:hyperlink>
       <w:r>
         <w:t xml:space="preserve"> </w:t>
-      </w:r>
-      <w:r>
-        <w:t>instruction. Reference Services Review. 28 (4) p. 369-378.</w:t>
-      </w:r>
-    </w:p>
-    <w:p>
-      <w:pPr>
-        <w:rPr>
-          <w:b/>
-          <w:bCs/>
-        </w:rPr>
-      </w:pPr>
-      <w:r>
-        <w:rPr>
-          <w:b/>
-          <w:bCs/>
-        </w:rPr>
-        <w:t>In-text example:</w:t>
-      </w:r>
-    </w:p>
-    <w:p>
-      <w:r>
-        <w:t xml:space="preserve">(Trefts &amp; </w:t>
-      </w:r>
-      <w:proofErr w:type="spellStart"/>
-      <w:r>
-        <w:t>Blaksee</w:t>
-      </w:r>
-      <w:proofErr w:type="spellEnd"/>
-      <w:r>
-        <w:t xml:space="preserve"> 2000)</w:t>
-      </w:r>
-    </w:p>
-    <w:p>
-      <w:r>
-        <w:t xml:space="preserve">This supports Trefts &amp; </w:t>
-      </w:r>
-      <w:proofErr w:type="spellStart"/>
-      <w:r>
-        <w:t>Blaksee’s</w:t>
-      </w:r>
-      <w:proofErr w:type="spellEnd"/>
-      <w:r>
-        <w:t xml:space="preserve"> (2000) evidence that……</w:t>
-      </w:r>
-      <w:r>
-        <w:br/>
-      </w:r>
-      <w:r>
-        <w:t>“direct quotations are placed in double quotations marks” (Author’s Surname, Year of Publication, p. – followed by</w:t>
-      </w:r>
-      <w:r>
-        <w:t xml:space="preserve"> </w:t>
-      </w:r>
-      <w:r>
-        <w:t>page number – in brackets)</w:t>
       </w:r>
     </w:p>
     <w:p/>
@@ -3527,12 +2923,12 @@
       <w:pPr>
         <w:pStyle w:val="Heading1"/>
       </w:pPr>
-      <w:bookmarkStart w:id="16" w:name="_Toc444575448"/>
+      <w:bookmarkStart w:id="13" w:name="_Toc160112969"/>
       <w:r>
         <w:lastRenderedPageBreak/>
         <w:t>Appendices</w:t>
       </w:r>
-      <w:bookmarkEnd w:id="16"/>
+      <w:bookmarkEnd w:id="13"/>
     </w:p>
     <w:p>
       <w:r>
@@ -3562,32 +2958,121 @@
       <w:pPr>
         <w:pStyle w:val="Heading2"/>
       </w:pPr>
-      <w:bookmarkStart w:id="17" w:name="_Toc1043715767"/>
+      <w:bookmarkStart w:id="14" w:name="_Toc160112970"/>
       <w:r>
         <w:t xml:space="preserve">Appendix 1: </w:t>
       </w:r>
-      <w:r>
-        <w:t>Title</w:t>
-      </w:r>
-      <w:bookmarkEnd w:id="17"/>
+      <w:bookmarkEnd w:id="14"/>
+      <w:r>
+        <w:t>Ape Out Gameplay Video</w:t>
+      </w:r>
     </w:p>
     <w:p>
-      <w:pPr>
-        <w:pStyle w:val="Heading2"/>
-      </w:pPr>
+      <w:hyperlink r:id="rId19" w:history="1">
+        <w:r>
+          <w:rPr>
+            <w:rStyle w:val="Hyperlink"/>
+          </w:rPr>
+          <w:t>https://www.youtube.com/watch?v=ed0wicQ6rFs</w:t>
+        </w:r>
+      </w:hyperlink>
+      <w:r>
+        <w:t xml:space="preserve"> </w:t>
+      </w:r>
     </w:p>
     <w:p>
+      <w:r>
+        <w:rPr>
+          <w:noProof/>
+        </w:rPr>
+        <w:drawing>
+          <wp:inline distT="0" distB="0" distL="0" distR="0" wp14:anchorId="559293E6" wp14:editId="3BFB0AD8">
+            <wp:extent cx="4572000" cy="3429000"/>
+            <wp:effectExtent l="0" t="0" r="0" b="0"/>
+            <wp:docPr id="1592229967" name="Video 1" descr="Ape Out - Reactive Music System">
+              <a:hlinkClick xmlns:a="http://schemas.openxmlformats.org/drawingml/2006/main" r:id="rId20"/>
+            </wp:docPr>
+            <wp:cNvGraphicFramePr>
+              <a:graphicFrameLocks xmlns:a="http://schemas.openxmlformats.org/drawingml/2006/main" noChangeAspect="1"/>
+            </wp:cNvGraphicFramePr>
+            <a:graphic xmlns:a="http://schemas.openxmlformats.org/drawingml/2006/main">
+              <a:graphicData uri="http://schemas.openxmlformats.org/drawingml/2006/picture">
+                <pic:pic xmlns:pic="http://schemas.openxmlformats.org/drawingml/2006/picture">
+                  <pic:nvPicPr>
+                    <pic:cNvPr id="1592229967" name="Video 1" descr="Ape Out - Reactive Music System">
+                      <a:hlinkClick r:id="rId20"/>
+                    </pic:cNvPr>
+                    <pic:cNvPicPr/>
+                  </pic:nvPicPr>
+                  <pic:blipFill>
+                    <a:blip r:embed="rId21">
+                      <a:extLst>
+                        <a:ext uri="{28A0092B-C50C-407E-A947-70E740481C1C}">
+                          <a14:useLocalDpi xmlns:a14="http://schemas.microsoft.com/office/drawing/2010/main" val="0"/>
+                        </a:ext>
+                        <a:ext uri="{C809E66F-F1BF-436E-b5F7-EEA9579F0CBA}">
+                          <wp15:webVideoPr xmlns:wp15="http://schemas.microsoft.com/office/word/2012/wordprocessingDrawing" embeddedHtml="&lt;iframe width=&quot;200&quot; height=&quot;113&quot; src=&quot;https://www.youtube.com/embed/ed0wicQ6rFs?feature=oembed&quot; frameborder=&quot;0&quot; allow=&quot;accelerometer; autoplay; clipboard-write; encrypted-media; gyroscope; picture-in-picture; web-share&quot; allowfullscreen=&quot;&quot; title=&quot;Ape Out - Reactive Music System&quot; sandbox=&quot;allow-scripts allow-same-origin allow-popups&quot;&gt;&lt;/iframe&gt;" h="113" w="200"/>
+                        </a:ext>
+                      </a:extLst>
+                    </a:blip>
+                    <a:stretch>
+                      <a:fillRect/>
+                    </a:stretch>
+                  </pic:blipFill>
+                  <pic:spPr>
+                    <a:xfrm>
+                      <a:off x="0" y="0"/>
+                      <a:ext cx="4572000" cy="3429000"/>
+                    </a:xfrm>
+                    <a:prstGeom prst="rect">
+                      <a:avLst/>
+                    </a:prstGeom>
+                  </pic:spPr>
+                </pic:pic>
+              </a:graphicData>
+            </a:graphic>
+          </wp:inline>
+        </w:drawing>
+      </w:r>
+    </w:p>
+    <w:p>
       <w:pPr>
         <w:pStyle w:val="Heading2"/>
       </w:pPr>
-      <w:bookmarkStart w:id="18" w:name="_Toc1474887301"/>
-      <w:r>
-        <w:t>Appendix 2: Title</w:t>
-      </w:r>
-      <w:bookmarkEnd w:id="18"/>
+      <w:bookmarkStart w:id="15" w:name="_Toc160112971"/>
+      <w:r>
+        <w:t xml:space="preserve">Appendix 2: </w:t>
+      </w:r>
+      <w:bookmarkEnd w:id="15"/>
+      <w:r>
+        <w:t>The Very Nervous System Demo Video</w:t>
+      </w:r>
     </w:p>
+    <w:p>
+      <w:hyperlink r:id="rId22" w:history="1">
+        <w:r>
+          <w:rPr>
+            <w:rStyle w:val="Hyperlink"/>
+          </w:rPr>
+          <w:t>https://vimeo.com/8120954</w:t>
+        </w:r>
+      </w:hyperlink>
+      <w:r>
+        <w:t xml:space="preserve"> (May need to log into a </w:t>
+      </w:r>
+      <w:proofErr w:type="spellStart"/>
+      <w:r>
+        <w:t>vimeo</w:t>
+      </w:r>
+      <w:proofErr w:type="spellEnd"/>
+      <w:r>
+        <w:t xml:space="preserve"> account to view this video)</w:t>
+      </w:r>
+    </w:p>
+    <w:p/>
+    <w:p/>
     <w:sectPr>
-      <w:footerReference w:type="default" r:id="rId22"/>
+      <w:footerReference w:type="default" r:id="rId23"/>
       <w:pgSz w:w="11906" w:h="16838"/>
       <w:pgMar w:top="1440" w:right="1440" w:bottom="1440" w:left="1440" w:header="708" w:footer="708" w:gutter="0"/>
       <w:pgNumType w:start="0"/>
@@ -6807,6 +6292,18 @@
       <w:shd w:val="clear" w:color="auto" w:fill="E1DFDD"/>
     </w:rPr>
   </w:style>
+  <w:style w:type="character" w:styleId="FollowedHyperlink">
+    <w:name w:val="FollowedHyperlink"/>
+    <w:basedOn w:val="DefaultParagraphFont"/>
+    <w:uiPriority w:val="99"/>
+    <w:semiHidden/>
+    <w:unhideWhenUsed/>
+    <w:rsid w:val="00EA5B48"/>
+    <w:rPr>
+      <w:color w:val="954F72" w:themeColor="followedHyperlink"/>
+      <w:u w:val="single"/>
+    </w:rPr>
+  </w:style>
 </w:styles>
 </file>
 
@@ -7108,7 +6605,7 @@
 <file path=customXml/item1.xml><?xml version="1.0" encoding="utf-8"?>
 <CoverPageProperties xmlns="http://schemas.microsoft.com/office/2006/coverPageProps">
   <PublishDate/>
-  <Abstract>Summary of your system/tool, targeted purpose, and main features.</Abstract>
+  <Abstract>The player movement conductor system is a system that is designed to translate the motion of a player character into audio response from the games’ soundtrack. The more fluid the motion of the player character, the greater the fluidity, audibility and complexity of the sound produced. This system is designed to work best with physics-driven character movement, with each limb controlling one instrument/instrument group that makes up the background music. </Abstract>
   <CompanyAddress/>
   <CompanyPhone/>
   <CompanyFax/>
@@ -7117,6 +6614,31 @@
 </file>
 
 <file path=customXml/item2.xml><?xml version="1.0" encoding="utf-8"?>
+<?mso-contentType ?>
+<FormTemplates xmlns="http://schemas.microsoft.com/sharepoint/v3/contenttype/forms">
+  <Display>DocumentLibraryForm</Display>
+  <Edit>DocumentLibraryForm</Edit>
+  <New>DocumentLibraryForm</New>
+</FormTemplates>
+</file>
+
+<file path=customXml/item3.xml><?xml version="1.0" encoding="utf-8"?>
+<b:Sources xmlns:b="http://schemas.openxmlformats.org/officeDocument/2006/bibliography" xmlns="http://schemas.openxmlformats.org/officeDocument/2006/bibliography" SelectedStyle="\APASixthEditionOfficeOnline.xsl" StyleName="APA" Version="6"/>
+</file>
+
+<file path=customXml/item4.xml><?xml version="1.0" encoding="utf-8"?>
+<p:properties xmlns:p="http://schemas.microsoft.com/office/2006/metadata/properties" xmlns:xsi="http://www.w3.org/2001/XMLSchema-instance" xmlns:pc="http://schemas.microsoft.com/office/infopath/2007/PartnerControls">
+  <documentManagement>
+    <TaxCatchAll xmlns="ac1d6235-51e3-4a29-8ef4-963eeebbd849" xsi:nil="true"/>
+    <lcf76f155ced4ddcb4097134ff3c332f xmlns="45c0638f-8904-45ab-b124-b1f7ff451179">
+      <Terms xmlns="http://schemas.microsoft.com/office/infopath/2007/PartnerControls"/>
+    </lcf76f155ced4ddcb4097134ff3c332f>
+    <Topics xmlns="45c0638f-8904-45ab-b124-b1f7ff451179" xsi:nil="true"/>
+  </documentManagement>
+</p:properties>
+</file>
+
+<file path=customXml/item5.xml><?xml version="1.0" encoding="utf-8"?>
 <ct:contentTypeSchema xmlns:ct="http://schemas.microsoft.com/office/2006/metadata/contentType" xmlns:ma="http://schemas.microsoft.com/office/2006/metadata/properties/metaAttributes" ct:_="" ma:_="" ma:contentTypeName="Document" ma:contentTypeID="0x010100F3BF76585360BE4BB8D976A1E44FFC30" ma:contentTypeVersion="16" ma:contentTypeDescription="Create a new document." ma:contentTypeScope="" ma:versionID="29ed9e1ff1c3b5d2c549b6767176064f">
   <xsd:schema xmlns:xsd="http://www.w3.org/2001/XMLSchema" xmlns:xs="http://www.w3.org/2001/XMLSchema" xmlns:p="http://schemas.microsoft.com/office/2006/metadata/properties" xmlns:ns2="45c0638f-8904-45ab-b124-b1f7ff451179" xmlns:ns3="ac1d6235-51e3-4a29-8ef4-963eeebbd849" targetNamespace="http://schemas.microsoft.com/office/2006/metadata/properties" ma:root="true" ma:fieldsID="038c2834bae96afb0770ec00460cd16b" ns2:_="" ns3:_="">
     <xsd:import namespace="45c0638f-8904-45ab-b124-b1f7ff451179"/>
@@ -7359,31 +6881,6 @@
 </ct:contentTypeSchema>
 </file>
 
-<file path=customXml/item3.xml><?xml version="1.0" encoding="utf-8"?>
-<p:properties xmlns:p="http://schemas.microsoft.com/office/2006/metadata/properties" xmlns:xsi="http://www.w3.org/2001/XMLSchema-instance" xmlns:pc="http://schemas.microsoft.com/office/infopath/2007/PartnerControls">
-  <documentManagement>
-    <TaxCatchAll xmlns="ac1d6235-51e3-4a29-8ef4-963eeebbd849" xsi:nil="true"/>
-    <lcf76f155ced4ddcb4097134ff3c332f xmlns="45c0638f-8904-45ab-b124-b1f7ff451179">
-      <Terms xmlns="http://schemas.microsoft.com/office/infopath/2007/PartnerControls"/>
-    </lcf76f155ced4ddcb4097134ff3c332f>
-    <Topics xmlns="45c0638f-8904-45ab-b124-b1f7ff451179" xsi:nil="true"/>
-  </documentManagement>
-</p:properties>
-</file>
-
-<file path=customXml/item4.xml><?xml version="1.0" encoding="utf-8"?>
-<b:Sources xmlns:b="http://schemas.openxmlformats.org/officeDocument/2006/bibliography" xmlns="http://schemas.openxmlformats.org/officeDocument/2006/bibliography" SelectedStyle="\APASixthEditionOfficeOnline.xsl" StyleName="APA" Version="6"/>
-</file>
-
-<file path=customXml/item5.xml><?xml version="1.0" encoding="utf-8"?>
-<?mso-contentType ?>
-<FormTemplates xmlns="http://schemas.microsoft.com/sharepoint/v3/contenttype/forms">
-  <Display>DocumentLibraryForm</Display>
-  <Edit>DocumentLibraryForm</Edit>
-  <New>DocumentLibraryForm</New>
-</FormTemplates>
-</file>
-
 <file path=customXml/itemProps1.xml><?xml version="1.0" encoding="utf-8"?>
 <ds:datastoreItem xmlns:ds="http://schemas.openxmlformats.org/officeDocument/2006/customXml" ds:itemID="{55AF091B-3C7A-41E3-B477-F2FDAA23CFDA}">
   <ds:schemaRefs>
@@ -7393,6 +6890,33 @@
 </file>
 
 <file path=customXml/itemProps2.xml><?xml version="1.0" encoding="utf-8"?>
+<ds:datastoreItem xmlns:ds="http://schemas.openxmlformats.org/officeDocument/2006/customXml" ds:itemID="{55F8EF15-E290-4DF9-A813-BC8446DFD593}">
+  <ds:schemaRefs>
+    <ds:schemaRef ds:uri="http://schemas.microsoft.com/sharepoint/v3/contenttype/forms"/>
+  </ds:schemaRefs>
+</ds:datastoreItem>
+</file>
+
+<file path=customXml/itemProps3.xml><?xml version="1.0" encoding="utf-8"?>
+<ds:datastoreItem xmlns:ds="http://schemas.openxmlformats.org/officeDocument/2006/customXml" ds:itemID="{3290648F-0CA8-463D-A4C9-C3DC94DC9F78}">
+  <ds:schemaRefs>
+    <ds:schemaRef ds:uri="http://schemas.openxmlformats.org/officeDocument/2006/bibliography"/>
+  </ds:schemaRefs>
+</ds:datastoreItem>
+</file>
+
+<file path=customXml/itemProps4.xml><?xml version="1.0" encoding="utf-8"?>
+<ds:datastoreItem xmlns:ds="http://schemas.openxmlformats.org/officeDocument/2006/customXml" ds:itemID="{71266B43-7B49-4061-81A7-074287FE3B1A}">
+  <ds:schemaRefs>
+    <ds:schemaRef ds:uri="http://schemas.microsoft.com/office/2006/metadata/properties"/>
+    <ds:schemaRef ds:uri="http://schemas.microsoft.com/office/infopath/2007/PartnerControls"/>
+    <ds:schemaRef ds:uri="ac1d6235-51e3-4a29-8ef4-963eeebbd849"/>
+    <ds:schemaRef ds:uri="45c0638f-8904-45ab-b124-b1f7ff451179"/>
+  </ds:schemaRefs>
+</ds:datastoreItem>
+</file>
+
+<file path=customXml/itemProps5.xml><?xml version="1.0" encoding="utf-8"?>
 <ds:datastoreItem xmlns:ds="http://schemas.openxmlformats.org/officeDocument/2006/customXml" ds:itemID="{91EE600D-F4D5-493D-9D6B-C1AF01F54B4F}">
   <ds:schemaRefs>
     <ds:schemaRef ds:uri="http://schemas.microsoft.com/office/2006/metadata/contentType"/>
@@ -7409,31 +6933,4 @@
     <ds:schemaRef ds:uri="http://schemas.microsoft.com/internal/obd"/>
   </ds:schemaRefs>
 </ds:datastoreItem>
-</file>
-
-<file path=customXml/itemProps3.xml><?xml version="1.0" encoding="utf-8"?>
-<ds:datastoreItem xmlns:ds="http://schemas.openxmlformats.org/officeDocument/2006/customXml" ds:itemID="{71266B43-7B49-4061-81A7-074287FE3B1A}">
-  <ds:schemaRefs>
-    <ds:schemaRef ds:uri="http://schemas.microsoft.com/office/2006/metadata/properties"/>
-    <ds:schemaRef ds:uri="http://schemas.microsoft.com/office/infopath/2007/PartnerControls"/>
-    <ds:schemaRef ds:uri="ac1d6235-51e3-4a29-8ef4-963eeebbd849"/>
-    <ds:schemaRef ds:uri="45c0638f-8904-45ab-b124-b1f7ff451179"/>
-  </ds:schemaRefs>
-</ds:datastoreItem>
-</file>
-
-<file path=customXml/itemProps4.xml><?xml version="1.0" encoding="utf-8"?>
-<ds:datastoreItem xmlns:ds="http://schemas.openxmlformats.org/officeDocument/2006/customXml" ds:itemID="{3290648F-0CA8-463D-A4C9-C3DC94DC9F78}">
-  <ds:schemaRefs>
-    <ds:schemaRef ds:uri="http://schemas.openxmlformats.org/officeDocument/2006/bibliography"/>
-  </ds:schemaRefs>
-</ds:datastoreItem>
-</file>
-
-<file path=customXml/itemProps5.xml><?xml version="1.0" encoding="utf-8"?>
-<ds:datastoreItem xmlns:ds="http://schemas.openxmlformats.org/officeDocument/2006/customXml" ds:itemID="{55F8EF15-E290-4DF9-A813-BC8446DFD593}">
-  <ds:schemaRefs>
-    <ds:schemaRef ds:uri="http://schemas.microsoft.com/sharepoint/v3/contenttype/forms"/>
-  </ds:schemaRefs>
-</ds:datastoreItem>
 </file>
</xml_diff>

<commit_message>
Finalised version of system prototype and TDD
</commit_message>
<xml_diff>
--- a/Daniel Holmes - AP Technical Design Document.docx
+++ b/Daniel Holmes - AP Technical Design Document.docx
@@ -667,11 +667,7 @@
               </mc:Choice>
               <mc:Fallback>
                 <w:pict>
-                  <v:shapetype w14:anchorId="1787CBFD" id="_x0000_t202" coordsize="21600,21600" o:spt="202" path="m,l,21600r21600,l21600,xe">
-                    <v:stroke joinstyle="miter"/>
-                    <v:path gradientshapeok="t" o:connecttype="rect"/>
-                  </v:shapetype>
-                  <v:shape id="Text Box 153" o:spid="_x0000_s1027" type="#_x0000_t202" style="position:absolute;margin-left:0;margin-top:0;width:8in;height:79.5pt;z-index:251658242;visibility:visible;mso-wrap-style:square;mso-width-percent:941;mso-height-percent:100;mso-top-percent:700;mso-wrap-distance-left:9pt;mso-wrap-distance-top:0;mso-wrap-distance-right:9pt;mso-wrap-distance-bottom:0;mso-position-horizontal:center;mso-position-horizontal-relative:page;mso-position-vertical-relative:page;mso-width-percent:941;mso-height-percent:100;mso-top-percent:700;mso-width-relative:page;mso-height-relative:page;v-text-anchor:top" o:gfxdata="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" filled="f" stroked="f" strokeweight=".5pt">
+                  <v:shape w14:anchorId="1787CBFD" id="Text Box 153" o:spid="_x0000_s1027" type="#_x0000_t202" style="position:absolute;margin-left:0;margin-top:0;width:8in;height:79.5pt;z-index:251658242;visibility:visible;mso-wrap-style:square;mso-width-percent:941;mso-height-percent:100;mso-top-percent:700;mso-wrap-distance-left:9pt;mso-wrap-distance-top:0;mso-wrap-distance-right:9pt;mso-wrap-distance-bottom:0;mso-position-horizontal:center;mso-position-horizontal-relative:page;mso-position-vertical-relative:page;mso-width-percent:941;mso-height-percent:100;mso-top-percent:700;mso-width-relative:page;mso-height-relative:page;v-text-anchor:top" o:gfxdata="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" filled="f" stroked="f" strokeweight=".5pt">
                     <v:textbox style="mso-fit-shape-to-text:t" inset="126pt,0,54pt,0">
                       <w:txbxContent>
                         <w:p>
@@ -2304,16 +2300,35 @@
         <w:t>This kind of adaptive m</w:t>
       </w:r>
       <w:r>
-        <w:t>usic system in response to player input is likely best paralleled to the music system found within the game “Ape Out”. This system is discussed in “Algorithms, apes and improv: the new world of reactive game music” by Will Betts (2019), in which the role of the music in the game is described as ‘fundamentally different from the role of music in [play along] rhythm games. Rhythm games ask you to pay attention to the music, whereas with Ape Out, the music is paying attention to you, the player.’ This is exactly what I want my system to do, albeit looking at different actions from the player to produce audio response than the actions Ape Out is looking for, the principle of the system is the same.</w:t>
-      </w:r>
-    </w:p>
-    <w:p>
-      <w:r>
-        <w:t xml:space="preserve">It was also worth looking into responsive music systems outside of games, as David Rokeby’s ‘Very Nervous System’ (1986-1990) is somewhat akin to what I imagine a fully polished version of the system I plan to create would do. Rokeby’s system is essentially an instrument you play with your body, with specific motion from your arm’s, hands, legs etc. producing different audio responses. My system will likely do more on its end to produce a pleasant sound in response to fluid player character motion, as the control a player has over their character is nowhere near as precise as </w:t>
+        <w:t xml:space="preserve">usic system in response to player input is </w:t>
+      </w:r>
+      <w:r>
+        <w:t xml:space="preserve">comparable </w:t>
+      </w:r>
+      <w:r>
+        <w:t>to the music system found within the game “Ape Out”. This system is discussed in “Algorithms, apes and improv: the new world of reactive game music” by Will Betts (2019), in which the role of the music in the game is described as ‘fundamentally different from the role of music in [play along] rhythm games. Rhythm games ask you to pay attention to the music, whereas with Ape Out, the music is paying attention to you, the player.’ This is exactly what I want my system to do, albeit looking at different actions from the player to produce audio response than the actions Ape Out is looking for, the principle of the system is the same.</w:t>
+      </w:r>
+    </w:p>
+    <w:p>
+      <w:r>
+        <w:t xml:space="preserve">A second example of reactive music used in games, an implementation that is very similar to the system I want to create, is the reactive music system using a pre-determined score found in “Untitled Goose Game”. In Dami Lee’s article “How Untitled Goose Game </w:t>
+      </w:r>
+      <w:proofErr w:type="spellStart"/>
+      <w:r>
+        <w:t>adapated</w:t>
+      </w:r>
+      <w:proofErr w:type="spellEnd"/>
+      <w:r>
+        <w:t xml:space="preserve"> Debussy for its dynamic soundtrack” (2019), Untitled Goose Game is described as a “slapstick-stealth-sandbox”, taking obvious and heavy inspiration from old silent movies that used their music to convey tone and for comedic effect. The system implemented in Untitled Goose Game means that no two players are going to have the same auditory experience, as the tone of the game is established by player action </w:t>
       </w:r>
       <w:r>
         <w:lastRenderedPageBreak/>
-        <w:t>someone has over the motion of their own body, but the principle of sound response to motion remains the same.</w:t>
+        <w:t>creating a wholly unique experience. This system is very similar to the system I want to make, with the only major different being what audio responds to. In Untitled Goose Game, audio responds to player actions, whereas my system will respond to player motion. Despite this, Untitled Goose Game proves that this kind of system can work well when fully implemented and accompanying a game that plays into slapstick comedy.</w:t>
+      </w:r>
+    </w:p>
+    <w:p>
+      <w:r>
+        <w:t>It was also worth looking into responsive music systems outside of games, as David Rokeby’s ‘Very Nervous System’ (1986-1990) is somewhat akin to what I imagine a fully polished version of the system I plan to create would do. Rokeby’s system is essentially an instrument you play with your body, with specific motion from your arm’s, hands, legs etc. producing different audio responses. My system will likely do more on its end to produce a pleasant sound in response to fluid player character motion, as the control a player has over their character is nowhere near as precise as someone has over the motion of their own body, but the principle of sound response to motion remains the same.</w:t>
       </w:r>
     </w:p>
     <w:p>
@@ -2380,12 +2395,16 @@
         <w:t>Both headphones and speakers will be usable with this system, and some form of screen/computer will be needed to run the Unreal Engine project the system is within. Since the output of the audio is driven by controlling a character, direct input from the user will be needed for any sound to be produced.</w:t>
       </w:r>
     </w:p>
+    <w:p/>
+    <w:p/>
+    <w:p/>
     <w:p>
       <w:pPr>
         <w:pStyle w:val="Heading1"/>
       </w:pPr>
       <w:bookmarkStart w:id="6" w:name="_Toc160112963"/>
       <w:r>
+        <w:lastRenderedPageBreak/>
         <w:t>User Setup Guide</w:t>
       </w:r>
       <w:bookmarkEnd w:id="6"/>
@@ -2421,21 +2440,1092 @@
     </w:p>
     <w:p>
       <w:pPr>
+        <w:pStyle w:val="ListParagraph"/>
+        <w:numPr>
+          <w:ilvl w:val="0"/>
+          <w:numId w:val="21"/>
+        </w:numPr>
+      </w:pPr>
+      <w:r>
+        <w:t xml:space="preserve">Launch the </w:t>
+      </w:r>
+      <w:proofErr w:type="spellStart"/>
+      <w:r>
+        <w:t>AP_Assignment</w:t>
+      </w:r>
+      <w:proofErr w:type="spellEnd"/>
+      <w:r>
+        <w:t xml:space="preserve"> Unreal Engine Project in UE5.2.1</w:t>
+      </w:r>
+      <w:r>
+        <w:t>.</w:t>
+      </w:r>
+    </w:p>
+    <w:p>
+      <w:r>
         <w:rPr>
-          <w:b/>
-          <w:bCs/>
+          <w:noProof/>
         </w:rPr>
-      </w:pPr>
+        <mc:AlternateContent>
+          <mc:Choice Requires="wps">
+            <w:drawing>
+              <wp:anchor distT="0" distB="0" distL="114300" distR="114300" simplePos="0" relativeHeight="251659267" behindDoc="0" locked="0" layoutInCell="1" allowOverlap="1" wp14:anchorId="6A0747E1" wp14:editId="054C10B7">
+                <wp:simplePos x="0" y="0"/>
+                <wp:positionH relativeFrom="column">
+                  <wp:posOffset>5286</wp:posOffset>
+                </wp:positionH>
+                <wp:positionV relativeFrom="paragraph">
+                  <wp:posOffset>980238</wp:posOffset>
+                </wp:positionV>
+                <wp:extent cx="1448240" cy="433415"/>
+                <wp:effectExtent l="0" t="0" r="19050" b="24130"/>
+                <wp:wrapNone/>
+                <wp:docPr id="1996133791" name="Oval 1"/>
+                <wp:cNvGraphicFramePr/>
+                <a:graphic xmlns:a="http://schemas.openxmlformats.org/drawingml/2006/main">
+                  <a:graphicData uri="http://schemas.microsoft.com/office/word/2010/wordprocessingShape">
+                    <wps:wsp>
+                      <wps:cNvSpPr/>
+                      <wps:spPr>
+                        <a:xfrm>
+                          <a:off x="0" y="0"/>
+                          <a:ext cx="1448240" cy="433415"/>
+                        </a:xfrm>
+                        <a:prstGeom prst="ellipse">
+                          <a:avLst/>
+                        </a:prstGeom>
+                        <a:noFill/>
+                        <a:ln>
+                          <a:solidFill>
+                            <a:srgbClr val="FF0000"/>
+                          </a:solidFill>
+                        </a:ln>
+                      </wps:spPr>
+                      <wps:style>
+                        <a:lnRef idx="2">
+                          <a:schemeClr val="accent1">
+                            <a:shade val="15000"/>
+                          </a:schemeClr>
+                        </a:lnRef>
+                        <a:fillRef idx="1">
+                          <a:schemeClr val="accent1"/>
+                        </a:fillRef>
+                        <a:effectRef idx="0">
+                          <a:schemeClr val="accent1"/>
+                        </a:effectRef>
+                        <a:fontRef idx="minor">
+                          <a:schemeClr val="lt1"/>
+                        </a:fontRef>
+                      </wps:style>
+                      <wps:bodyPr rot="0" spcFirstLastPara="0" vertOverflow="overflow" horzOverflow="overflow" vert="horz" wrap="square" lIns="91440" tIns="45720" rIns="91440" bIns="45720" numCol="1" spcCol="0" rtlCol="0" fromWordArt="0" anchor="ctr" anchorCtr="0" forceAA="0" compatLnSpc="1">
+                        <a:prstTxWarp prst="textNoShape">
+                          <a:avLst/>
+                        </a:prstTxWarp>
+                        <a:noAutofit/>
+                      </wps:bodyPr>
+                    </wps:wsp>
+                  </a:graphicData>
+                </a:graphic>
+              </wp:anchor>
+            </w:drawing>
+          </mc:Choice>
+          <mc:Fallback>
+            <w:pict>
+              <v:oval w14:anchorId="33306305" id="Oval 1" o:spid="_x0000_s1026" style="position:absolute;margin-left:.4pt;margin-top:77.2pt;width:114.05pt;height:34.15pt;z-index:251659267;visibility:visible;mso-wrap-style:square;mso-wrap-distance-left:9pt;mso-wrap-distance-top:0;mso-wrap-distance-right:9pt;mso-wrap-distance-bottom:0;mso-position-horizontal:absolute;mso-position-horizontal-relative:text;mso-position-vertical:absolute;mso-position-vertical-relative:text;v-text-anchor:middle" o:gfxdata="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" filled="f" strokecolor="red" strokeweight="1pt">
+                <v:stroke joinstyle="miter"/>
+              </v:oval>
+            </w:pict>
+          </mc:Fallback>
+        </mc:AlternateContent>
+      </w:r>
+      <w:r>
+        <w:drawing>
+          <wp:inline distT="0" distB="0" distL="0" distR="0" wp14:anchorId="018AE871" wp14:editId="0D2D7DC8">
+            <wp:extent cx="5731510" cy="1583055"/>
+            <wp:effectExtent l="0" t="0" r="2540" b="0"/>
+            <wp:docPr id="760073673" name="Picture 1" descr="A screenshot of a computer&#10;&#10;Description automatically generated"/>
+            <wp:cNvGraphicFramePr>
+              <a:graphicFrameLocks xmlns:a="http://schemas.openxmlformats.org/drawingml/2006/main" noChangeAspect="1"/>
+            </wp:cNvGraphicFramePr>
+            <a:graphic xmlns:a="http://schemas.openxmlformats.org/drawingml/2006/main">
+              <a:graphicData uri="http://schemas.openxmlformats.org/drawingml/2006/picture">
+                <pic:pic xmlns:pic="http://schemas.openxmlformats.org/drawingml/2006/picture">
+                  <pic:nvPicPr>
+                    <pic:cNvPr id="760073673" name="Picture 1" descr="A screenshot of a computer&#10;&#10;Description automatically generated"/>
+                    <pic:cNvPicPr/>
+                  </pic:nvPicPr>
+                  <pic:blipFill>
+                    <a:blip r:embed="rId14"/>
+                    <a:stretch>
+                      <a:fillRect/>
+                    </a:stretch>
+                  </pic:blipFill>
+                  <pic:spPr>
+                    <a:xfrm>
+                      <a:off x="0" y="0"/>
+                      <a:ext cx="5731510" cy="1583055"/>
+                    </a:xfrm>
+                    <a:prstGeom prst="rect">
+                      <a:avLst/>
+                    </a:prstGeom>
+                  </pic:spPr>
+                </pic:pic>
+              </a:graphicData>
+            </a:graphic>
+          </wp:inline>
+        </w:drawing>
+      </w:r>
+    </w:p>
+    <w:p>
+      <w:pPr>
+        <w:pStyle w:val="ListParagraph"/>
+        <w:numPr>
+          <w:ilvl w:val="0"/>
+          <w:numId w:val="21"/>
+        </w:numPr>
+      </w:pPr>
+      <w:r>
+        <w:t>Once the project has loaded, click the play button to start playing the game in editor</w:t>
+      </w:r>
+      <w:r>
+        <w:t>.</w:t>
+      </w:r>
+    </w:p>
+    <w:p>
+      <w:r>
+        <w:drawing>
+          <wp:inline distT="0" distB="0" distL="0" distR="0" wp14:anchorId="6959DAAC" wp14:editId="29AEFFD0">
+            <wp:extent cx="4429743" cy="1143160"/>
+            <wp:effectExtent l="0" t="0" r="0" b="0"/>
+            <wp:docPr id="509828234" name="Picture 1" descr="A close up of a button&#10;&#10;Description automatically generated"/>
+            <wp:cNvGraphicFramePr>
+              <a:graphicFrameLocks xmlns:a="http://schemas.openxmlformats.org/drawingml/2006/main" noChangeAspect="1"/>
+            </wp:cNvGraphicFramePr>
+            <a:graphic xmlns:a="http://schemas.openxmlformats.org/drawingml/2006/main">
+              <a:graphicData uri="http://schemas.openxmlformats.org/drawingml/2006/picture">
+                <pic:pic xmlns:pic="http://schemas.openxmlformats.org/drawingml/2006/picture">
+                  <pic:nvPicPr>
+                    <pic:cNvPr id="509828234" name="Picture 1" descr="A close up of a button&#10;&#10;Description automatically generated"/>
+                    <pic:cNvPicPr/>
+                  </pic:nvPicPr>
+                  <pic:blipFill>
+                    <a:blip r:embed="rId15"/>
+                    <a:stretch>
+                      <a:fillRect/>
+                    </a:stretch>
+                  </pic:blipFill>
+                  <pic:spPr>
+                    <a:xfrm>
+                      <a:off x="0" y="0"/>
+                      <a:ext cx="4429743" cy="1143160"/>
+                    </a:xfrm>
+                    <a:prstGeom prst="rect">
+                      <a:avLst/>
+                    </a:prstGeom>
+                  </pic:spPr>
+                </pic:pic>
+              </a:graphicData>
+            </a:graphic>
+          </wp:inline>
+        </w:drawing>
+      </w:r>
+    </w:p>
+    <w:p>
+      <w:pPr>
+        <w:pStyle w:val="ListParagraph"/>
+        <w:numPr>
+          <w:ilvl w:val="0"/>
+          <w:numId w:val="21"/>
+        </w:numPr>
+      </w:pPr>
+      <w:r>
+        <w:t>Use the following character movement controls to move the character around the environment and hear the audio response:</w:t>
+      </w:r>
+    </w:p>
+    <w:p>
+      <w:pPr>
+        <w:pStyle w:val="ListParagraph"/>
+        <w:numPr>
+          <w:ilvl w:val="1"/>
+          <w:numId w:val="21"/>
+        </w:numPr>
+      </w:pPr>
+      <w:r>
+        <w:t>WASD: Directional Movement</w:t>
+      </w:r>
+      <w:r>
+        <w:t>.</w:t>
+      </w:r>
+    </w:p>
+    <w:p>
+      <w:pPr>
+        <w:pStyle w:val="ListParagraph"/>
+        <w:numPr>
+          <w:ilvl w:val="1"/>
+          <w:numId w:val="21"/>
+        </w:numPr>
+      </w:pPr>
+      <w:r>
+        <w:t>Space Bar: Jump</w:t>
+      </w:r>
+      <w:r>
+        <w:t>.</w:t>
+      </w:r>
+    </w:p>
+    <w:p>
+      <w:pPr>
+        <w:pStyle w:val="ListParagraph"/>
+        <w:numPr>
+          <w:ilvl w:val="1"/>
+          <w:numId w:val="21"/>
+        </w:numPr>
+      </w:pPr>
+      <w:r>
+        <w:t>Hold/Release Shift: Toggle sprint</w:t>
+      </w:r>
+      <w:r>
+        <w:t>.</w:t>
+      </w:r>
+    </w:p>
+    <w:p>
+      <w:pPr>
+        <w:pStyle w:val="ListParagraph"/>
+        <w:numPr>
+          <w:ilvl w:val="1"/>
+          <w:numId w:val="21"/>
+        </w:numPr>
+      </w:pPr>
+      <w:r>
+        <w:t>Hold/Release Ctrl: Toggle crouch</w:t>
+      </w:r>
+      <w:r>
+        <w:t>.</w:t>
+      </w:r>
+    </w:p>
+    <w:p/>
+    <w:p>
+      <w:pPr>
+        <w:pStyle w:val="ListParagraph"/>
+        <w:numPr>
+          <w:ilvl w:val="0"/>
+          <w:numId w:val="21"/>
+        </w:numPr>
+      </w:pPr>
+      <w:r>
+        <w:t xml:space="preserve">After initial playing, stop the game running, </w:t>
+      </w:r>
+      <w:proofErr w:type="gramStart"/>
+      <w:r>
+        <w:t>navigate</w:t>
+      </w:r>
+      <w:proofErr w:type="gramEnd"/>
+      <w:r>
+        <w:t xml:space="preserve"> and open the </w:t>
+      </w:r>
+      <w:proofErr w:type="spellStart"/>
+      <w:r>
+        <w:t>BP_PlayerCharacter</w:t>
+      </w:r>
+      <w:proofErr w:type="spellEnd"/>
+      <w:r>
+        <w:t xml:space="preserve"> blueprint within the blueprint folder of the content drawer</w:t>
+      </w:r>
+      <w:r>
+        <w:t>.</w:t>
+      </w:r>
+    </w:p>
+    <w:p>
       <w:r>
         <w:rPr>
-          <w:b/>
-          <w:bCs/>
-          <w:sz w:val="36"/>
-          <w:szCs w:val="36"/>
+          <w:noProof/>
         </w:rPr>
-        <w:t>DO THIS AT THE END</w:t>
-      </w:r>
-    </w:p>
+        <mc:AlternateContent>
+          <mc:Choice Requires="wps">
+            <w:drawing>
+              <wp:anchor distT="0" distB="0" distL="114300" distR="114300" simplePos="0" relativeHeight="251661315" behindDoc="0" locked="0" layoutInCell="1" allowOverlap="1" wp14:anchorId="09D65C50" wp14:editId="51F2FD37">
+                <wp:simplePos x="0" y="0"/>
+                <wp:positionH relativeFrom="margin">
+                  <wp:posOffset>2420414</wp:posOffset>
+                </wp:positionH>
+                <wp:positionV relativeFrom="paragraph">
+                  <wp:posOffset>415231</wp:posOffset>
+                </wp:positionV>
+                <wp:extent cx="972541" cy="1395385"/>
+                <wp:effectExtent l="0" t="0" r="18415" b="14605"/>
+                <wp:wrapNone/>
+                <wp:docPr id="1546827377" name="Oval 1"/>
+                <wp:cNvGraphicFramePr/>
+                <a:graphic xmlns:a="http://schemas.openxmlformats.org/drawingml/2006/main">
+                  <a:graphicData uri="http://schemas.microsoft.com/office/word/2010/wordprocessingShape">
+                    <wps:wsp>
+                      <wps:cNvSpPr/>
+                      <wps:spPr>
+                        <a:xfrm>
+                          <a:off x="0" y="0"/>
+                          <a:ext cx="972541" cy="1395385"/>
+                        </a:xfrm>
+                        <a:prstGeom prst="ellipse">
+                          <a:avLst/>
+                        </a:prstGeom>
+                        <a:noFill/>
+                        <a:ln>
+                          <a:solidFill>
+                            <a:srgbClr val="FF0000"/>
+                          </a:solidFill>
+                        </a:ln>
+                      </wps:spPr>
+                      <wps:style>
+                        <a:lnRef idx="2">
+                          <a:schemeClr val="accent1">
+                            <a:shade val="15000"/>
+                          </a:schemeClr>
+                        </a:lnRef>
+                        <a:fillRef idx="1">
+                          <a:schemeClr val="accent1"/>
+                        </a:fillRef>
+                        <a:effectRef idx="0">
+                          <a:schemeClr val="accent1"/>
+                        </a:effectRef>
+                        <a:fontRef idx="minor">
+                          <a:schemeClr val="lt1"/>
+                        </a:fontRef>
+                      </wps:style>
+                      <wps:bodyPr rot="0" spcFirstLastPara="0" vertOverflow="overflow" horzOverflow="overflow" vert="horz" wrap="square" lIns="91440" tIns="45720" rIns="91440" bIns="45720" numCol="1" spcCol="0" rtlCol="0" fromWordArt="0" anchor="ctr" anchorCtr="0" forceAA="0" compatLnSpc="1">
+                        <a:prstTxWarp prst="textNoShape">
+                          <a:avLst/>
+                        </a:prstTxWarp>
+                        <a:noAutofit/>
+                      </wps:bodyPr>
+                    </wps:wsp>
+                  </a:graphicData>
+                </a:graphic>
+                <wp14:sizeRelH relativeFrom="margin">
+                  <wp14:pctWidth>0</wp14:pctWidth>
+                </wp14:sizeRelH>
+                <wp14:sizeRelV relativeFrom="margin">
+                  <wp14:pctHeight>0</wp14:pctHeight>
+                </wp14:sizeRelV>
+              </wp:anchor>
+            </w:drawing>
+          </mc:Choice>
+          <mc:Fallback>
+            <w:pict>
+              <v:oval w14:anchorId="43B44AA9" id="Oval 1" o:spid="_x0000_s1026" style="position:absolute;margin-left:190.6pt;margin-top:32.7pt;width:76.6pt;height:109.85pt;z-index:251661315;visibility:visible;mso-wrap-style:square;mso-width-percent:0;mso-height-percent:0;mso-wrap-distance-left:9pt;mso-wrap-distance-top:0;mso-wrap-distance-right:9pt;mso-wrap-distance-bottom:0;mso-position-horizontal:absolute;mso-position-horizontal-relative:margin;mso-position-vertical:absolute;mso-position-vertical-relative:text;mso-width-percent:0;mso-height-percent:0;mso-width-relative:margin;mso-height-relative:margin;v-text-anchor:middle" o:gfxdata="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" filled="f" strokecolor="red" strokeweight="1pt">
+                <v:stroke joinstyle="miter"/>
+                <w10:wrap anchorx="margin"/>
+              </v:oval>
+            </w:pict>
+          </mc:Fallback>
+        </mc:AlternateContent>
+      </w:r>
+      <w:r>
+        <w:drawing>
+          <wp:inline distT="0" distB="0" distL="0" distR="0" wp14:anchorId="59B5B126" wp14:editId="7128EBC3">
+            <wp:extent cx="5731510" cy="2505710"/>
+            <wp:effectExtent l="0" t="0" r="2540" b="8890"/>
+            <wp:docPr id="1624681673" name="Picture 1" descr="A screenshot of a computer&#10;&#10;Description automatically generated"/>
+            <wp:cNvGraphicFramePr>
+              <a:graphicFrameLocks xmlns:a="http://schemas.openxmlformats.org/drawingml/2006/main" noChangeAspect="1"/>
+            </wp:cNvGraphicFramePr>
+            <a:graphic xmlns:a="http://schemas.openxmlformats.org/drawingml/2006/main">
+              <a:graphicData uri="http://schemas.openxmlformats.org/drawingml/2006/picture">
+                <pic:pic xmlns:pic="http://schemas.openxmlformats.org/drawingml/2006/picture">
+                  <pic:nvPicPr>
+                    <pic:cNvPr id="1624681673" name="Picture 1" descr="A screenshot of a computer&#10;&#10;Description automatically generated"/>
+                    <pic:cNvPicPr/>
+                  </pic:nvPicPr>
+                  <pic:blipFill>
+                    <a:blip r:embed="rId16"/>
+                    <a:stretch>
+                      <a:fillRect/>
+                    </a:stretch>
+                  </pic:blipFill>
+                  <pic:spPr>
+                    <a:xfrm>
+                      <a:off x="0" y="0"/>
+                      <a:ext cx="5731510" cy="2505710"/>
+                    </a:xfrm>
+                    <a:prstGeom prst="rect">
+                      <a:avLst/>
+                    </a:prstGeom>
+                  </pic:spPr>
+                </pic:pic>
+              </a:graphicData>
+            </a:graphic>
+          </wp:inline>
+        </w:drawing>
+      </w:r>
+    </w:p>
+    <w:p>
+      <w:r>
+        <w:lastRenderedPageBreak/>
+        <w:drawing>
+          <wp:inline distT="0" distB="0" distL="0" distR="0" wp14:anchorId="2100F416" wp14:editId="3508E0AD">
+            <wp:extent cx="1333686" cy="2019582"/>
+            <wp:effectExtent l="0" t="0" r="0" b="0"/>
+            <wp:docPr id="280493699" name="Picture 1" descr="A screenshot of a video game&#10;&#10;Description automatically generated"/>
+            <wp:cNvGraphicFramePr>
+              <a:graphicFrameLocks xmlns:a="http://schemas.openxmlformats.org/drawingml/2006/main" noChangeAspect="1"/>
+            </wp:cNvGraphicFramePr>
+            <a:graphic xmlns:a="http://schemas.openxmlformats.org/drawingml/2006/main">
+              <a:graphicData uri="http://schemas.openxmlformats.org/drawingml/2006/picture">
+                <pic:pic xmlns:pic="http://schemas.openxmlformats.org/drawingml/2006/picture">
+                  <pic:nvPicPr>
+                    <pic:cNvPr id="280493699" name="Picture 1" descr="A screenshot of a video game&#10;&#10;Description automatically generated"/>
+                    <pic:cNvPicPr/>
+                  </pic:nvPicPr>
+                  <pic:blipFill>
+                    <a:blip r:embed="rId17"/>
+                    <a:stretch>
+                      <a:fillRect/>
+                    </a:stretch>
+                  </pic:blipFill>
+                  <pic:spPr>
+                    <a:xfrm>
+                      <a:off x="0" y="0"/>
+                      <a:ext cx="1333686" cy="2019582"/>
+                    </a:xfrm>
+                    <a:prstGeom prst="rect">
+                      <a:avLst/>
+                    </a:prstGeom>
+                  </pic:spPr>
+                </pic:pic>
+              </a:graphicData>
+            </a:graphic>
+          </wp:inline>
+        </w:drawing>
+      </w:r>
+    </w:p>
+    <w:p>
+      <w:pPr>
+        <w:pStyle w:val="ListParagraph"/>
+        <w:numPr>
+          <w:ilvl w:val="0"/>
+          <w:numId w:val="21"/>
+        </w:numPr>
+      </w:pPr>
+      <w:r>
+        <w:rPr>
+          <w:noProof/>
+        </w:rPr>
+        <mc:AlternateContent>
+          <mc:Choice Requires="wps">
+            <w:drawing>
+              <wp:anchor distT="0" distB="0" distL="114300" distR="114300" simplePos="0" relativeHeight="251667459" behindDoc="0" locked="0" layoutInCell="1" allowOverlap="1" wp14:anchorId="396552FE" wp14:editId="3B17D153">
+                <wp:simplePos x="0" y="0"/>
+                <wp:positionH relativeFrom="margin">
+                  <wp:posOffset>4259044</wp:posOffset>
+                </wp:positionH>
+                <wp:positionV relativeFrom="paragraph">
+                  <wp:posOffset>3129655</wp:posOffset>
+                </wp:positionV>
+                <wp:extent cx="1733661" cy="459843"/>
+                <wp:effectExtent l="0" t="0" r="19050" b="16510"/>
+                <wp:wrapNone/>
+                <wp:docPr id="245344734" name="Oval 1"/>
+                <wp:cNvGraphicFramePr/>
+                <a:graphic xmlns:a="http://schemas.openxmlformats.org/drawingml/2006/main">
+                  <a:graphicData uri="http://schemas.microsoft.com/office/word/2010/wordprocessingShape">
+                    <wps:wsp>
+                      <wps:cNvSpPr/>
+                      <wps:spPr>
+                        <a:xfrm>
+                          <a:off x="0" y="0"/>
+                          <a:ext cx="1733661" cy="459843"/>
+                        </a:xfrm>
+                        <a:prstGeom prst="ellipse">
+                          <a:avLst/>
+                        </a:prstGeom>
+                        <a:noFill/>
+                        <a:ln>
+                          <a:solidFill>
+                            <a:srgbClr val="FF0000"/>
+                          </a:solidFill>
+                        </a:ln>
+                      </wps:spPr>
+                      <wps:style>
+                        <a:lnRef idx="2">
+                          <a:schemeClr val="accent1">
+                            <a:shade val="15000"/>
+                          </a:schemeClr>
+                        </a:lnRef>
+                        <a:fillRef idx="1">
+                          <a:schemeClr val="accent1"/>
+                        </a:fillRef>
+                        <a:effectRef idx="0">
+                          <a:schemeClr val="accent1"/>
+                        </a:effectRef>
+                        <a:fontRef idx="minor">
+                          <a:schemeClr val="lt1"/>
+                        </a:fontRef>
+                      </wps:style>
+                      <wps:bodyPr rot="0" spcFirstLastPara="0" vertOverflow="overflow" horzOverflow="overflow" vert="horz" wrap="square" lIns="91440" tIns="45720" rIns="91440" bIns="45720" numCol="1" spcCol="0" rtlCol="0" fromWordArt="0" anchor="ctr" anchorCtr="0" forceAA="0" compatLnSpc="1">
+                        <a:prstTxWarp prst="textNoShape">
+                          <a:avLst/>
+                        </a:prstTxWarp>
+                        <a:noAutofit/>
+                      </wps:bodyPr>
+                    </wps:wsp>
+                  </a:graphicData>
+                </a:graphic>
+                <wp14:sizeRelH relativeFrom="margin">
+                  <wp14:pctWidth>0</wp14:pctWidth>
+                </wp14:sizeRelH>
+                <wp14:sizeRelV relativeFrom="margin">
+                  <wp14:pctHeight>0</wp14:pctHeight>
+                </wp14:sizeRelV>
+              </wp:anchor>
+            </w:drawing>
+          </mc:Choice>
+          <mc:Fallback>
+            <w:pict>
+              <v:oval w14:anchorId="78E9F19F" id="Oval 1" o:spid="_x0000_s1026" style="position:absolute;margin-left:335.35pt;margin-top:246.45pt;width:136.5pt;height:36.2pt;z-index:251667459;visibility:visible;mso-wrap-style:square;mso-width-percent:0;mso-height-percent:0;mso-wrap-distance-left:9pt;mso-wrap-distance-top:0;mso-wrap-distance-right:9pt;mso-wrap-distance-bottom:0;mso-position-horizontal:absolute;mso-position-horizontal-relative:margin;mso-position-vertical:absolute;mso-position-vertical-relative:text;mso-width-percent:0;mso-height-percent:0;mso-width-relative:margin;mso-height-relative:margin;v-text-anchor:middle" o:gfxdata="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" filled="f" strokecolor="red" strokeweight="1pt">
+                <v:stroke joinstyle="miter"/>
+                <w10:wrap anchorx="margin"/>
+              </v:oval>
+            </w:pict>
+          </mc:Fallback>
+        </mc:AlternateContent>
+      </w:r>
+      <w:r>
+        <w:rPr>
+          <w:noProof/>
+        </w:rPr>
+        <mc:AlternateContent>
+          <mc:Choice Requires="wps">
+            <w:drawing>
+              <wp:anchor distT="0" distB="0" distL="114300" distR="114300" simplePos="0" relativeHeight="251665411" behindDoc="0" locked="0" layoutInCell="1" allowOverlap="1" wp14:anchorId="7696B8FB" wp14:editId="3565134E">
+                <wp:simplePos x="0" y="0"/>
+                <wp:positionH relativeFrom="margin">
+                  <wp:posOffset>-402329</wp:posOffset>
+                </wp:positionH>
+                <wp:positionV relativeFrom="paragraph">
+                  <wp:posOffset>1613069</wp:posOffset>
+                </wp:positionV>
+                <wp:extent cx="1390099" cy="459843"/>
+                <wp:effectExtent l="0" t="0" r="19685" b="16510"/>
+                <wp:wrapNone/>
+                <wp:docPr id="1255244464" name="Oval 1"/>
+                <wp:cNvGraphicFramePr/>
+                <a:graphic xmlns:a="http://schemas.openxmlformats.org/drawingml/2006/main">
+                  <a:graphicData uri="http://schemas.microsoft.com/office/word/2010/wordprocessingShape">
+                    <wps:wsp>
+                      <wps:cNvSpPr/>
+                      <wps:spPr>
+                        <a:xfrm>
+                          <a:off x="0" y="0"/>
+                          <a:ext cx="1390099" cy="459843"/>
+                        </a:xfrm>
+                        <a:prstGeom prst="ellipse">
+                          <a:avLst/>
+                        </a:prstGeom>
+                        <a:noFill/>
+                        <a:ln>
+                          <a:solidFill>
+                            <a:srgbClr val="FF0000"/>
+                          </a:solidFill>
+                        </a:ln>
+                      </wps:spPr>
+                      <wps:style>
+                        <a:lnRef idx="2">
+                          <a:schemeClr val="accent1">
+                            <a:shade val="15000"/>
+                          </a:schemeClr>
+                        </a:lnRef>
+                        <a:fillRef idx="1">
+                          <a:schemeClr val="accent1"/>
+                        </a:fillRef>
+                        <a:effectRef idx="0">
+                          <a:schemeClr val="accent1"/>
+                        </a:effectRef>
+                        <a:fontRef idx="minor">
+                          <a:schemeClr val="lt1"/>
+                        </a:fontRef>
+                      </wps:style>
+                      <wps:bodyPr rot="0" spcFirstLastPara="0" vertOverflow="overflow" horzOverflow="overflow" vert="horz" wrap="square" lIns="91440" tIns="45720" rIns="91440" bIns="45720" numCol="1" spcCol="0" rtlCol="0" fromWordArt="0" anchor="ctr" anchorCtr="0" forceAA="0" compatLnSpc="1">
+                        <a:prstTxWarp prst="textNoShape">
+                          <a:avLst/>
+                        </a:prstTxWarp>
+                        <a:noAutofit/>
+                      </wps:bodyPr>
+                    </wps:wsp>
+                  </a:graphicData>
+                </a:graphic>
+                <wp14:sizeRelH relativeFrom="margin">
+                  <wp14:pctWidth>0</wp14:pctWidth>
+                </wp14:sizeRelH>
+                <wp14:sizeRelV relativeFrom="margin">
+                  <wp14:pctHeight>0</wp14:pctHeight>
+                </wp14:sizeRelV>
+              </wp:anchor>
+            </w:drawing>
+          </mc:Choice>
+          <mc:Fallback>
+            <w:pict>
+              <v:oval w14:anchorId="761A5A0A" id="Oval 1" o:spid="_x0000_s1026" style="position:absolute;margin-left:-31.7pt;margin-top:127pt;width:109.45pt;height:36.2pt;z-index:251665411;visibility:visible;mso-wrap-style:square;mso-width-percent:0;mso-height-percent:0;mso-wrap-distance-left:9pt;mso-wrap-distance-top:0;mso-wrap-distance-right:9pt;mso-wrap-distance-bottom:0;mso-position-horizontal:absolute;mso-position-horizontal-relative:margin;mso-position-vertical:absolute;mso-position-vertical-relative:text;mso-width-percent:0;mso-height-percent:0;mso-width-relative:margin;mso-height-relative:margin;v-text-anchor:middle" o:gfxdata="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" filled="f" strokecolor="red" strokeweight="1pt">
+                <v:stroke joinstyle="miter"/>
+                <w10:wrap anchorx="margin"/>
+              </v:oval>
+            </w:pict>
+          </mc:Fallback>
+        </mc:AlternateContent>
+      </w:r>
+      <w:r>
+        <w:drawing>
+          <wp:anchor distT="0" distB="0" distL="114300" distR="114300" simplePos="0" relativeHeight="251662339" behindDoc="1" locked="0" layoutInCell="1" allowOverlap="1" wp14:anchorId="74967C2F" wp14:editId="386DD010">
+            <wp:simplePos x="0" y="0"/>
+            <wp:positionH relativeFrom="page">
+              <wp:posOffset>3836893</wp:posOffset>
+            </wp:positionH>
+            <wp:positionV relativeFrom="paragraph">
+              <wp:posOffset>656069</wp:posOffset>
+            </wp:positionV>
+            <wp:extent cx="3463290" cy="5636260"/>
+            <wp:effectExtent l="0" t="0" r="3810" b="2540"/>
+            <wp:wrapTight wrapText="bothSides">
+              <wp:wrapPolygon edited="0">
+                <wp:start x="0" y="0"/>
+                <wp:lineTo x="0" y="21537"/>
+                <wp:lineTo x="21505" y="21537"/>
+                <wp:lineTo x="21505" y="0"/>
+                <wp:lineTo x="0" y="0"/>
+              </wp:wrapPolygon>
+            </wp:wrapTight>
+            <wp:docPr id="208719183" name="Picture 1" descr="A screenshot of a computer&#10;&#10;Description automatically generated"/>
+            <wp:cNvGraphicFramePr>
+              <a:graphicFrameLocks xmlns:a="http://schemas.openxmlformats.org/drawingml/2006/main" noChangeAspect="1"/>
+            </wp:cNvGraphicFramePr>
+            <a:graphic xmlns:a="http://schemas.openxmlformats.org/drawingml/2006/main">
+              <a:graphicData uri="http://schemas.openxmlformats.org/drawingml/2006/picture">
+                <pic:pic xmlns:pic="http://schemas.openxmlformats.org/drawingml/2006/picture">
+                  <pic:nvPicPr>
+                    <pic:cNvPr id="208719183" name="Picture 1" descr="A screenshot of a computer&#10;&#10;Description automatically generated"/>
+                    <pic:cNvPicPr/>
+                  </pic:nvPicPr>
+                  <pic:blipFill>
+                    <a:blip r:embed="rId18">
+                      <a:extLst>
+                        <a:ext uri="{28A0092B-C50C-407E-A947-70E740481C1C}">
+                          <a14:useLocalDpi xmlns:a14="http://schemas.microsoft.com/office/drawing/2010/main" val="0"/>
+                        </a:ext>
+                      </a:extLst>
+                    </a:blip>
+                    <a:stretch>
+                      <a:fillRect/>
+                    </a:stretch>
+                  </pic:blipFill>
+                  <pic:spPr>
+                    <a:xfrm>
+                      <a:off x="0" y="0"/>
+                      <a:ext cx="3463290" cy="5636260"/>
+                    </a:xfrm>
+                    <a:prstGeom prst="rect">
+                      <a:avLst/>
+                    </a:prstGeom>
+                  </pic:spPr>
+                </pic:pic>
+              </a:graphicData>
+            </a:graphic>
+            <wp14:sizeRelH relativeFrom="margin">
+              <wp14:pctWidth>0</wp14:pctWidth>
+            </wp14:sizeRelH>
+            <wp14:sizeRelV relativeFrom="margin">
+              <wp14:pctHeight>0</wp14:pctHeight>
+            </wp14:sizeRelV>
+          </wp:anchor>
+        </w:drawing>
+      </w:r>
+      <w:r>
+        <w:drawing>
+          <wp:anchor distT="0" distB="0" distL="114300" distR="114300" simplePos="0" relativeHeight="251663363" behindDoc="1" locked="0" layoutInCell="1" allowOverlap="1" wp14:anchorId="42F293D6" wp14:editId="43A5D379">
+            <wp:simplePos x="0" y="0"/>
+            <wp:positionH relativeFrom="margin">
+              <wp:posOffset>-692793</wp:posOffset>
+            </wp:positionH>
+            <wp:positionV relativeFrom="paragraph">
+              <wp:posOffset>655992</wp:posOffset>
+            </wp:positionV>
+            <wp:extent cx="3571240" cy="3599180"/>
+            <wp:effectExtent l="0" t="0" r="0" b="1270"/>
+            <wp:wrapTight wrapText="bothSides">
+              <wp:wrapPolygon edited="0">
+                <wp:start x="0" y="0"/>
+                <wp:lineTo x="0" y="21493"/>
+                <wp:lineTo x="21431" y="21493"/>
+                <wp:lineTo x="21431" y="0"/>
+                <wp:lineTo x="0" y="0"/>
+              </wp:wrapPolygon>
+            </wp:wrapTight>
+            <wp:docPr id="1575164222" name="Picture 1" descr="A screenshot of a computer&#10;&#10;Description automatically generated"/>
+            <wp:cNvGraphicFramePr>
+              <a:graphicFrameLocks xmlns:a="http://schemas.openxmlformats.org/drawingml/2006/main" noChangeAspect="1"/>
+            </wp:cNvGraphicFramePr>
+            <a:graphic xmlns:a="http://schemas.openxmlformats.org/drawingml/2006/main">
+              <a:graphicData uri="http://schemas.openxmlformats.org/drawingml/2006/picture">
+                <pic:pic xmlns:pic="http://schemas.openxmlformats.org/drawingml/2006/picture">
+                  <pic:nvPicPr>
+                    <pic:cNvPr id="1575164222" name="Picture 1" descr="A screenshot of a computer&#10;&#10;Description automatically generated"/>
+                    <pic:cNvPicPr/>
+                  </pic:nvPicPr>
+                  <pic:blipFill>
+                    <a:blip r:embed="rId19">
+                      <a:extLst>
+                        <a:ext uri="{28A0092B-C50C-407E-A947-70E740481C1C}">
+                          <a14:useLocalDpi xmlns:a14="http://schemas.microsoft.com/office/drawing/2010/main" val="0"/>
+                        </a:ext>
+                      </a:extLst>
+                    </a:blip>
+                    <a:stretch>
+                      <a:fillRect/>
+                    </a:stretch>
+                  </pic:blipFill>
+                  <pic:spPr>
+                    <a:xfrm>
+                      <a:off x="0" y="0"/>
+                      <a:ext cx="3571240" cy="3599180"/>
+                    </a:xfrm>
+                    <a:prstGeom prst="rect">
+                      <a:avLst/>
+                    </a:prstGeom>
+                  </pic:spPr>
+                </pic:pic>
+              </a:graphicData>
+            </a:graphic>
+            <wp14:sizeRelH relativeFrom="margin">
+              <wp14:pctWidth>0</wp14:pctWidth>
+            </wp14:sizeRelH>
+            <wp14:sizeRelV relativeFrom="margin">
+              <wp14:pctHeight>0</wp14:pctHeight>
+            </wp14:sizeRelV>
+          </wp:anchor>
+        </w:drawing>
+      </w:r>
+      <w:r>
+        <w:t xml:space="preserve">In the components window, select the “Movement Audio” component, and then within the detail panel for that component, change the sound source to any of the </w:t>
+      </w:r>
+      <w:proofErr w:type="spellStart"/>
+      <w:r>
+        <w:t>MetaSounds</w:t>
+      </w:r>
+      <w:proofErr w:type="spellEnd"/>
+      <w:r>
+        <w:t xml:space="preserve"> sources within the project</w:t>
+      </w:r>
+      <w:r>
+        <w:t>.</w:t>
+      </w:r>
+    </w:p>
+    <w:p/>
+    <w:p/>
+    <w:p/>
+    <w:p/>
+    <w:p/>
+    <w:p/>
+    <w:p/>
+    <w:p/>
+    <w:p>
+      <w:r>
+        <w:rPr>
+          <w:noProof/>
+        </w:rPr>
+        <w:lastRenderedPageBreak/>
+        <mc:AlternateContent>
+          <mc:Choice Requires="wps">
+            <w:drawing>
+              <wp:anchor distT="0" distB="0" distL="114300" distR="114300" simplePos="0" relativeHeight="251669507" behindDoc="0" locked="0" layoutInCell="1" allowOverlap="1" wp14:anchorId="050542E6" wp14:editId="36B16F48">
+                <wp:simplePos x="0" y="0"/>
+                <wp:positionH relativeFrom="margin">
+                  <wp:posOffset>417558</wp:posOffset>
+                </wp:positionH>
+                <wp:positionV relativeFrom="paragraph">
+                  <wp:posOffset>2891195</wp:posOffset>
+                </wp:positionV>
+                <wp:extent cx="2404925" cy="2256930"/>
+                <wp:effectExtent l="0" t="0" r="14605" b="10160"/>
+                <wp:wrapNone/>
+                <wp:docPr id="2147260035" name="Oval 1"/>
+                <wp:cNvGraphicFramePr/>
+                <a:graphic xmlns:a="http://schemas.openxmlformats.org/drawingml/2006/main">
+                  <a:graphicData uri="http://schemas.microsoft.com/office/word/2010/wordprocessingShape">
+                    <wps:wsp>
+                      <wps:cNvSpPr/>
+                      <wps:spPr>
+                        <a:xfrm>
+                          <a:off x="0" y="0"/>
+                          <a:ext cx="2404925" cy="2256930"/>
+                        </a:xfrm>
+                        <a:prstGeom prst="ellipse">
+                          <a:avLst/>
+                        </a:prstGeom>
+                        <a:noFill/>
+                        <a:ln>
+                          <a:solidFill>
+                            <a:srgbClr val="FF0000"/>
+                          </a:solidFill>
+                        </a:ln>
+                      </wps:spPr>
+                      <wps:style>
+                        <a:lnRef idx="2">
+                          <a:schemeClr val="accent1">
+                            <a:shade val="15000"/>
+                          </a:schemeClr>
+                        </a:lnRef>
+                        <a:fillRef idx="1">
+                          <a:schemeClr val="accent1"/>
+                        </a:fillRef>
+                        <a:effectRef idx="0">
+                          <a:schemeClr val="accent1"/>
+                        </a:effectRef>
+                        <a:fontRef idx="minor">
+                          <a:schemeClr val="lt1"/>
+                        </a:fontRef>
+                      </wps:style>
+                      <wps:bodyPr rot="0" spcFirstLastPara="0" vertOverflow="overflow" horzOverflow="overflow" vert="horz" wrap="square" lIns="91440" tIns="45720" rIns="91440" bIns="45720" numCol="1" spcCol="0" rtlCol="0" fromWordArt="0" anchor="ctr" anchorCtr="0" forceAA="0" compatLnSpc="1">
+                        <a:prstTxWarp prst="textNoShape">
+                          <a:avLst/>
+                        </a:prstTxWarp>
+                        <a:noAutofit/>
+                      </wps:bodyPr>
+                    </wps:wsp>
+                  </a:graphicData>
+                </a:graphic>
+                <wp14:sizeRelH relativeFrom="margin">
+                  <wp14:pctWidth>0</wp14:pctWidth>
+                </wp14:sizeRelH>
+                <wp14:sizeRelV relativeFrom="margin">
+                  <wp14:pctHeight>0</wp14:pctHeight>
+                </wp14:sizeRelV>
+              </wp:anchor>
+            </w:drawing>
+          </mc:Choice>
+          <mc:Fallback>
+            <w:pict>
+              <v:oval w14:anchorId="55549C66" id="Oval 1" o:spid="_x0000_s1026" style="position:absolute;margin-left:32.9pt;margin-top:227.65pt;width:189.35pt;height:177.7pt;z-index:251669507;visibility:visible;mso-wrap-style:square;mso-width-percent:0;mso-height-percent:0;mso-wrap-distance-left:9pt;mso-wrap-distance-top:0;mso-wrap-distance-right:9pt;mso-wrap-distance-bottom:0;mso-position-horizontal:absolute;mso-position-horizontal-relative:margin;mso-position-vertical:absolute;mso-position-vertical-relative:text;mso-width-percent:0;mso-height-percent:0;mso-width-relative:margin;mso-height-relative:margin;v-text-anchor:middle" o:gfxdata="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" filled="f" strokecolor="red" strokeweight="1pt">
+                <v:stroke joinstyle="miter"/>
+                <w10:wrap anchorx="margin"/>
+              </v:oval>
+            </w:pict>
+          </mc:Fallback>
+        </mc:AlternateContent>
+      </w:r>
+      <w:r>
+        <w:drawing>
+          <wp:inline distT="0" distB="0" distL="0" distR="0" wp14:anchorId="617E8ADB" wp14:editId="6FEA16A5">
+            <wp:extent cx="3029373" cy="5125165"/>
+            <wp:effectExtent l="0" t="0" r="0" b="0"/>
+            <wp:docPr id="2078723354" name="Picture 1" descr="A screenshot of a computer&#10;&#10;Description automatically generated"/>
+            <wp:cNvGraphicFramePr>
+              <a:graphicFrameLocks xmlns:a="http://schemas.openxmlformats.org/drawingml/2006/main" noChangeAspect="1"/>
+            </wp:cNvGraphicFramePr>
+            <a:graphic xmlns:a="http://schemas.openxmlformats.org/drawingml/2006/main">
+              <a:graphicData uri="http://schemas.openxmlformats.org/drawingml/2006/picture">
+                <pic:pic xmlns:pic="http://schemas.openxmlformats.org/drawingml/2006/picture">
+                  <pic:nvPicPr>
+                    <pic:cNvPr id="2078723354" name="Picture 1" descr="A screenshot of a computer&#10;&#10;Description automatically generated"/>
+                    <pic:cNvPicPr/>
+                  </pic:nvPicPr>
+                  <pic:blipFill>
+                    <a:blip r:embed="rId20"/>
+                    <a:stretch>
+                      <a:fillRect/>
+                    </a:stretch>
+                  </pic:blipFill>
+                  <pic:spPr>
+                    <a:xfrm>
+                      <a:off x="0" y="0"/>
+                      <a:ext cx="3029373" cy="5125165"/>
+                    </a:xfrm>
+                    <a:prstGeom prst="rect">
+                      <a:avLst/>
+                    </a:prstGeom>
+                  </pic:spPr>
+                </pic:pic>
+              </a:graphicData>
+            </a:graphic>
+          </wp:inline>
+        </w:drawing>
+      </w:r>
+    </w:p>
+    <w:p>
+      <w:pPr>
+        <w:pStyle w:val="ListParagraph"/>
+        <w:numPr>
+          <w:ilvl w:val="0"/>
+          <w:numId w:val="21"/>
+        </w:numPr>
+      </w:pPr>
+      <w:r>
+        <w:t xml:space="preserve">Repeat steps 2 and 3 to hear the difference in audio response using the different </w:t>
+      </w:r>
+      <w:proofErr w:type="spellStart"/>
+      <w:r>
+        <w:t>MetaSounds</w:t>
+      </w:r>
+      <w:proofErr w:type="spellEnd"/>
+      <w:r>
+        <w:t xml:space="preserve"> Sources.</w:t>
+      </w:r>
+    </w:p>
+    <w:p/>
+    <w:p>
+      <w:pPr>
+        <w:pStyle w:val="ListParagraph"/>
+        <w:numPr>
+          <w:ilvl w:val="0"/>
+          <w:numId w:val="21"/>
+        </w:numPr>
+      </w:pPr>
+      <w:r>
+        <w:t xml:space="preserve">If desired, open the </w:t>
+      </w:r>
+      <w:proofErr w:type="spellStart"/>
+      <w:r>
+        <w:t>MS_MovementResponse</w:t>
+      </w:r>
+      <w:proofErr w:type="spellEnd"/>
+      <w:r>
+        <w:t xml:space="preserve"> </w:t>
+      </w:r>
+      <w:proofErr w:type="spellStart"/>
+      <w:r>
+        <w:t>MetaSounds</w:t>
+      </w:r>
+      <w:proofErr w:type="spellEnd"/>
+      <w:r>
+        <w:t xml:space="preserve"> source found within the </w:t>
+      </w:r>
+      <w:proofErr w:type="spellStart"/>
+      <w:r>
+        <w:t>MS_Sources</w:t>
+      </w:r>
+      <w:proofErr w:type="spellEnd"/>
+      <w:r>
+        <w:t xml:space="preserve"> folder in the content drawer, and add in any of the audio modifier patches to change the output of that source.</w:t>
+      </w:r>
+    </w:p>
+    <w:p>
+      <w:r>
+        <w:rPr>
+          <w:noProof/>
+        </w:rPr>
+        <mc:AlternateContent>
+          <mc:Choice Requires="wps">
+            <w:drawing>
+              <wp:anchor distT="0" distB="0" distL="114300" distR="114300" simplePos="0" relativeHeight="251671555" behindDoc="0" locked="0" layoutInCell="1" allowOverlap="1" wp14:anchorId="6825DAB1" wp14:editId="1D0437AD">
+                <wp:simplePos x="0" y="0"/>
+                <wp:positionH relativeFrom="margin">
+                  <wp:posOffset>1141679</wp:posOffset>
+                </wp:positionH>
+                <wp:positionV relativeFrom="paragraph">
+                  <wp:posOffset>359553</wp:posOffset>
+                </wp:positionV>
+                <wp:extent cx="1279084" cy="1210391"/>
+                <wp:effectExtent l="0" t="0" r="16510" b="27940"/>
+                <wp:wrapNone/>
+                <wp:docPr id="26183340" name="Oval 1"/>
+                <wp:cNvGraphicFramePr/>
+                <a:graphic xmlns:a="http://schemas.openxmlformats.org/drawingml/2006/main">
+                  <a:graphicData uri="http://schemas.microsoft.com/office/word/2010/wordprocessingShape">
+                    <wps:wsp>
+                      <wps:cNvSpPr/>
+                      <wps:spPr>
+                        <a:xfrm>
+                          <a:off x="0" y="0"/>
+                          <a:ext cx="1279084" cy="1210391"/>
+                        </a:xfrm>
+                        <a:prstGeom prst="ellipse">
+                          <a:avLst/>
+                        </a:prstGeom>
+                        <a:noFill/>
+                        <a:ln>
+                          <a:solidFill>
+                            <a:srgbClr val="FF0000"/>
+                          </a:solidFill>
+                        </a:ln>
+                      </wps:spPr>
+                      <wps:style>
+                        <a:lnRef idx="2">
+                          <a:schemeClr val="accent1">
+                            <a:shade val="15000"/>
+                          </a:schemeClr>
+                        </a:lnRef>
+                        <a:fillRef idx="1">
+                          <a:schemeClr val="accent1"/>
+                        </a:fillRef>
+                        <a:effectRef idx="0">
+                          <a:schemeClr val="accent1"/>
+                        </a:effectRef>
+                        <a:fontRef idx="minor">
+                          <a:schemeClr val="lt1"/>
+                        </a:fontRef>
+                      </wps:style>
+                      <wps:bodyPr rot="0" spcFirstLastPara="0" vertOverflow="overflow" horzOverflow="overflow" vert="horz" wrap="square" lIns="91440" tIns="45720" rIns="91440" bIns="45720" numCol="1" spcCol="0" rtlCol="0" fromWordArt="0" anchor="ctr" anchorCtr="0" forceAA="0" compatLnSpc="1">
+                        <a:prstTxWarp prst="textNoShape">
+                          <a:avLst/>
+                        </a:prstTxWarp>
+                        <a:noAutofit/>
+                      </wps:bodyPr>
+                    </wps:wsp>
+                  </a:graphicData>
+                </a:graphic>
+                <wp14:sizeRelH relativeFrom="margin">
+                  <wp14:pctWidth>0</wp14:pctWidth>
+                </wp14:sizeRelH>
+                <wp14:sizeRelV relativeFrom="margin">
+                  <wp14:pctHeight>0</wp14:pctHeight>
+                </wp14:sizeRelV>
+              </wp:anchor>
+            </w:drawing>
+          </mc:Choice>
+          <mc:Fallback>
+            <w:pict>
+              <v:oval w14:anchorId="281BC5DC" id="Oval 1" o:spid="_x0000_s1026" style="position:absolute;margin-left:89.9pt;margin-top:28.3pt;width:100.7pt;height:95.3pt;z-index:251671555;visibility:visible;mso-wrap-style:square;mso-width-percent:0;mso-height-percent:0;mso-wrap-distance-left:9pt;mso-wrap-distance-top:0;mso-wrap-distance-right:9pt;mso-wrap-distance-bottom:0;mso-position-horizontal:absolute;mso-position-horizontal-relative:margin;mso-position-vertical:absolute;mso-position-vertical-relative:text;mso-width-percent:0;mso-height-percent:0;mso-width-relative:margin;mso-height-relative:margin;v-text-anchor:middle" o:gfxdata="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" filled="f" strokecolor="red" strokeweight="1pt">
+                <v:stroke joinstyle="miter"/>
+                <w10:wrap anchorx="margin"/>
+              </v:oval>
+            </w:pict>
+          </mc:Fallback>
+        </mc:AlternateContent>
+      </w:r>
+      <w:r>
+        <w:drawing>
+          <wp:inline distT="0" distB="0" distL="0" distR="0" wp14:anchorId="30392AC7" wp14:editId="1C2AD1F6">
+            <wp:extent cx="3801005" cy="2172003"/>
+            <wp:effectExtent l="0" t="0" r="9525" b="0"/>
+            <wp:docPr id="939577388" name="Picture 1" descr="A screenshot of a computer&#10;&#10;Description automatically generated"/>
+            <wp:cNvGraphicFramePr>
+              <a:graphicFrameLocks xmlns:a="http://schemas.openxmlformats.org/drawingml/2006/main" noChangeAspect="1"/>
+            </wp:cNvGraphicFramePr>
+            <a:graphic xmlns:a="http://schemas.openxmlformats.org/drawingml/2006/main">
+              <a:graphicData uri="http://schemas.openxmlformats.org/drawingml/2006/picture">
+                <pic:pic xmlns:pic="http://schemas.openxmlformats.org/drawingml/2006/picture">
+                  <pic:nvPicPr>
+                    <pic:cNvPr id="939577388" name="Picture 1" descr="A screenshot of a computer&#10;&#10;Description automatically generated"/>
+                    <pic:cNvPicPr/>
+                  </pic:nvPicPr>
+                  <pic:blipFill>
+                    <a:blip r:embed="rId21"/>
+                    <a:stretch>
+                      <a:fillRect/>
+                    </a:stretch>
+                  </pic:blipFill>
+                  <pic:spPr>
+                    <a:xfrm>
+                      <a:off x="0" y="0"/>
+                      <a:ext cx="3801005" cy="2172003"/>
+                    </a:xfrm>
+                    <a:prstGeom prst="rect">
+                      <a:avLst/>
+                    </a:prstGeom>
+                  </pic:spPr>
+                </pic:pic>
+              </a:graphicData>
+            </a:graphic>
+          </wp:inline>
+        </w:drawing>
+      </w:r>
+    </w:p>
+    <w:p/>
     <w:p>
       <w:pPr>
         <w:pStyle w:val="Heading1"/>
@@ -2518,7 +3608,7 @@
       <w:r>
         <w:t xml:space="preserve"> </w:t>
       </w:r>
-      <w:hyperlink r:id="rId14" w:history="1">
+      <w:hyperlink r:id="rId22" w:history="1">
         <w:r>
           <w:rPr>
             <w:rStyle w:val="Hyperlink"/>
@@ -2546,10 +3636,9 @@
     </w:p>
     <w:p>
       <w:r>
-        <w:lastRenderedPageBreak/>
         <w:t xml:space="preserve">Link to Post: </w:t>
       </w:r>
-      <w:hyperlink r:id="rId15" w:history="1">
+      <w:hyperlink r:id="rId23" w:history="1">
         <w:r>
           <w:rPr>
             <w:rStyle w:val="Hyperlink"/>
@@ -2579,7 +3668,7 @@
       <w:r>
         <w:t xml:space="preserve">Link to Post: </w:t>
       </w:r>
-      <w:hyperlink r:id="rId16" w:history="1">
+      <w:hyperlink r:id="rId24" w:history="1">
         <w:r>
           <w:rPr>
             <w:rStyle w:val="Hyperlink"/>
@@ -2671,8 +3760,13 @@
         <w:t>”</w:t>
       </w:r>
       <w:r>
-        <w:t xml:space="preserve"> or “Polished Tool”</w:t>
-      </w:r>
+        <w:t xml:space="preserve"> or “Polished </w:t>
+      </w:r>
+      <w:proofErr w:type="gramStart"/>
+      <w:r>
+        <w:t>Tool”</w:t>
+      </w:r>
+      <w:proofErr w:type="gramEnd"/>
     </w:p>
     <w:p>
       <w:pPr>
@@ -2813,8 +3907,8 @@
           <w:color w:val="FF0000"/>
         </w:rPr>
       </w:pPr>
-      <w:bookmarkStart w:id="10" w:name="_Toc151547429"/>
-      <w:bookmarkStart w:id="11" w:name="_Toc160112967"/>
+      <w:bookmarkStart w:id="10" w:name="_Toc160112967"/>
+      <w:bookmarkStart w:id="11" w:name="_Toc151547429"/>
       <w:r>
         <w:rPr>
           <w:color w:val="FF0000"/>
@@ -2839,14 +3933,14 @@
         </w:rPr>
         <w:t>Make sure it is clear how to use your system or tool.</w:t>
       </w:r>
-      <w:bookmarkEnd w:id="11"/>
+      <w:bookmarkEnd w:id="10"/>
       <w:r>
         <w:rPr>
           <w:color w:val="FF0000"/>
         </w:rPr>
         <w:t xml:space="preserve"> </w:t>
       </w:r>
-      <w:bookmarkEnd w:id="10"/>
+      <w:bookmarkEnd w:id="11"/>
     </w:p>
     <w:p>
       <w:pPr>
@@ -2867,6 +3961,7 @@
         </w:rPr>
       </w:pPr>
       <w:r>
+        <w:lastRenderedPageBreak/>
         <w:br w:type="page"/>
       </w:r>
     </w:p>
@@ -2883,9 +3978,17 @@
     </w:p>
     <w:p>
       <w:r>
-        <w:t xml:space="preserve">Music Tech, Betts, W. (2019), Algorithms, apes and improv: the new world of reactive game music [Online]. Available from: </w:t>
-      </w:r>
-      <w:hyperlink r:id="rId17" w:history="1">
+        <w:t xml:space="preserve">Music Tech, Betts, W. (2019), Algorithms, </w:t>
+      </w:r>
+      <w:proofErr w:type="gramStart"/>
+      <w:r>
+        <w:t>apes</w:t>
+      </w:r>
+      <w:proofErr w:type="gramEnd"/>
+      <w:r>
+        <w:t xml:space="preserve"> and improv: the new world of reactive game music [Online]. Available from: </w:t>
+      </w:r>
+      <w:hyperlink r:id="rId25" w:history="1">
         <w:r>
           <w:rPr>
             <w:rStyle w:val="Hyperlink"/>
@@ -2901,7 +4004,7 @@
       <w:r>
         <w:t xml:space="preserve">Rokeby, D. (1986-1990), Interactive Installations: Very Nervous System [Online]. Available from: </w:t>
       </w:r>
-      <w:hyperlink r:id="rId18" w:history="1">
+      <w:hyperlink r:id="rId26" w:history="1">
         <w:r>
           <w:rPr>
             <w:rStyle w:val="Hyperlink"/>
@@ -2913,7 +4016,52 @@
         <w:t xml:space="preserve"> </w:t>
       </w:r>
     </w:p>
-    <w:p/>
+    <w:p>
+      <w:pPr>
+        <w:rPr>
+          <w:b/>
+          <w:bCs/>
+        </w:rPr>
+      </w:pPr>
+      <w:r>
+        <w:t xml:space="preserve"> </w:t>
+      </w:r>
+      <w:r>
+        <w:rPr>
+          <w:b/>
+          <w:bCs/>
+        </w:rPr>
+        <w:t xml:space="preserve">NEED TO WRITE ABOUT THIS – UNTITLED GOOSE GAME </w:t>
+      </w:r>
+    </w:p>
+    <w:p>
+      <w:r>
+        <w:t xml:space="preserve">The Verge, Lee, D. (2019), How Untitled Goose Game adapted Debussy for its dynamic soundtrack [Online]. Available from: </w:t>
+      </w:r>
+      <w:hyperlink r:id="rId27" w:history="1">
+        <w:r>
+          <w:rPr>
+            <w:rStyle w:val="Hyperlink"/>
+          </w:rPr>
+          <w:t>https://www.theverge.</w:t>
+        </w:r>
+        <w:r>
+          <w:rPr>
+            <w:rStyle w:val="Hyperlink"/>
+          </w:rPr>
+          <w:t>c</w:t>
+        </w:r>
+        <w:r>
+          <w:rPr>
+            <w:rStyle w:val="Hyperlink"/>
+          </w:rPr>
+          <w:t>om/2019/9/23/20879792/untitled-goose-game-nintendo-switch-debussy</w:t>
+        </w:r>
+      </w:hyperlink>
+      <w:r>
+        <w:t xml:space="preserve"> </w:t>
+      </w:r>
+    </w:p>
     <w:p>
       <w:r>
         <w:br w:type="page"/>
@@ -2968,7 +4116,7 @@
       </w:r>
     </w:p>
     <w:p>
-      <w:hyperlink r:id="rId19" w:history="1">
+      <w:hyperlink r:id="rId28" w:history="1">
         <w:r>
           <w:rPr>
             <w:rStyle w:val="Hyperlink"/>
@@ -2990,7 +4138,7 @@
             <wp:extent cx="4572000" cy="3429000"/>
             <wp:effectExtent l="0" t="0" r="0" b="0"/>
             <wp:docPr id="1592229967" name="Video 1" descr="Ape Out - Reactive Music System">
-              <a:hlinkClick xmlns:a="http://schemas.openxmlformats.org/drawingml/2006/main" r:id="rId20"/>
+              <a:hlinkClick xmlns:a="http://schemas.openxmlformats.org/drawingml/2006/main" r:id="rId29"/>
             </wp:docPr>
             <wp:cNvGraphicFramePr>
               <a:graphicFrameLocks xmlns:a="http://schemas.openxmlformats.org/drawingml/2006/main" noChangeAspect="1"/>
@@ -3000,12 +4148,12 @@
                 <pic:pic xmlns:pic="http://schemas.openxmlformats.org/drawingml/2006/picture">
                   <pic:nvPicPr>
                     <pic:cNvPr id="1592229967" name="Video 1" descr="Ape Out - Reactive Music System">
-                      <a:hlinkClick r:id="rId20"/>
+                      <a:hlinkClick r:id="rId29"/>
                     </pic:cNvPr>
                     <pic:cNvPicPr/>
                   </pic:nvPicPr>
                   <pic:blipFill>
-                    <a:blip r:embed="rId21">
+                    <a:blip r:embed="rId30">
                       <a:extLst>
                         <a:ext uri="{28A0092B-C50C-407E-A947-70E740481C1C}">
                           <a14:useLocalDpi xmlns:a14="http://schemas.microsoft.com/office/drawing/2010/main" val="0"/>
@@ -3049,7 +4197,7 @@
       </w:r>
     </w:p>
     <w:p>
-      <w:hyperlink r:id="rId22" w:history="1">
+      <w:hyperlink r:id="rId31" w:history="1">
         <w:r>
           <w:rPr>
             <w:rStyle w:val="Hyperlink"/>
@@ -3072,7 +4220,7 @@
     <w:p/>
     <w:p/>
     <w:sectPr>
-      <w:footerReference w:type="default" r:id="rId23"/>
+      <w:footerReference w:type="default" r:id="rId32"/>
       <w:pgSz w:w="11906" w:h="16838"/>
       <w:pgMar w:top="1440" w:right="1440" w:bottom="1440" w:left="1440" w:header="708" w:footer="708" w:gutter="0"/>
       <w:pgNumType w:start="0"/>
@@ -3768,6 +4916,92 @@
     </w:lvl>
   </w:abstractNum>
   <w:abstractNum w:abstractNumId="5" w15:restartNumberingAfterBreak="0">
+    <w:nsid w:val="297F365F"/>
+    <w:multiLevelType w:val="hybridMultilevel"/>
+    <w:tmpl w:val="293647B4"/>
+    <w:lvl w:ilvl="0" w:tplc="0809000F">
+      <w:start w:val="1"/>
+      <w:numFmt w:val="decimal"/>
+      <w:lvlText w:val="%1."/>
+      <w:lvlJc w:val="left"/>
+      <w:pPr>
+        <w:ind w:left="720" w:hanging="360"/>
+      </w:pPr>
+    </w:lvl>
+    <w:lvl w:ilvl="1" w:tplc="08090019" w:tentative="1">
+      <w:start w:val="1"/>
+      <w:numFmt w:val="lowerLetter"/>
+      <w:lvlText w:val="%2."/>
+      <w:lvlJc w:val="left"/>
+      <w:pPr>
+        <w:ind w:left="1440" w:hanging="360"/>
+      </w:pPr>
+    </w:lvl>
+    <w:lvl w:ilvl="2" w:tplc="0809001B" w:tentative="1">
+      <w:start w:val="1"/>
+      <w:numFmt w:val="lowerRoman"/>
+      <w:lvlText w:val="%3."/>
+      <w:lvlJc w:val="right"/>
+      <w:pPr>
+        <w:ind w:left="2160" w:hanging="180"/>
+      </w:pPr>
+    </w:lvl>
+    <w:lvl w:ilvl="3" w:tplc="0809000F" w:tentative="1">
+      <w:start w:val="1"/>
+      <w:numFmt w:val="decimal"/>
+      <w:lvlText w:val="%4."/>
+      <w:lvlJc w:val="left"/>
+      <w:pPr>
+        <w:ind w:left="2880" w:hanging="360"/>
+      </w:pPr>
+    </w:lvl>
+    <w:lvl w:ilvl="4" w:tplc="08090019" w:tentative="1">
+      <w:start w:val="1"/>
+      <w:numFmt w:val="lowerLetter"/>
+      <w:lvlText w:val="%5."/>
+      <w:lvlJc w:val="left"/>
+      <w:pPr>
+        <w:ind w:left="3600" w:hanging="360"/>
+      </w:pPr>
+    </w:lvl>
+    <w:lvl w:ilvl="5" w:tplc="0809001B" w:tentative="1">
+      <w:start w:val="1"/>
+      <w:numFmt w:val="lowerRoman"/>
+      <w:lvlText w:val="%6."/>
+      <w:lvlJc w:val="right"/>
+      <w:pPr>
+        <w:ind w:left="4320" w:hanging="180"/>
+      </w:pPr>
+    </w:lvl>
+    <w:lvl w:ilvl="6" w:tplc="0809000F" w:tentative="1">
+      <w:start w:val="1"/>
+      <w:numFmt w:val="decimal"/>
+      <w:lvlText w:val="%7."/>
+      <w:lvlJc w:val="left"/>
+      <w:pPr>
+        <w:ind w:left="5040" w:hanging="360"/>
+      </w:pPr>
+    </w:lvl>
+    <w:lvl w:ilvl="7" w:tplc="08090019" w:tentative="1">
+      <w:start w:val="1"/>
+      <w:numFmt w:val="lowerLetter"/>
+      <w:lvlText w:val="%8."/>
+      <w:lvlJc w:val="left"/>
+      <w:pPr>
+        <w:ind w:left="5760" w:hanging="360"/>
+      </w:pPr>
+    </w:lvl>
+    <w:lvl w:ilvl="8" w:tplc="0809001B" w:tentative="1">
+      <w:start w:val="1"/>
+      <w:numFmt w:val="lowerRoman"/>
+      <w:lvlText w:val="%9."/>
+      <w:lvlJc w:val="right"/>
+      <w:pPr>
+        <w:ind w:left="6480" w:hanging="180"/>
+      </w:pPr>
+    </w:lvl>
+  </w:abstractNum>
+  <w:abstractNum w:abstractNumId="6" w15:restartNumberingAfterBreak="0">
     <w:nsid w:val="2988BD9B"/>
     <w:multiLevelType w:val="hybridMultilevel"/>
     <w:tmpl w:val="A6405570"/>
@@ -3880,7 +5114,99 @@
       </w:rPr>
     </w:lvl>
   </w:abstractNum>
-  <w:abstractNum w:abstractNumId="6" w15:restartNumberingAfterBreak="0">
+  <w:abstractNum w:abstractNumId="7" w15:restartNumberingAfterBreak="0">
+    <w:nsid w:val="29D1620A"/>
+    <w:multiLevelType w:val="hybridMultilevel"/>
+    <w:tmpl w:val="ECC61AA6"/>
+    <w:lvl w:ilvl="0" w:tplc="0809000F">
+      <w:start w:val="1"/>
+      <w:numFmt w:val="decimal"/>
+      <w:lvlText w:val="%1."/>
+      <w:lvlJc w:val="left"/>
+      <w:pPr>
+        <w:ind w:left="720" w:hanging="360"/>
+      </w:pPr>
+      <w:rPr>
+        <w:rFonts w:hint="default"/>
+      </w:rPr>
+    </w:lvl>
+    <w:lvl w:ilvl="1" w:tplc="08090001">
+      <w:start w:val="1"/>
+      <w:numFmt w:val="bullet"/>
+      <w:lvlText w:val=""/>
+      <w:lvlJc w:val="left"/>
+      <w:pPr>
+        <w:ind w:left="1440" w:hanging="360"/>
+      </w:pPr>
+      <w:rPr>
+        <w:rFonts w:ascii="Symbol" w:hAnsi="Symbol" w:hint="default"/>
+      </w:rPr>
+    </w:lvl>
+    <w:lvl w:ilvl="2" w:tplc="0809001B" w:tentative="1">
+      <w:start w:val="1"/>
+      <w:numFmt w:val="lowerRoman"/>
+      <w:lvlText w:val="%3."/>
+      <w:lvlJc w:val="right"/>
+      <w:pPr>
+        <w:ind w:left="2160" w:hanging="180"/>
+      </w:pPr>
+    </w:lvl>
+    <w:lvl w:ilvl="3" w:tplc="0809000F" w:tentative="1">
+      <w:start w:val="1"/>
+      <w:numFmt w:val="decimal"/>
+      <w:lvlText w:val="%4."/>
+      <w:lvlJc w:val="left"/>
+      <w:pPr>
+        <w:ind w:left="2880" w:hanging="360"/>
+      </w:pPr>
+    </w:lvl>
+    <w:lvl w:ilvl="4" w:tplc="08090019" w:tentative="1">
+      <w:start w:val="1"/>
+      <w:numFmt w:val="lowerLetter"/>
+      <w:lvlText w:val="%5."/>
+      <w:lvlJc w:val="left"/>
+      <w:pPr>
+        <w:ind w:left="3600" w:hanging="360"/>
+      </w:pPr>
+    </w:lvl>
+    <w:lvl w:ilvl="5" w:tplc="0809001B" w:tentative="1">
+      <w:start w:val="1"/>
+      <w:numFmt w:val="lowerRoman"/>
+      <w:lvlText w:val="%6."/>
+      <w:lvlJc w:val="right"/>
+      <w:pPr>
+        <w:ind w:left="4320" w:hanging="180"/>
+      </w:pPr>
+    </w:lvl>
+    <w:lvl w:ilvl="6" w:tplc="0809000F" w:tentative="1">
+      <w:start w:val="1"/>
+      <w:numFmt w:val="decimal"/>
+      <w:lvlText w:val="%7."/>
+      <w:lvlJc w:val="left"/>
+      <w:pPr>
+        <w:ind w:left="5040" w:hanging="360"/>
+      </w:pPr>
+    </w:lvl>
+    <w:lvl w:ilvl="7" w:tplc="08090019" w:tentative="1">
+      <w:start w:val="1"/>
+      <w:numFmt w:val="lowerLetter"/>
+      <w:lvlText w:val="%8."/>
+      <w:lvlJc w:val="left"/>
+      <w:pPr>
+        <w:ind w:left="5760" w:hanging="360"/>
+      </w:pPr>
+    </w:lvl>
+    <w:lvl w:ilvl="8" w:tplc="0809001B" w:tentative="1">
+      <w:start w:val="1"/>
+      <w:numFmt w:val="lowerRoman"/>
+      <w:lvlText w:val="%9."/>
+      <w:lvlJc w:val="right"/>
+      <w:pPr>
+        <w:ind w:left="6480" w:hanging="180"/>
+      </w:pPr>
+    </w:lvl>
+  </w:abstractNum>
+  <w:abstractNum w:abstractNumId="8" w15:restartNumberingAfterBreak="0">
     <w:nsid w:val="2BC617C0"/>
     <w:multiLevelType w:val="hybridMultilevel"/>
     <w:tmpl w:val="CA34C0D6"/>
@@ -3993,7 +5319,7 @@
       </w:rPr>
     </w:lvl>
   </w:abstractNum>
-  <w:abstractNum w:abstractNumId="7" w15:restartNumberingAfterBreak="0">
+  <w:abstractNum w:abstractNumId="9" w15:restartNumberingAfterBreak="0">
     <w:nsid w:val="2DBD7524"/>
     <w:multiLevelType w:val="hybridMultilevel"/>
     <w:tmpl w:val="7CC06224"/>
@@ -4106,7 +5432,7 @@
       </w:rPr>
     </w:lvl>
   </w:abstractNum>
-  <w:abstractNum w:abstractNumId="8" w15:restartNumberingAfterBreak="0">
+  <w:abstractNum w:abstractNumId="10" w15:restartNumberingAfterBreak="0">
     <w:nsid w:val="331E8470"/>
     <w:multiLevelType w:val="hybridMultilevel"/>
     <w:tmpl w:val="0F48BDC2"/>
@@ -4219,7 +5545,7 @@
       </w:rPr>
     </w:lvl>
   </w:abstractNum>
-  <w:abstractNum w:abstractNumId="9" w15:restartNumberingAfterBreak="0">
+  <w:abstractNum w:abstractNumId="11" w15:restartNumberingAfterBreak="0">
     <w:nsid w:val="3E04EA27"/>
     <w:multiLevelType w:val="hybridMultilevel"/>
     <w:tmpl w:val="977CFA0E"/>
@@ -4332,7 +5658,7 @@
       </w:rPr>
     </w:lvl>
   </w:abstractNum>
-  <w:abstractNum w:abstractNumId="10" w15:restartNumberingAfterBreak="0">
+  <w:abstractNum w:abstractNumId="12" w15:restartNumberingAfterBreak="0">
     <w:nsid w:val="3F612A43"/>
     <w:multiLevelType w:val="hybridMultilevel"/>
     <w:tmpl w:val="F81024EC"/>
@@ -4445,7 +5771,7 @@
       </w:rPr>
     </w:lvl>
   </w:abstractNum>
-  <w:abstractNum w:abstractNumId="11" w15:restartNumberingAfterBreak="0">
+  <w:abstractNum w:abstractNumId="13" w15:restartNumberingAfterBreak="0">
     <w:nsid w:val="52F37465"/>
     <w:multiLevelType w:val="hybridMultilevel"/>
     <w:tmpl w:val="2822F388"/>
@@ -4557,7 +5883,7 @@
       </w:rPr>
     </w:lvl>
   </w:abstractNum>
-  <w:abstractNum w:abstractNumId="12" w15:restartNumberingAfterBreak="0">
+  <w:abstractNum w:abstractNumId="14" w15:restartNumberingAfterBreak="0">
     <w:nsid w:val="575D5466"/>
     <w:multiLevelType w:val="hybridMultilevel"/>
     <w:tmpl w:val="575CF8E6"/>
@@ -4668,7 +5994,7 @@
       </w:rPr>
     </w:lvl>
   </w:abstractNum>
-  <w:abstractNum w:abstractNumId="13" w15:restartNumberingAfterBreak="0">
+  <w:abstractNum w:abstractNumId="15" w15:restartNumberingAfterBreak="0">
     <w:nsid w:val="5F483A60"/>
     <w:multiLevelType w:val="hybridMultilevel"/>
     <w:tmpl w:val="C31ECFA2"/>
@@ -4781,7 +6107,7 @@
       </w:rPr>
     </w:lvl>
   </w:abstractNum>
-  <w:abstractNum w:abstractNumId="14" w15:restartNumberingAfterBreak="0">
+  <w:abstractNum w:abstractNumId="16" w15:restartNumberingAfterBreak="0">
     <w:nsid w:val="626C0DBB"/>
     <w:multiLevelType w:val="hybridMultilevel"/>
     <w:tmpl w:val="FACAA0AA"/>
@@ -4893,7 +6219,7 @@
       </w:rPr>
     </w:lvl>
   </w:abstractNum>
-  <w:abstractNum w:abstractNumId="15" w15:restartNumberingAfterBreak="0">
+  <w:abstractNum w:abstractNumId="17" w15:restartNumberingAfterBreak="0">
     <w:nsid w:val="6B92FDD4"/>
     <w:multiLevelType w:val="hybridMultilevel"/>
     <w:tmpl w:val="627205B2"/>
@@ -5006,7 +6332,7 @@
       </w:rPr>
     </w:lvl>
   </w:abstractNum>
-  <w:abstractNum w:abstractNumId="16" w15:restartNumberingAfterBreak="0">
+  <w:abstractNum w:abstractNumId="18" w15:restartNumberingAfterBreak="0">
     <w:nsid w:val="6C4155BF"/>
     <w:multiLevelType w:val="hybridMultilevel"/>
     <w:tmpl w:val="75F4A878"/>
@@ -5118,7 +6444,7 @@
       </w:rPr>
     </w:lvl>
   </w:abstractNum>
-  <w:abstractNum w:abstractNumId="17" w15:restartNumberingAfterBreak="0">
+  <w:abstractNum w:abstractNumId="19" w15:restartNumberingAfterBreak="0">
     <w:nsid w:val="7107713F"/>
     <w:multiLevelType w:val="hybridMultilevel"/>
     <w:tmpl w:val="AAFAD738"/>
@@ -5231,7 +6557,7 @@
       </w:rPr>
     </w:lvl>
   </w:abstractNum>
-  <w:abstractNum w:abstractNumId="18" w15:restartNumberingAfterBreak="0">
+  <w:abstractNum w:abstractNumId="20" w15:restartNumberingAfterBreak="0">
     <w:nsid w:val="7F687D9A"/>
     <w:multiLevelType w:val="hybridMultilevel"/>
     <w:tmpl w:val="BEA2DFDC"/>
@@ -5344,7 +6670,7 @@
       </w:rPr>
     </w:lvl>
   </w:abstractNum>
-  <w:abstractNum w:abstractNumId="19" w15:restartNumberingAfterBreak="0">
+  <w:abstractNum w:abstractNumId="21" w15:restartNumberingAfterBreak="0">
     <w:nsid w:val="7FAFA9CB"/>
     <w:multiLevelType w:val="hybridMultilevel"/>
     <w:tmpl w:val="DB84DF36"/>
@@ -5458,52 +6784,52 @@
     </w:lvl>
   </w:abstractNum>
   <w:num w:numId="1" w16cid:durableId="938678578">
-    <w:abstractNumId w:val="13"/>
+    <w:abstractNumId w:val="15"/>
   </w:num>
   <w:num w:numId="2" w16cid:durableId="1412583636">
-    <w:abstractNumId w:val="15"/>
+    <w:abstractNumId w:val="17"/>
   </w:num>
   <w:num w:numId="3" w16cid:durableId="596671820">
-    <w:abstractNumId w:val="8"/>
+    <w:abstractNumId w:val="10"/>
   </w:num>
   <w:num w:numId="4" w16cid:durableId="1374962283">
     <w:abstractNumId w:val="2"/>
   </w:num>
   <w:num w:numId="5" w16cid:durableId="178277448">
-    <w:abstractNumId w:val="9"/>
+    <w:abstractNumId w:val="11"/>
   </w:num>
   <w:num w:numId="6" w16cid:durableId="1293945430">
-    <w:abstractNumId w:val="5"/>
+    <w:abstractNumId w:val="6"/>
   </w:num>
   <w:num w:numId="7" w16cid:durableId="2073498978">
-    <w:abstractNumId w:val="19"/>
+    <w:abstractNumId w:val="21"/>
   </w:num>
   <w:num w:numId="8" w16cid:durableId="1044673104">
     <w:abstractNumId w:val="4"/>
   </w:num>
   <w:num w:numId="9" w16cid:durableId="2141220470">
-    <w:abstractNumId w:val="6"/>
+    <w:abstractNumId w:val="8"/>
   </w:num>
   <w:num w:numId="10" w16cid:durableId="2021538244">
-    <w:abstractNumId w:val="18"/>
+    <w:abstractNumId w:val="20"/>
   </w:num>
   <w:num w:numId="11" w16cid:durableId="572543516">
-    <w:abstractNumId w:val="10"/>
+    <w:abstractNumId w:val="12"/>
   </w:num>
   <w:num w:numId="12" w16cid:durableId="160391867">
-    <w:abstractNumId w:val="12"/>
+    <w:abstractNumId w:val="14"/>
   </w:num>
   <w:num w:numId="13" w16cid:durableId="918440309">
     <w:abstractNumId w:val="1"/>
   </w:num>
   <w:num w:numId="14" w16cid:durableId="1479763860">
+    <w:abstractNumId w:val="18"/>
+  </w:num>
+  <w:num w:numId="15" w16cid:durableId="1513689972">
     <w:abstractNumId w:val="16"/>
   </w:num>
-  <w:num w:numId="15" w16cid:durableId="1513689972">
-    <w:abstractNumId w:val="14"/>
-  </w:num>
   <w:num w:numId="16" w16cid:durableId="594243926">
-    <w:abstractNumId w:val="11"/>
+    <w:abstractNumId w:val="13"/>
   </w:num>
   <w:num w:numId="17" w16cid:durableId="1312294248">
     <w:abstractNumId w:val="0"/>
@@ -5512,10 +6838,16 @@
     <w:abstractNumId w:val="3"/>
   </w:num>
   <w:num w:numId="19" w16cid:durableId="1958247311">
-    <w:abstractNumId w:val="17"/>
+    <w:abstractNumId w:val="19"/>
   </w:num>
   <w:num w:numId="20" w16cid:durableId="510071132">
+    <w:abstractNumId w:val="9"/>
+  </w:num>
+  <w:num w:numId="21" w16cid:durableId="1428696187">
     <w:abstractNumId w:val="7"/>
+  </w:num>
+  <w:num w:numId="22" w16cid:durableId="1723601664">
+    <w:abstractNumId w:val="5"/>
   </w:num>
 </w:numbering>
 </file>
@@ -5988,7 +7320,6 @@
   <w:style w:type="character" w:default="1" w:styleId="DefaultParagraphFont">
     <w:name w:val="Default Paragraph Font"/>
     <w:uiPriority w:val="1"/>
-    <w:semiHidden/>
     <w:unhideWhenUsed/>
   </w:style>
   <w:style w:type="table" w:default="1" w:styleId="TableNormal">

</xml_diff>